<commit_message>
04 - Flow Control - 03 - For
</commit_message>
<xml_diff>
--- a/JS-Basics/JS terms.docx
+++ b/JS-Basics/JS terms.docx
@@ -22604,6 +22604,4118 @@
     <w:p>
       <w:pPr>
         <w:pStyle w:val="NoSpacing"/>
+        <w:ind w:left="720"/>
+      </w:pPr>
+      <w:r>
+        <w:t xml:space="preserve">From  </w:t>
+      </w:r>
+      <w:hyperlink r:id="rId32" w:history="1">
+        <w:r>
+          <w:rPr>
+            <w:rStyle w:val="Hyperlink"/>
+          </w:rPr>
+          <w:t>W3Schools</w:t>
+        </w:r>
+      </w:hyperlink>
+      <w:r>
+        <w:t xml:space="preserve"> - JavaScript Switch Statement (AKA Switch Case?) -  </w:t>
+      </w:r>
+      <w:r>
+        <w:t>Use the </w:t>
+      </w:r>
+      <w:r>
+        <w:rPr>
+          <w:b/>
+          <w:bCs/>
+        </w:rPr>
+        <w:t>switch</w:t>
+      </w:r>
+      <w:r>
+        <w:t> statement to select one of many code blocks to be executed.</w:t>
+      </w:r>
+    </w:p>
+    <w:p>
+      <w:pPr>
+        <w:pStyle w:val="NoSpacing"/>
+        <w:ind w:left="720"/>
+      </w:pPr>
+    </w:p>
+    <w:p>
+      <w:pPr>
+        <w:pStyle w:val="NoSpacing"/>
+        <w:ind w:left="720"/>
+        <w:rPr>
+          <w:b/>
+          <w:bCs/>
+        </w:rPr>
+      </w:pPr>
+      <w:r>
+        <w:rPr>
+          <w:b/>
+          <w:bCs/>
+        </w:rPr>
+        <w:t>Syntax:</w:t>
+      </w:r>
+    </w:p>
+    <w:p>
+      <w:pPr>
+        <w:pStyle w:val="NoSpacing"/>
+        <w:ind w:left="720"/>
+      </w:pPr>
+    </w:p>
+    <w:p>
+      <w:pPr>
+        <w:pStyle w:val="NoSpacing"/>
+        <w:ind w:left="720"/>
+        <w:rPr>
+          <w:rFonts w:cstheme="minorHAnsi"/>
+        </w:rPr>
+      </w:pPr>
+      <w:r>
+        <w:rPr>
+          <w:rStyle w:val="jskeywordcolor"/>
+          <w:rFonts w:cstheme="minorHAnsi"/>
+          <w:color w:val="0000CD"/>
+          <w:shd w:val="clear" w:color="auto" w:fill="FFFFFF"/>
+        </w:rPr>
+        <w:t>switch</w:t>
+      </w:r>
+      <w:r>
+        <w:rPr>
+          <w:rFonts w:cstheme="minorHAnsi"/>
+          <w:color w:val="000000"/>
+          <w:shd w:val="clear" w:color="auto" w:fill="FFFFFF"/>
+        </w:rPr>
+        <w:t>(</w:t>
+      </w:r>
+      <w:r>
+        <w:rPr>
+          <w:rStyle w:val="Emphasis"/>
+          <w:rFonts w:cstheme="minorHAnsi"/>
+          <w:color w:val="000000"/>
+          <w:shd w:val="clear" w:color="auto" w:fill="FFFFFF"/>
+        </w:rPr>
+        <w:t>expression</w:t>
+      </w:r>
+      <w:r>
+        <w:rPr>
+          <w:rFonts w:cstheme="minorHAnsi"/>
+          <w:color w:val="000000"/>
+          <w:shd w:val="clear" w:color="auto" w:fill="FFFFFF"/>
+        </w:rPr>
+        <w:t>) {</w:t>
+      </w:r>
+      <w:r>
+        <w:rPr>
+          <w:rFonts w:cstheme="minorHAnsi"/>
+          <w:color w:val="000000"/>
+        </w:rPr>
+        <w:br/>
+      </w:r>
+      <w:r>
+        <w:rPr>
+          <w:rFonts w:cstheme="minorHAnsi"/>
+          <w:color w:val="000000"/>
+          <w:shd w:val="clear" w:color="auto" w:fill="FFFFFF"/>
+        </w:rPr>
+        <w:t>  </w:t>
+      </w:r>
+      <w:r>
+        <w:rPr>
+          <w:rStyle w:val="jskeywordcolor"/>
+          <w:rFonts w:cstheme="minorHAnsi"/>
+          <w:color w:val="0000CD"/>
+          <w:shd w:val="clear" w:color="auto" w:fill="FFFFFF"/>
+        </w:rPr>
+        <w:t>case</w:t>
+      </w:r>
+      <w:r>
+        <w:rPr>
+          <w:rFonts w:cstheme="minorHAnsi"/>
+          <w:color w:val="000000"/>
+          <w:shd w:val="clear" w:color="auto" w:fill="FFFFFF"/>
+        </w:rPr>
+        <w:t> </w:t>
+      </w:r>
+      <w:r>
+        <w:rPr>
+          <w:rStyle w:val="Emphasis"/>
+          <w:rFonts w:cstheme="minorHAnsi"/>
+          <w:color w:val="000000"/>
+          <w:shd w:val="clear" w:color="auto" w:fill="FFFFFF"/>
+        </w:rPr>
+        <w:t>x</w:t>
+      </w:r>
+      <w:r>
+        <w:rPr>
+          <w:rFonts w:cstheme="minorHAnsi"/>
+          <w:color w:val="000000"/>
+          <w:shd w:val="clear" w:color="auto" w:fill="FFFFFF"/>
+        </w:rPr>
+        <w:t>:</w:t>
+      </w:r>
+      <w:r>
+        <w:rPr>
+          <w:rFonts w:cstheme="minorHAnsi"/>
+          <w:color w:val="000000"/>
+        </w:rPr>
+        <w:br/>
+      </w:r>
+      <w:r>
+        <w:rPr>
+          <w:rStyle w:val="Emphasis"/>
+          <w:rFonts w:cstheme="minorHAnsi"/>
+          <w:color w:val="000000"/>
+          <w:shd w:val="clear" w:color="auto" w:fill="FFFFFF"/>
+        </w:rPr>
+        <w:t>    </w:t>
+      </w:r>
+      <w:r>
+        <w:rPr>
+          <w:rStyle w:val="commentcolor"/>
+          <w:rFonts w:cstheme="minorHAnsi"/>
+          <w:i/>
+          <w:iCs/>
+          <w:color w:val="008000"/>
+          <w:shd w:val="clear" w:color="auto" w:fill="FFFFFF"/>
+        </w:rPr>
+        <w:t>// code block</w:t>
+      </w:r>
+      <w:r>
+        <w:rPr>
+          <w:rFonts w:cstheme="minorHAnsi"/>
+          <w:i/>
+          <w:iCs/>
+          <w:color w:val="008000"/>
+          <w:shd w:val="clear" w:color="auto" w:fill="FFFFFF"/>
+        </w:rPr>
+        <w:br/>
+      </w:r>
+      <w:r>
+        <w:rPr>
+          <w:rFonts w:cstheme="minorHAnsi"/>
+          <w:color w:val="000000"/>
+          <w:shd w:val="clear" w:color="auto" w:fill="FFFFFF"/>
+        </w:rPr>
+        <w:t>    </w:t>
+      </w:r>
+      <w:r>
+        <w:rPr>
+          <w:rStyle w:val="jskeywordcolor"/>
+          <w:rFonts w:cstheme="minorHAnsi"/>
+          <w:color w:val="0000CD"/>
+          <w:shd w:val="clear" w:color="auto" w:fill="FFFFFF"/>
+        </w:rPr>
+        <w:t>break</w:t>
+      </w:r>
+      <w:r>
+        <w:rPr>
+          <w:rFonts w:cstheme="minorHAnsi"/>
+          <w:color w:val="000000"/>
+          <w:shd w:val="clear" w:color="auto" w:fill="FFFFFF"/>
+        </w:rPr>
+        <w:t>;</w:t>
+      </w:r>
+      <w:r>
+        <w:rPr>
+          <w:rFonts w:cstheme="minorHAnsi"/>
+          <w:color w:val="000000"/>
+        </w:rPr>
+        <w:br/>
+      </w:r>
+      <w:r>
+        <w:rPr>
+          <w:rFonts w:cstheme="minorHAnsi"/>
+          <w:color w:val="000000"/>
+          <w:shd w:val="clear" w:color="auto" w:fill="FFFFFF"/>
+        </w:rPr>
+        <w:t>  </w:t>
+      </w:r>
+      <w:r>
+        <w:rPr>
+          <w:rStyle w:val="jskeywordcolor"/>
+          <w:rFonts w:cstheme="minorHAnsi"/>
+          <w:color w:val="0000CD"/>
+          <w:shd w:val="clear" w:color="auto" w:fill="FFFFFF"/>
+        </w:rPr>
+        <w:t>case</w:t>
+      </w:r>
+      <w:r>
+        <w:rPr>
+          <w:rFonts w:cstheme="minorHAnsi"/>
+          <w:color w:val="000000"/>
+          <w:shd w:val="clear" w:color="auto" w:fill="FFFFFF"/>
+        </w:rPr>
+        <w:t> </w:t>
+      </w:r>
+      <w:r>
+        <w:rPr>
+          <w:rStyle w:val="Emphasis"/>
+          <w:rFonts w:cstheme="minorHAnsi"/>
+          <w:color w:val="000000"/>
+          <w:shd w:val="clear" w:color="auto" w:fill="FFFFFF"/>
+        </w:rPr>
+        <w:t>y</w:t>
+      </w:r>
+      <w:r>
+        <w:rPr>
+          <w:rFonts w:cstheme="minorHAnsi"/>
+          <w:color w:val="000000"/>
+          <w:shd w:val="clear" w:color="auto" w:fill="FFFFFF"/>
+        </w:rPr>
+        <w:t>:</w:t>
+      </w:r>
+      <w:r>
+        <w:rPr>
+          <w:rFonts w:cstheme="minorHAnsi"/>
+          <w:color w:val="000000"/>
+        </w:rPr>
+        <w:br/>
+      </w:r>
+      <w:r>
+        <w:rPr>
+          <w:rStyle w:val="Emphasis"/>
+          <w:rFonts w:cstheme="minorHAnsi"/>
+          <w:color w:val="000000"/>
+          <w:shd w:val="clear" w:color="auto" w:fill="FFFFFF"/>
+        </w:rPr>
+        <w:t>    </w:t>
+      </w:r>
+      <w:r>
+        <w:rPr>
+          <w:rStyle w:val="commentcolor"/>
+          <w:rFonts w:cstheme="minorHAnsi"/>
+          <w:i/>
+          <w:iCs/>
+          <w:color w:val="008000"/>
+          <w:shd w:val="clear" w:color="auto" w:fill="FFFFFF"/>
+        </w:rPr>
+        <w:t>// code block</w:t>
+      </w:r>
+      <w:r>
+        <w:rPr>
+          <w:rFonts w:cstheme="minorHAnsi"/>
+          <w:i/>
+          <w:iCs/>
+          <w:color w:val="008000"/>
+          <w:shd w:val="clear" w:color="auto" w:fill="FFFFFF"/>
+        </w:rPr>
+        <w:br/>
+      </w:r>
+      <w:r>
+        <w:rPr>
+          <w:rFonts w:cstheme="minorHAnsi"/>
+          <w:color w:val="000000"/>
+          <w:shd w:val="clear" w:color="auto" w:fill="FFFFFF"/>
+        </w:rPr>
+        <w:t>    </w:t>
+      </w:r>
+      <w:r>
+        <w:rPr>
+          <w:rStyle w:val="jskeywordcolor"/>
+          <w:rFonts w:cstheme="minorHAnsi"/>
+          <w:color w:val="0000CD"/>
+          <w:shd w:val="clear" w:color="auto" w:fill="FFFFFF"/>
+        </w:rPr>
+        <w:t>break</w:t>
+      </w:r>
+      <w:r>
+        <w:rPr>
+          <w:rFonts w:cstheme="minorHAnsi"/>
+          <w:color w:val="000000"/>
+          <w:shd w:val="clear" w:color="auto" w:fill="FFFFFF"/>
+        </w:rPr>
+        <w:t>;</w:t>
+      </w:r>
+      <w:r>
+        <w:rPr>
+          <w:rFonts w:cstheme="minorHAnsi"/>
+          <w:color w:val="000000"/>
+        </w:rPr>
+        <w:br/>
+      </w:r>
+      <w:r>
+        <w:rPr>
+          <w:rFonts w:cstheme="minorHAnsi"/>
+          <w:color w:val="000000"/>
+          <w:shd w:val="clear" w:color="auto" w:fill="FFFFFF"/>
+        </w:rPr>
+        <w:t>  </w:t>
+      </w:r>
+      <w:r>
+        <w:rPr>
+          <w:rStyle w:val="jskeywordcolor"/>
+          <w:rFonts w:cstheme="minorHAnsi"/>
+          <w:color w:val="0000CD"/>
+          <w:shd w:val="clear" w:color="auto" w:fill="FFFFFF"/>
+        </w:rPr>
+        <w:t>default</w:t>
+      </w:r>
+      <w:r>
+        <w:rPr>
+          <w:rFonts w:cstheme="minorHAnsi"/>
+          <w:color w:val="000000"/>
+          <w:shd w:val="clear" w:color="auto" w:fill="FFFFFF"/>
+        </w:rPr>
+        <w:t>:</w:t>
+      </w:r>
+      <w:r>
+        <w:rPr>
+          <w:rFonts w:cstheme="minorHAnsi"/>
+          <w:color w:val="000000"/>
+        </w:rPr>
+        <w:br/>
+      </w:r>
+      <w:r>
+        <w:rPr>
+          <w:rFonts w:cstheme="minorHAnsi"/>
+          <w:color w:val="000000"/>
+          <w:shd w:val="clear" w:color="auto" w:fill="FFFFFF"/>
+        </w:rPr>
+        <w:t>    </w:t>
+      </w:r>
+      <w:r>
+        <w:rPr>
+          <w:rStyle w:val="commentcolor"/>
+          <w:rFonts w:cstheme="minorHAnsi"/>
+          <w:color w:val="008000"/>
+          <w:shd w:val="clear" w:color="auto" w:fill="FFFFFF"/>
+        </w:rPr>
+        <w:t>// </w:t>
+      </w:r>
+      <w:r>
+        <w:rPr>
+          <w:rStyle w:val="Emphasis"/>
+          <w:rFonts w:cstheme="minorHAnsi"/>
+          <w:color w:val="008000"/>
+          <w:shd w:val="clear" w:color="auto" w:fill="FFFFFF"/>
+        </w:rPr>
+        <w:t>code block</w:t>
+      </w:r>
+      <w:r>
+        <w:rPr>
+          <w:rFonts w:cstheme="minorHAnsi"/>
+          <w:color w:val="008000"/>
+          <w:shd w:val="clear" w:color="auto" w:fill="FFFFFF"/>
+        </w:rPr>
+        <w:br/>
+      </w:r>
+      <w:r>
+        <w:rPr>
+          <w:rFonts w:cstheme="minorHAnsi"/>
+          <w:color w:val="000000"/>
+          <w:shd w:val="clear" w:color="auto" w:fill="FFFFFF"/>
+        </w:rPr>
+        <w:t>}</w:t>
+      </w:r>
+    </w:p>
+    <w:p>
+      <w:pPr>
+        <w:pStyle w:val="NoSpacing"/>
+        <w:ind w:left="720"/>
+      </w:pPr>
+    </w:p>
+    <w:p>
+      <w:pPr>
+        <w:pStyle w:val="NoSpacing"/>
+        <w:ind w:left="720"/>
+      </w:pPr>
+    </w:p>
+    <w:p>
+      <w:pPr>
+        <w:pStyle w:val="NoSpacing"/>
+        <w:ind w:left="720"/>
+      </w:pPr>
+      <w:r>
+        <w:t>This is how it works:</w:t>
+      </w:r>
+    </w:p>
+    <w:p>
+      <w:pPr>
+        <w:pStyle w:val="NoSpacing"/>
+        <w:numPr>
+          <w:ilvl w:val="0"/>
+          <w:numId w:val="15"/>
+        </w:numPr>
+      </w:pPr>
+      <w:r>
+        <w:t>The switch expression is evaluated once.</w:t>
+      </w:r>
+    </w:p>
+    <w:p>
+      <w:pPr>
+        <w:pStyle w:val="NoSpacing"/>
+        <w:numPr>
+          <w:ilvl w:val="0"/>
+          <w:numId w:val="15"/>
+        </w:numPr>
+      </w:pPr>
+      <w:r>
+        <w:t>The value of the expression is compared with the values of each case.</w:t>
+      </w:r>
+    </w:p>
+    <w:p>
+      <w:pPr>
+        <w:pStyle w:val="NoSpacing"/>
+        <w:numPr>
+          <w:ilvl w:val="0"/>
+          <w:numId w:val="15"/>
+        </w:numPr>
+      </w:pPr>
+      <w:r>
+        <w:t>If there is a match, the associated block of code is executed.</w:t>
+      </w:r>
+    </w:p>
+    <w:p>
+      <w:pPr>
+        <w:pStyle w:val="NoSpacing"/>
+        <w:numPr>
+          <w:ilvl w:val="0"/>
+          <w:numId w:val="15"/>
+        </w:numPr>
+      </w:pPr>
+      <w:r>
+        <w:t>If there is no match, the default code block is executed.</w:t>
+      </w:r>
+    </w:p>
+    <w:p>
+      <w:pPr>
+        <w:pStyle w:val="NoSpacing"/>
+        <w:ind w:left="720"/>
+      </w:pPr>
+    </w:p>
+    <w:p>
+      <w:pPr>
+        <w:pStyle w:val="NoSpacing"/>
+        <w:ind w:left="720"/>
+      </w:pPr>
+      <w:r>
+        <w:rPr>
+          <w:b/>
+          <w:bCs/>
+        </w:rPr>
+        <w:br/>
+        <w:t>Example:</w:t>
+      </w:r>
+      <w:r>
+        <w:rPr>
+          <w:b/>
+          <w:bCs/>
+        </w:rPr>
+        <w:br/>
+      </w:r>
+      <w:r>
+        <w:br/>
+      </w:r>
+      <w:r>
+        <w:t>The </w:t>
+      </w:r>
+      <w:proofErr w:type="spellStart"/>
+      <w:proofErr w:type="gramStart"/>
+      <w:r>
+        <w:rPr>
+          <w:b/>
+          <w:bCs/>
+        </w:rPr>
+        <w:t>getDay</w:t>
+      </w:r>
+      <w:proofErr w:type="spellEnd"/>
+      <w:r>
+        <w:rPr>
+          <w:b/>
+          <w:bCs/>
+        </w:rPr>
+        <w:t>(</w:t>
+      </w:r>
+      <w:proofErr w:type="gramEnd"/>
+      <w:r>
+        <w:rPr>
+          <w:b/>
+          <w:bCs/>
+        </w:rPr>
+        <w:t>)</w:t>
+      </w:r>
+      <w:r>
+        <w:t> method returns the weekday as a number between 0 and 6.</w:t>
+      </w:r>
+    </w:p>
+    <w:p>
+      <w:pPr>
+        <w:pStyle w:val="NoSpacing"/>
+        <w:ind w:left="720"/>
+      </w:pPr>
+      <w:r>
+        <w:br/>
+      </w:r>
+      <w:r>
+        <w:t>(Sunday=0, Monday=1, Tuesday=2</w:t>
+      </w:r>
+      <w:proofErr w:type="gramStart"/>
+      <w:r>
+        <w:t xml:space="preserve"> ..</w:t>
+      </w:r>
+      <w:proofErr w:type="gramEnd"/>
+      <w:r>
+        <w:t>)</w:t>
+      </w:r>
+    </w:p>
+    <w:p>
+      <w:pPr>
+        <w:pStyle w:val="NoSpacing"/>
+        <w:ind w:left="720"/>
+      </w:pPr>
+      <w:r>
+        <w:br/>
+      </w:r>
+      <w:r>
+        <w:t>This example uses the weekday number to calculate the weekday name:</w:t>
+      </w:r>
+    </w:p>
+    <w:p>
+      <w:pPr>
+        <w:pStyle w:val="NoSpacing"/>
+        <w:ind w:left="720"/>
+      </w:pPr>
+    </w:p>
+    <w:p>
+      <w:pPr>
+        <w:pStyle w:val="NoSpacing"/>
+        <w:ind w:left="720"/>
+        <w:rPr>
+          <w:rFonts w:cstheme="minorHAnsi"/>
+        </w:rPr>
+      </w:pPr>
+      <w:r>
+        <w:rPr>
+          <w:rStyle w:val="jskeywordcolor"/>
+          <w:rFonts w:cstheme="minorHAnsi"/>
+          <w:color w:val="0000CD"/>
+          <w:shd w:val="clear" w:color="auto" w:fill="FFFFFF"/>
+        </w:rPr>
+        <w:t>switch</w:t>
+      </w:r>
+      <w:r>
+        <w:rPr>
+          <w:rFonts w:cstheme="minorHAnsi"/>
+          <w:color w:val="000000"/>
+          <w:shd w:val="clear" w:color="auto" w:fill="FFFFFF"/>
+        </w:rPr>
+        <w:t> (</w:t>
+      </w:r>
+      <w:r>
+        <w:rPr>
+          <w:rStyle w:val="jskeywordcolor"/>
+          <w:rFonts w:cstheme="minorHAnsi"/>
+          <w:color w:val="0000CD"/>
+          <w:shd w:val="clear" w:color="auto" w:fill="FFFFFF"/>
+        </w:rPr>
+        <w:t>new</w:t>
+      </w:r>
+      <w:r>
+        <w:rPr>
+          <w:rFonts w:cstheme="minorHAnsi"/>
+          <w:color w:val="000000"/>
+          <w:shd w:val="clear" w:color="auto" w:fill="FFFFFF"/>
+        </w:rPr>
+        <w:t> Date(</w:t>
+      </w:r>
+      <w:proofErr w:type="gramStart"/>
+      <w:r>
+        <w:rPr>
+          <w:rFonts w:cstheme="minorHAnsi"/>
+          <w:color w:val="000000"/>
+          <w:shd w:val="clear" w:color="auto" w:fill="FFFFFF"/>
+        </w:rPr>
+        <w:t>).</w:t>
+      </w:r>
+      <w:proofErr w:type="spellStart"/>
+      <w:r>
+        <w:rPr>
+          <w:rStyle w:val="jspropertycolor"/>
+          <w:rFonts w:cstheme="minorHAnsi"/>
+          <w:color w:val="000000"/>
+          <w:shd w:val="clear" w:color="auto" w:fill="FFFFFF"/>
+        </w:rPr>
+        <w:t>getDay</w:t>
+      </w:r>
+      <w:proofErr w:type="spellEnd"/>
+      <w:proofErr w:type="gramEnd"/>
+      <w:r>
+        <w:rPr>
+          <w:rFonts w:cstheme="minorHAnsi"/>
+          <w:color w:val="000000"/>
+          <w:shd w:val="clear" w:color="auto" w:fill="FFFFFF"/>
+        </w:rPr>
+        <w:t>()) {</w:t>
+      </w:r>
+      <w:r>
+        <w:rPr>
+          <w:rFonts w:cstheme="minorHAnsi"/>
+          <w:color w:val="000000"/>
+        </w:rPr>
+        <w:br/>
+      </w:r>
+      <w:r>
+        <w:rPr>
+          <w:rFonts w:cstheme="minorHAnsi"/>
+          <w:color w:val="000000"/>
+          <w:shd w:val="clear" w:color="auto" w:fill="FFFFFF"/>
+        </w:rPr>
+        <w:t>  </w:t>
+      </w:r>
+      <w:r>
+        <w:rPr>
+          <w:rStyle w:val="jskeywordcolor"/>
+          <w:rFonts w:cstheme="minorHAnsi"/>
+          <w:color w:val="0000CD"/>
+          <w:shd w:val="clear" w:color="auto" w:fill="FFFFFF"/>
+        </w:rPr>
+        <w:t>case</w:t>
+      </w:r>
+      <w:r>
+        <w:rPr>
+          <w:rFonts w:cstheme="minorHAnsi"/>
+          <w:color w:val="000000"/>
+          <w:shd w:val="clear" w:color="auto" w:fill="FFFFFF"/>
+        </w:rPr>
+        <w:t> </w:t>
+      </w:r>
+      <w:r>
+        <w:rPr>
+          <w:rStyle w:val="jsnumbercolor"/>
+          <w:rFonts w:cstheme="minorHAnsi"/>
+          <w:color w:val="FF0000"/>
+          <w:shd w:val="clear" w:color="auto" w:fill="FFFFFF"/>
+        </w:rPr>
+        <w:t>0</w:t>
+      </w:r>
+      <w:r>
+        <w:rPr>
+          <w:rFonts w:cstheme="minorHAnsi"/>
+          <w:color w:val="000000"/>
+          <w:shd w:val="clear" w:color="auto" w:fill="FFFFFF"/>
+        </w:rPr>
+        <w:t>:</w:t>
+      </w:r>
+      <w:r>
+        <w:rPr>
+          <w:rFonts w:cstheme="minorHAnsi"/>
+          <w:color w:val="000000"/>
+        </w:rPr>
+        <w:br/>
+      </w:r>
+      <w:r>
+        <w:rPr>
+          <w:rFonts w:cstheme="minorHAnsi"/>
+          <w:color w:val="000000"/>
+          <w:shd w:val="clear" w:color="auto" w:fill="FFFFFF"/>
+        </w:rPr>
+        <w:t>    day = </w:t>
+      </w:r>
+      <w:r>
+        <w:rPr>
+          <w:rStyle w:val="jsstringcolor"/>
+          <w:rFonts w:cstheme="minorHAnsi"/>
+          <w:color w:val="A52A2A"/>
+          <w:shd w:val="clear" w:color="auto" w:fill="FFFFFF"/>
+        </w:rPr>
+        <w:t>"Sunday"</w:t>
+      </w:r>
+      <w:r>
+        <w:rPr>
+          <w:rFonts w:cstheme="minorHAnsi"/>
+          <w:color w:val="000000"/>
+          <w:shd w:val="clear" w:color="auto" w:fill="FFFFFF"/>
+        </w:rPr>
+        <w:t>;</w:t>
+      </w:r>
+      <w:r>
+        <w:rPr>
+          <w:rFonts w:cstheme="minorHAnsi"/>
+          <w:color w:val="000000"/>
+        </w:rPr>
+        <w:br/>
+      </w:r>
+      <w:r>
+        <w:rPr>
+          <w:rFonts w:cstheme="minorHAnsi"/>
+          <w:color w:val="000000"/>
+          <w:shd w:val="clear" w:color="auto" w:fill="FFFFFF"/>
+        </w:rPr>
+        <w:t>    </w:t>
+      </w:r>
+      <w:r>
+        <w:rPr>
+          <w:rStyle w:val="jskeywordcolor"/>
+          <w:rFonts w:cstheme="minorHAnsi"/>
+          <w:color w:val="0000CD"/>
+          <w:shd w:val="clear" w:color="auto" w:fill="FFFFFF"/>
+        </w:rPr>
+        <w:t>break</w:t>
+      </w:r>
+      <w:r>
+        <w:rPr>
+          <w:rFonts w:cstheme="minorHAnsi"/>
+          <w:color w:val="000000"/>
+          <w:shd w:val="clear" w:color="auto" w:fill="FFFFFF"/>
+        </w:rPr>
+        <w:t>;</w:t>
+      </w:r>
+      <w:r>
+        <w:rPr>
+          <w:rFonts w:cstheme="minorHAnsi"/>
+          <w:color w:val="000000"/>
+        </w:rPr>
+        <w:br/>
+      </w:r>
+      <w:r>
+        <w:rPr>
+          <w:rFonts w:cstheme="minorHAnsi"/>
+          <w:color w:val="000000"/>
+          <w:shd w:val="clear" w:color="auto" w:fill="FFFFFF"/>
+        </w:rPr>
+        <w:t>  </w:t>
+      </w:r>
+      <w:r>
+        <w:rPr>
+          <w:rStyle w:val="jskeywordcolor"/>
+          <w:rFonts w:cstheme="minorHAnsi"/>
+          <w:color w:val="0000CD"/>
+          <w:shd w:val="clear" w:color="auto" w:fill="FFFFFF"/>
+        </w:rPr>
+        <w:t>case</w:t>
+      </w:r>
+      <w:r>
+        <w:rPr>
+          <w:rFonts w:cstheme="minorHAnsi"/>
+          <w:color w:val="000000"/>
+          <w:shd w:val="clear" w:color="auto" w:fill="FFFFFF"/>
+        </w:rPr>
+        <w:t> </w:t>
+      </w:r>
+      <w:r>
+        <w:rPr>
+          <w:rStyle w:val="jsnumbercolor"/>
+          <w:rFonts w:cstheme="minorHAnsi"/>
+          <w:color w:val="FF0000"/>
+          <w:shd w:val="clear" w:color="auto" w:fill="FFFFFF"/>
+        </w:rPr>
+        <w:t>1</w:t>
+      </w:r>
+      <w:r>
+        <w:rPr>
+          <w:rFonts w:cstheme="minorHAnsi"/>
+          <w:color w:val="000000"/>
+          <w:shd w:val="clear" w:color="auto" w:fill="FFFFFF"/>
+        </w:rPr>
+        <w:t>:</w:t>
+      </w:r>
+      <w:r>
+        <w:rPr>
+          <w:rFonts w:cstheme="minorHAnsi"/>
+          <w:color w:val="000000"/>
+        </w:rPr>
+        <w:br/>
+      </w:r>
+      <w:r>
+        <w:rPr>
+          <w:rFonts w:cstheme="minorHAnsi"/>
+          <w:color w:val="000000"/>
+          <w:shd w:val="clear" w:color="auto" w:fill="FFFFFF"/>
+        </w:rPr>
+        <w:t>    day = </w:t>
+      </w:r>
+      <w:r>
+        <w:rPr>
+          <w:rStyle w:val="jsstringcolor"/>
+          <w:rFonts w:cstheme="minorHAnsi"/>
+          <w:color w:val="A52A2A"/>
+          <w:shd w:val="clear" w:color="auto" w:fill="FFFFFF"/>
+        </w:rPr>
+        <w:t>"Monday"</w:t>
+      </w:r>
+      <w:r>
+        <w:rPr>
+          <w:rFonts w:cstheme="minorHAnsi"/>
+          <w:color w:val="000000"/>
+          <w:shd w:val="clear" w:color="auto" w:fill="FFFFFF"/>
+        </w:rPr>
+        <w:t>;</w:t>
+      </w:r>
+      <w:r>
+        <w:rPr>
+          <w:rFonts w:cstheme="minorHAnsi"/>
+          <w:color w:val="000000"/>
+        </w:rPr>
+        <w:br/>
+      </w:r>
+      <w:r>
+        <w:rPr>
+          <w:rFonts w:cstheme="minorHAnsi"/>
+          <w:color w:val="000000"/>
+          <w:shd w:val="clear" w:color="auto" w:fill="FFFFFF"/>
+        </w:rPr>
+        <w:t>    </w:t>
+      </w:r>
+      <w:r>
+        <w:rPr>
+          <w:rStyle w:val="jskeywordcolor"/>
+          <w:rFonts w:cstheme="minorHAnsi"/>
+          <w:color w:val="0000CD"/>
+          <w:shd w:val="clear" w:color="auto" w:fill="FFFFFF"/>
+        </w:rPr>
+        <w:t>break</w:t>
+      </w:r>
+      <w:r>
+        <w:rPr>
+          <w:rFonts w:cstheme="minorHAnsi"/>
+          <w:color w:val="000000"/>
+          <w:shd w:val="clear" w:color="auto" w:fill="FFFFFF"/>
+        </w:rPr>
+        <w:t>;</w:t>
+      </w:r>
+      <w:r>
+        <w:rPr>
+          <w:rFonts w:cstheme="minorHAnsi"/>
+          <w:color w:val="000000"/>
+        </w:rPr>
+        <w:br/>
+      </w:r>
+      <w:r>
+        <w:rPr>
+          <w:rFonts w:cstheme="minorHAnsi"/>
+          <w:color w:val="000000"/>
+          <w:shd w:val="clear" w:color="auto" w:fill="FFFFFF"/>
+        </w:rPr>
+        <w:t>  </w:t>
+      </w:r>
+      <w:r>
+        <w:rPr>
+          <w:rStyle w:val="jskeywordcolor"/>
+          <w:rFonts w:cstheme="minorHAnsi"/>
+          <w:color w:val="0000CD"/>
+          <w:shd w:val="clear" w:color="auto" w:fill="FFFFFF"/>
+        </w:rPr>
+        <w:t>case</w:t>
+      </w:r>
+      <w:r>
+        <w:rPr>
+          <w:rFonts w:cstheme="minorHAnsi"/>
+          <w:color w:val="000000"/>
+          <w:shd w:val="clear" w:color="auto" w:fill="FFFFFF"/>
+        </w:rPr>
+        <w:t> </w:t>
+      </w:r>
+      <w:r>
+        <w:rPr>
+          <w:rStyle w:val="jsnumbercolor"/>
+          <w:rFonts w:cstheme="minorHAnsi"/>
+          <w:color w:val="FF0000"/>
+          <w:shd w:val="clear" w:color="auto" w:fill="FFFFFF"/>
+        </w:rPr>
+        <w:t>2</w:t>
+      </w:r>
+      <w:r>
+        <w:rPr>
+          <w:rFonts w:cstheme="minorHAnsi"/>
+          <w:color w:val="000000"/>
+          <w:shd w:val="clear" w:color="auto" w:fill="FFFFFF"/>
+        </w:rPr>
+        <w:t>:</w:t>
+      </w:r>
+      <w:r>
+        <w:rPr>
+          <w:rFonts w:cstheme="minorHAnsi"/>
+          <w:color w:val="000000"/>
+        </w:rPr>
+        <w:br/>
+      </w:r>
+      <w:r>
+        <w:rPr>
+          <w:rFonts w:cstheme="minorHAnsi"/>
+          <w:color w:val="000000"/>
+          <w:shd w:val="clear" w:color="auto" w:fill="FFFFFF"/>
+        </w:rPr>
+        <w:t>     day = </w:t>
+      </w:r>
+      <w:r>
+        <w:rPr>
+          <w:rStyle w:val="jsstringcolor"/>
+          <w:rFonts w:cstheme="minorHAnsi"/>
+          <w:color w:val="A52A2A"/>
+          <w:shd w:val="clear" w:color="auto" w:fill="FFFFFF"/>
+        </w:rPr>
+        <w:t>"Tuesday"</w:t>
+      </w:r>
+      <w:r>
+        <w:rPr>
+          <w:rFonts w:cstheme="minorHAnsi"/>
+          <w:color w:val="000000"/>
+          <w:shd w:val="clear" w:color="auto" w:fill="FFFFFF"/>
+        </w:rPr>
+        <w:t>;</w:t>
+      </w:r>
+      <w:r>
+        <w:rPr>
+          <w:rFonts w:cstheme="minorHAnsi"/>
+          <w:color w:val="000000"/>
+        </w:rPr>
+        <w:br/>
+      </w:r>
+      <w:r>
+        <w:rPr>
+          <w:rFonts w:cstheme="minorHAnsi"/>
+          <w:color w:val="000000"/>
+          <w:shd w:val="clear" w:color="auto" w:fill="FFFFFF"/>
+        </w:rPr>
+        <w:t>    </w:t>
+      </w:r>
+      <w:r>
+        <w:rPr>
+          <w:rStyle w:val="jskeywordcolor"/>
+          <w:rFonts w:cstheme="minorHAnsi"/>
+          <w:color w:val="0000CD"/>
+          <w:shd w:val="clear" w:color="auto" w:fill="FFFFFF"/>
+        </w:rPr>
+        <w:t>break</w:t>
+      </w:r>
+      <w:r>
+        <w:rPr>
+          <w:rFonts w:cstheme="minorHAnsi"/>
+          <w:color w:val="000000"/>
+          <w:shd w:val="clear" w:color="auto" w:fill="FFFFFF"/>
+        </w:rPr>
+        <w:t>;</w:t>
+      </w:r>
+      <w:r>
+        <w:rPr>
+          <w:rFonts w:cstheme="minorHAnsi"/>
+          <w:color w:val="000000"/>
+        </w:rPr>
+        <w:br/>
+      </w:r>
+      <w:r>
+        <w:rPr>
+          <w:rFonts w:cstheme="minorHAnsi"/>
+          <w:color w:val="000000"/>
+          <w:shd w:val="clear" w:color="auto" w:fill="FFFFFF"/>
+        </w:rPr>
+        <w:t>  </w:t>
+      </w:r>
+      <w:r>
+        <w:rPr>
+          <w:rStyle w:val="jskeywordcolor"/>
+          <w:rFonts w:cstheme="minorHAnsi"/>
+          <w:color w:val="0000CD"/>
+          <w:shd w:val="clear" w:color="auto" w:fill="FFFFFF"/>
+        </w:rPr>
+        <w:t>case</w:t>
+      </w:r>
+      <w:r>
+        <w:rPr>
+          <w:rFonts w:cstheme="minorHAnsi"/>
+          <w:color w:val="000000"/>
+          <w:shd w:val="clear" w:color="auto" w:fill="FFFFFF"/>
+        </w:rPr>
+        <w:t> </w:t>
+      </w:r>
+      <w:r>
+        <w:rPr>
+          <w:rStyle w:val="jsnumbercolor"/>
+          <w:rFonts w:cstheme="minorHAnsi"/>
+          <w:color w:val="FF0000"/>
+          <w:shd w:val="clear" w:color="auto" w:fill="FFFFFF"/>
+        </w:rPr>
+        <w:t>3</w:t>
+      </w:r>
+      <w:r>
+        <w:rPr>
+          <w:rFonts w:cstheme="minorHAnsi"/>
+          <w:color w:val="000000"/>
+          <w:shd w:val="clear" w:color="auto" w:fill="FFFFFF"/>
+        </w:rPr>
+        <w:t>:</w:t>
+      </w:r>
+      <w:r>
+        <w:rPr>
+          <w:rFonts w:cstheme="minorHAnsi"/>
+          <w:color w:val="000000"/>
+        </w:rPr>
+        <w:br/>
+      </w:r>
+      <w:r>
+        <w:rPr>
+          <w:rFonts w:cstheme="minorHAnsi"/>
+          <w:color w:val="000000"/>
+          <w:shd w:val="clear" w:color="auto" w:fill="FFFFFF"/>
+        </w:rPr>
+        <w:lastRenderedPageBreak/>
+        <w:t>    day = </w:t>
+      </w:r>
+      <w:r>
+        <w:rPr>
+          <w:rStyle w:val="jsstringcolor"/>
+          <w:rFonts w:cstheme="minorHAnsi"/>
+          <w:color w:val="A52A2A"/>
+          <w:shd w:val="clear" w:color="auto" w:fill="FFFFFF"/>
+        </w:rPr>
+        <w:t>"Wednesday"</w:t>
+      </w:r>
+      <w:r>
+        <w:rPr>
+          <w:rFonts w:cstheme="minorHAnsi"/>
+          <w:color w:val="000000"/>
+          <w:shd w:val="clear" w:color="auto" w:fill="FFFFFF"/>
+        </w:rPr>
+        <w:t>;</w:t>
+      </w:r>
+      <w:r>
+        <w:rPr>
+          <w:rFonts w:cstheme="minorHAnsi"/>
+          <w:color w:val="000000"/>
+        </w:rPr>
+        <w:br/>
+      </w:r>
+      <w:r>
+        <w:rPr>
+          <w:rFonts w:cstheme="minorHAnsi"/>
+          <w:color w:val="000000"/>
+          <w:shd w:val="clear" w:color="auto" w:fill="FFFFFF"/>
+        </w:rPr>
+        <w:t>    </w:t>
+      </w:r>
+      <w:r>
+        <w:rPr>
+          <w:rStyle w:val="jskeywordcolor"/>
+          <w:rFonts w:cstheme="minorHAnsi"/>
+          <w:color w:val="0000CD"/>
+          <w:shd w:val="clear" w:color="auto" w:fill="FFFFFF"/>
+        </w:rPr>
+        <w:t>break</w:t>
+      </w:r>
+      <w:r>
+        <w:rPr>
+          <w:rFonts w:cstheme="minorHAnsi"/>
+          <w:color w:val="000000"/>
+          <w:shd w:val="clear" w:color="auto" w:fill="FFFFFF"/>
+        </w:rPr>
+        <w:t>;</w:t>
+      </w:r>
+      <w:r>
+        <w:rPr>
+          <w:rFonts w:cstheme="minorHAnsi"/>
+          <w:color w:val="000000"/>
+        </w:rPr>
+        <w:br/>
+      </w:r>
+      <w:r>
+        <w:rPr>
+          <w:rFonts w:cstheme="minorHAnsi"/>
+          <w:color w:val="000000"/>
+          <w:shd w:val="clear" w:color="auto" w:fill="FFFFFF"/>
+        </w:rPr>
+        <w:t>  </w:t>
+      </w:r>
+      <w:r>
+        <w:rPr>
+          <w:rStyle w:val="jskeywordcolor"/>
+          <w:rFonts w:cstheme="minorHAnsi"/>
+          <w:color w:val="0000CD"/>
+          <w:shd w:val="clear" w:color="auto" w:fill="FFFFFF"/>
+        </w:rPr>
+        <w:t>case</w:t>
+      </w:r>
+      <w:r>
+        <w:rPr>
+          <w:rFonts w:cstheme="minorHAnsi"/>
+          <w:color w:val="000000"/>
+          <w:shd w:val="clear" w:color="auto" w:fill="FFFFFF"/>
+        </w:rPr>
+        <w:t> </w:t>
+      </w:r>
+      <w:r>
+        <w:rPr>
+          <w:rStyle w:val="jsnumbercolor"/>
+          <w:rFonts w:cstheme="minorHAnsi"/>
+          <w:color w:val="FF0000"/>
+          <w:shd w:val="clear" w:color="auto" w:fill="FFFFFF"/>
+        </w:rPr>
+        <w:t>4</w:t>
+      </w:r>
+      <w:r>
+        <w:rPr>
+          <w:rFonts w:cstheme="minorHAnsi"/>
+          <w:color w:val="000000"/>
+          <w:shd w:val="clear" w:color="auto" w:fill="FFFFFF"/>
+        </w:rPr>
+        <w:t>:</w:t>
+      </w:r>
+      <w:r>
+        <w:rPr>
+          <w:rFonts w:cstheme="minorHAnsi"/>
+          <w:color w:val="000000"/>
+        </w:rPr>
+        <w:br/>
+      </w:r>
+      <w:r>
+        <w:rPr>
+          <w:rFonts w:cstheme="minorHAnsi"/>
+          <w:color w:val="000000"/>
+          <w:shd w:val="clear" w:color="auto" w:fill="FFFFFF"/>
+        </w:rPr>
+        <w:t>    day = </w:t>
+      </w:r>
+      <w:r>
+        <w:rPr>
+          <w:rStyle w:val="jsstringcolor"/>
+          <w:rFonts w:cstheme="minorHAnsi"/>
+          <w:color w:val="A52A2A"/>
+          <w:shd w:val="clear" w:color="auto" w:fill="FFFFFF"/>
+        </w:rPr>
+        <w:t>"Thursday"</w:t>
+      </w:r>
+      <w:r>
+        <w:rPr>
+          <w:rFonts w:cstheme="minorHAnsi"/>
+          <w:color w:val="000000"/>
+          <w:shd w:val="clear" w:color="auto" w:fill="FFFFFF"/>
+        </w:rPr>
+        <w:t>;</w:t>
+      </w:r>
+      <w:r>
+        <w:rPr>
+          <w:rFonts w:cstheme="minorHAnsi"/>
+          <w:color w:val="000000"/>
+        </w:rPr>
+        <w:br/>
+      </w:r>
+      <w:r>
+        <w:rPr>
+          <w:rFonts w:cstheme="minorHAnsi"/>
+          <w:color w:val="000000"/>
+          <w:shd w:val="clear" w:color="auto" w:fill="FFFFFF"/>
+        </w:rPr>
+        <w:t>    </w:t>
+      </w:r>
+      <w:r>
+        <w:rPr>
+          <w:rStyle w:val="jskeywordcolor"/>
+          <w:rFonts w:cstheme="minorHAnsi"/>
+          <w:color w:val="0000CD"/>
+          <w:shd w:val="clear" w:color="auto" w:fill="FFFFFF"/>
+        </w:rPr>
+        <w:t>break</w:t>
+      </w:r>
+      <w:r>
+        <w:rPr>
+          <w:rFonts w:cstheme="minorHAnsi"/>
+          <w:color w:val="000000"/>
+          <w:shd w:val="clear" w:color="auto" w:fill="FFFFFF"/>
+        </w:rPr>
+        <w:t>;</w:t>
+      </w:r>
+      <w:r>
+        <w:rPr>
+          <w:rFonts w:cstheme="minorHAnsi"/>
+          <w:color w:val="000000"/>
+        </w:rPr>
+        <w:br/>
+      </w:r>
+      <w:r>
+        <w:rPr>
+          <w:rFonts w:cstheme="minorHAnsi"/>
+          <w:color w:val="000000"/>
+          <w:shd w:val="clear" w:color="auto" w:fill="FFFFFF"/>
+        </w:rPr>
+        <w:t>  </w:t>
+      </w:r>
+      <w:r>
+        <w:rPr>
+          <w:rStyle w:val="jskeywordcolor"/>
+          <w:rFonts w:cstheme="minorHAnsi"/>
+          <w:color w:val="0000CD"/>
+          <w:shd w:val="clear" w:color="auto" w:fill="FFFFFF"/>
+        </w:rPr>
+        <w:t>case</w:t>
+      </w:r>
+      <w:r>
+        <w:rPr>
+          <w:rFonts w:cstheme="minorHAnsi"/>
+          <w:color w:val="000000"/>
+          <w:shd w:val="clear" w:color="auto" w:fill="FFFFFF"/>
+        </w:rPr>
+        <w:t> </w:t>
+      </w:r>
+      <w:r>
+        <w:rPr>
+          <w:rStyle w:val="jsnumbercolor"/>
+          <w:rFonts w:cstheme="minorHAnsi"/>
+          <w:color w:val="FF0000"/>
+          <w:shd w:val="clear" w:color="auto" w:fill="FFFFFF"/>
+        </w:rPr>
+        <w:t>5</w:t>
+      </w:r>
+      <w:r>
+        <w:rPr>
+          <w:rFonts w:cstheme="minorHAnsi"/>
+          <w:color w:val="000000"/>
+          <w:shd w:val="clear" w:color="auto" w:fill="FFFFFF"/>
+        </w:rPr>
+        <w:t>:</w:t>
+      </w:r>
+      <w:r>
+        <w:rPr>
+          <w:rFonts w:cstheme="minorHAnsi"/>
+          <w:color w:val="000000"/>
+        </w:rPr>
+        <w:br/>
+      </w:r>
+      <w:r>
+        <w:rPr>
+          <w:rFonts w:cstheme="minorHAnsi"/>
+          <w:color w:val="000000"/>
+          <w:shd w:val="clear" w:color="auto" w:fill="FFFFFF"/>
+        </w:rPr>
+        <w:t>    day = </w:t>
+      </w:r>
+      <w:r>
+        <w:rPr>
+          <w:rStyle w:val="jsstringcolor"/>
+          <w:rFonts w:cstheme="minorHAnsi"/>
+          <w:color w:val="A52A2A"/>
+          <w:shd w:val="clear" w:color="auto" w:fill="FFFFFF"/>
+        </w:rPr>
+        <w:t>"Friday"</w:t>
+      </w:r>
+      <w:r>
+        <w:rPr>
+          <w:rFonts w:cstheme="minorHAnsi"/>
+          <w:color w:val="000000"/>
+          <w:shd w:val="clear" w:color="auto" w:fill="FFFFFF"/>
+        </w:rPr>
+        <w:t>;</w:t>
+      </w:r>
+      <w:r>
+        <w:rPr>
+          <w:rFonts w:cstheme="minorHAnsi"/>
+          <w:color w:val="000000"/>
+        </w:rPr>
+        <w:br/>
+      </w:r>
+      <w:r>
+        <w:rPr>
+          <w:rFonts w:cstheme="minorHAnsi"/>
+          <w:color w:val="000000"/>
+          <w:shd w:val="clear" w:color="auto" w:fill="FFFFFF"/>
+        </w:rPr>
+        <w:t>    </w:t>
+      </w:r>
+      <w:r>
+        <w:rPr>
+          <w:rStyle w:val="jskeywordcolor"/>
+          <w:rFonts w:cstheme="minorHAnsi"/>
+          <w:color w:val="0000CD"/>
+          <w:shd w:val="clear" w:color="auto" w:fill="FFFFFF"/>
+        </w:rPr>
+        <w:t>break</w:t>
+      </w:r>
+      <w:r>
+        <w:rPr>
+          <w:rFonts w:cstheme="minorHAnsi"/>
+          <w:color w:val="000000"/>
+          <w:shd w:val="clear" w:color="auto" w:fill="FFFFFF"/>
+        </w:rPr>
+        <w:t>;</w:t>
+      </w:r>
+      <w:r>
+        <w:rPr>
+          <w:rFonts w:cstheme="minorHAnsi"/>
+          <w:color w:val="000000"/>
+        </w:rPr>
+        <w:br/>
+      </w:r>
+      <w:r>
+        <w:rPr>
+          <w:rFonts w:cstheme="minorHAnsi"/>
+          <w:color w:val="000000"/>
+          <w:shd w:val="clear" w:color="auto" w:fill="FFFFFF"/>
+        </w:rPr>
+        <w:t>  </w:t>
+      </w:r>
+      <w:r>
+        <w:rPr>
+          <w:rStyle w:val="jskeywordcolor"/>
+          <w:rFonts w:cstheme="minorHAnsi"/>
+          <w:color w:val="0000CD"/>
+          <w:shd w:val="clear" w:color="auto" w:fill="FFFFFF"/>
+        </w:rPr>
+        <w:t>case</w:t>
+      </w:r>
+      <w:r>
+        <w:rPr>
+          <w:rFonts w:cstheme="minorHAnsi"/>
+          <w:color w:val="000000"/>
+          <w:shd w:val="clear" w:color="auto" w:fill="FFFFFF"/>
+        </w:rPr>
+        <w:t> </w:t>
+      </w:r>
+      <w:r>
+        <w:rPr>
+          <w:rStyle w:val="jsnumbercolor"/>
+          <w:rFonts w:cstheme="minorHAnsi"/>
+          <w:color w:val="FF0000"/>
+          <w:shd w:val="clear" w:color="auto" w:fill="FFFFFF"/>
+        </w:rPr>
+        <w:t>6</w:t>
+      </w:r>
+      <w:r>
+        <w:rPr>
+          <w:rFonts w:cstheme="minorHAnsi"/>
+          <w:color w:val="000000"/>
+          <w:shd w:val="clear" w:color="auto" w:fill="FFFFFF"/>
+        </w:rPr>
+        <w:t>:</w:t>
+      </w:r>
+      <w:r>
+        <w:rPr>
+          <w:rFonts w:cstheme="minorHAnsi"/>
+          <w:color w:val="000000"/>
+        </w:rPr>
+        <w:br/>
+      </w:r>
+      <w:r>
+        <w:rPr>
+          <w:rFonts w:cstheme="minorHAnsi"/>
+          <w:color w:val="000000"/>
+          <w:shd w:val="clear" w:color="auto" w:fill="FFFFFF"/>
+        </w:rPr>
+        <w:t>    day = </w:t>
+      </w:r>
+      <w:r>
+        <w:rPr>
+          <w:rStyle w:val="jsstringcolor"/>
+          <w:rFonts w:cstheme="minorHAnsi"/>
+          <w:color w:val="A52A2A"/>
+          <w:shd w:val="clear" w:color="auto" w:fill="FFFFFF"/>
+        </w:rPr>
+        <w:t>"Saturday"</w:t>
+      </w:r>
+      <w:r>
+        <w:rPr>
+          <w:rFonts w:cstheme="minorHAnsi"/>
+          <w:color w:val="000000"/>
+          <w:shd w:val="clear" w:color="auto" w:fill="FFFFFF"/>
+        </w:rPr>
+        <w:t>;</w:t>
+      </w:r>
+      <w:r>
+        <w:rPr>
+          <w:rFonts w:cstheme="minorHAnsi"/>
+          <w:color w:val="000000"/>
+        </w:rPr>
+        <w:br/>
+      </w:r>
+      <w:r>
+        <w:rPr>
+          <w:rFonts w:cstheme="minorHAnsi"/>
+          <w:color w:val="000000"/>
+          <w:shd w:val="clear" w:color="auto" w:fill="FFFFFF"/>
+        </w:rPr>
+        <w:t>}</w:t>
+      </w:r>
+    </w:p>
+    <w:p>
+      <w:pPr>
+        <w:pStyle w:val="NoSpacing"/>
+        <w:ind w:left="720"/>
+      </w:pPr>
+    </w:p>
+    <w:p>
+      <w:pPr>
+        <w:pStyle w:val="NoSpacing"/>
+        <w:ind w:left="720"/>
+      </w:pPr>
+      <w:r>
+        <w:t>The result of day will be:</w:t>
+      </w:r>
+    </w:p>
+    <w:p>
+      <w:pPr>
+        <w:pStyle w:val="NoSpacing"/>
+        <w:ind w:left="720"/>
+      </w:pPr>
+    </w:p>
+    <w:p>
+      <w:pPr>
+        <w:pStyle w:val="NoSpacing"/>
+        <w:ind w:left="720"/>
+      </w:pPr>
+      <w:proofErr w:type="gramStart"/>
+      <w:r>
+        <w:rPr>
+          <w:i/>
+          <w:iCs/>
+        </w:rPr>
+        <w:t>Thursday</w:t>
+      </w:r>
+      <w:r>
+        <w:rPr>
+          <w:i/>
+          <w:iCs/>
+        </w:rPr>
+        <w:t xml:space="preserve">  </w:t>
+      </w:r>
+      <w:r>
+        <w:t>(</w:t>
+      </w:r>
+      <w:proofErr w:type="gramEnd"/>
+      <w:r>
+        <w:t xml:space="preserve">(It outputs Thursday, because it is Thursday today)). </w:t>
+      </w:r>
+    </w:p>
+    <w:p>
+      <w:pPr>
+        <w:pStyle w:val="NoSpacing"/>
+        <w:ind w:left="720"/>
+      </w:pPr>
+    </w:p>
+    <w:p>
+      <w:pPr>
+        <w:pStyle w:val="NoSpacing"/>
+        <w:ind w:left="720"/>
+        <w:rPr>
+          <w:b/>
+          <w:bCs/>
+        </w:rPr>
+      </w:pPr>
+    </w:p>
+    <w:p>
+      <w:pPr>
+        <w:pStyle w:val="NoSpacing"/>
+        <w:ind w:left="720"/>
+        <w:rPr>
+          <w:b/>
+          <w:bCs/>
+        </w:rPr>
+      </w:pPr>
+    </w:p>
+    <w:p>
+      <w:pPr>
+        <w:pStyle w:val="NoSpacing"/>
+        <w:ind w:left="720"/>
+      </w:pPr>
+      <w:r>
+        <w:rPr>
+          <w:b/>
+          <w:bCs/>
+        </w:rPr>
+        <w:t xml:space="preserve">The </w:t>
+      </w:r>
+      <w:r>
+        <w:rPr>
+          <w:b/>
+          <w:bCs/>
+          <w:color w:val="FF0000"/>
+        </w:rPr>
+        <w:t>break*</w:t>
+      </w:r>
+      <w:r>
+        <w:rPr>
+          <w:b/>
+          <w:bCs/>
+        </w:rPr>
+        <w:t xml:space="preserve"> Keyword.  </w:t>
+      </w:r>
+      <w:r>
+        <w:t>(Subentry)</w:t>
+      </w:r>
+    </w:p>
+    <w:p>
+      <w:pPr>
+        <w:pStyle w:val="NoSpacing"/>
+        <w:ind w:left="720"/>
+      </w:pPr>
+    </w:p>
+    <w:p>
+      <w:pPr>
+        <w:pStyle w:val="NoSpacing"/>
+        <w:ind w:left="720"/>
+      </w:pPr>
+      <w:r>
+        <w:t>When JavaScript reaches a </w:t>
+      </w:r>
+      <w:r>
+        <w:rPr>
+          <w:b/>
+          <w:bCs/>
+        </w:rPr>
+        <w:t>break</w:t>
+      </w:r>
+      <w:r>
+        <w:t> keyword, it breaks out of the switch block.</w:t>
+      </w:r>
+    </w:p>
+    <w:p>
+      <w:pPr>
+        <w:pStyle w:val="NoSpacing"/>
+        <w:ind w:left="720"/>
+      </w:pPr>
+    </w:p>
+    <w:p>
+      <w:pPr>
+        <w:pStyle w:val="NoSpacing"/>
+        <w:ind w:left="720"/>
+      </w:pPr>
+      <w:r>
+        <w:t>This will stop the execution inside the switch block.</w:t>
+      </w:r>
+    </w:p>
+    <w:p>
+      <w:pPr>
+        <w:pStyle w:val="NoSpacing"/>
+        <w:ind w:left="720"/>
+      </w:pPr>
+    </w:p>
+    <w:p>
+      <w:pPr>
+        <w:pStyle w:val="NoSpacing"/>
+        <w:ind w:left="720"/>
+      </w:pPr>
+      <w:r>
+        <w:t>It is not necessary to break the last case in a switch block. The block breaks (ends) there anyway.</w:t>
+      </w:r>
+    </w:p>
+    <w:p>
+      <w:pPr>
+        <w:pStyle w:val="NoSpacing"/>
+        <w:ind w:left="720"/>
+      </w:pPr>
+    </w:p>
+    <w:p>
+      <w:pPr>
+        <w:pStyle w:val="NoSpacing"/>
+        <w:ind w:left="720"/>
+      </w:pPr>
+    </w:p>
+    <w:p>
+      <w:pPr>
+        <w:pStyle w:val="NoSpacing"/>
+        <w:ind w:left="720"/>
+      </w:pPr>
+      <w:r>
+        <w:rPr>
+          <w:b/>
+          <w:bCs/>
+        </w:rPr>
+        <w:t>Note: </w:t>
+      </w:r>
+      <w:r>
+        <w:t>If you omit the break statement, the next case will be executed even if the evaluation does not match the case.</w:t>
+      </w:r>
+      <w:r>
+        <w:br/>
+      </w:r>
+    </w:p>
+    <w:p>
+      <w:pPr>
+        <w:pStyle w:val="NoSpacing"/>
+        <w:ind w:left="720"/>
+      </w:pPr>
+      <w:r>
+        <w:br/>
+      </w:r>
+      <w:r>
+        <w:rPr>
+          <w:b/>
+          <w:bCs/>
+        </w:rPr>
+        <w:t>The</w:t>
+      </w:r>
+      <w:r>
+        <w:t xml:space="preserve"> </w:t>
+      </w:r>
+      <w:r>
+        <w:rPr>
+          <w:b/>
+          <w:bCs/>
+          <w:color w:val="FF0000"/>
+        </w:rPr>
+        <w:t>default*</w:t>
+      </w:r>
+      <w:r>
+        <w:rPr>
+          <w:b/>
+          <w:bCs/>
+        </w:rPr>
+        <w:t xml:space="preserve"> </w:t>
+      </w:r>
+      <w:proofErr w:type="gramStart"/>
+      <w:r>
+        <w:rPr>
+          <w:b/>
+          <w:bCs/>
+        </w:rPr>
+        <w:t>Keyword</w:t>
+      </w:r>
+      <w:r>
+        <w:rPr>
+          <w:b/>
+          <w:bCs/>
+        </w:rPr>
+        <w:t xml:space="preserve"> </w:t>
+      </w:r>
+      <w:r>
+        <w:t xml:space="preserve"> (</w:t>
+      </w:r>
+      <w:proofErr w:type="gramEnd"/>
+      <w:r>
+        <w:t>Subentry)</w:t>
+      </w:r>
+      <w:r>
+        <w:rPr>
+          <w:b/>
+          <w:bCs/>
+        </w:rPr>
+        <w:br/>
+      </w:r>
+    </w:p>
+    <w:p>
+      <w:pPr>
+        <w:pStyle w:val="NoSpacing"/>
+        <w:ind w:left="720"/>
+      </w:pPr>
+      <w:r>
+        <w:t>The </w:t>
+      </w:r>
+      <w:r>
+        <w:rPr>
+          <w:b/>
+          <w:bCs/>
+        </w:rPr>
+        <w:t>default</w:t>
+      </w:r>
+      <w:r>
+        <w:t> keyword specifies the code to run if there is no case match:</w:t>
+      </w:r>
+    </w:p>
+    <w:p>
+      <w:pPr>
+        <w:pStyle w:val="NoSpacing"/>
+        <w:ind w:left="720"/>
+        <w:rPr>
+          <w:b/>
+          <w:bCs/>
+        </w:rPr>
+      </w:pPr>
+      <w:r>
+        <w:rPr>
+          <w:b/>
+          <w:bCs/>
+        </w:rPr>
+        <w:t>Example</w:t>
+      </w:r>
+      <w:r>
+        <w:rPr>
+          <w:b/>
+          <w:bCs/>
+        </w:rPr>
+        <w:t>:</w:t>
+      </w:r>
+      <w:r>
+        <w:rPr>
+          <w:b/>
+          <w:bCs/>
+        </w:rPr>
+        <w:br/>
+      </w:r>
+    </w:p>
+    <w:p>
+      <w:pPr>
+        <w:pStyle w:val="NoSpacing"/>
+        <w:ind w:left="720"/>
+      </w:pPr>
+      <w:r>
+        <w:t>The </w:t>
+      </w:r>
+      <w:proofErr w:type="spellStart"/>
+      <w:proofErr w:type="gramStart"/>
+      <w:r>
+        <w:rPr>
+          <w:b/>
+          <w:bCs/>
+        </w:rPr>
+        <w:t>getDay</w:t>
+      </w:r>
+      <w:proofErr w:type="spellEnd"/>
+      <w:r>
+        <w:rPr>
+          <w:b/>
+          <w:bCs/>
+        </w:rPr>
+        <w:t>(</w:t>
+      </w:r>
+      <w:proofErr w:type="gramEnd"/>
+      <w:r>
+        <w:rPr>
+          <w:b/>
+          <w:bCs/>
+        </w:rPr>
+        <w:t>)</w:t>
+      </w:r>
+      <w:r>
+        <w:t> method returns the weekday as a number between 0 and 6.</w:t>
+      </w:r>
+    </w:p>
+    <w:p>
+      <w:pPr>
+        <w:pStyle w:val="NoSpacing"/>
+        <w:ind w:left="720"/>
+      </w:pPr>
+      <w:r>
+        <w:t>If today is neither Saturday (6) nor Sunday (0), write a default message:</w:t>
+      </w:r>
+    </w:p>
+    <w:p>
+      <w:pPr>
+        <w:pStyle w:val="NoSpacing"/>
+        <w:ind w:left="720"/>
+        <w:rPr>
+          <w:b/>
+          <w:bCs/>
+        </w:rPr>
+      </w:pPr>
+    </w:p>
+    <w:p>
+      <w:pPr>
+        <w:pStyle w:val="NoSpacing"/>
+        <w:ind w:left="720"/>
+        <w:rPr>
+          <w:rFonts w:cstheme="minorHAnsi"/>
+          <w:b/>
+          <w:bCs/>
+          <w:i/>
+          <w:iCs/>
+        </w:rPr>
+      </w:pPr>
+      <w:r>
+        <w:rPr>
+          <w:rStyle w:val="jskeywordcolor"/>
+          <w:rFonts w:cstheme="minorHAnsi"/>
+          <w:i/>
+          <w:iCs/>
+          <w:color w:val="0000CD"/>
+          <w:shd w:val="clear" w:color="auto" w:fill="FFFFFF"/>
+        </w:rPr>
+        <w:t>switch</w:t>
+      </w:r>
+      <w:r>
+        <w:rPr>
+          <w:rFonts w:cstheme="minorHAnsi"/>
+          <w:i/>
+          <w:iCs/>
+          <w:color w:val="000000"/>
+          <w:shd w:val="clear" w:color="auto" w:fill="FFFFFF"/>
+        </w:rPr>
+        <w:t> (</w:t>
+      </w:r>
+      <w:r>
+        <w:rPr>
+          <w:rStyle w:val="jskeywordcolor"/>
+          <w:rFonts w:cstheme="minorHAnsi"/>
+          <w:i/>
+          <w:iCs/>
+          <w:color w:val="0000CD"/>
+          <w:shd w:val="clear" w:color="auto" w:fill="FFFFFF"/>
+        </w:rPr>
+        <w:t>new</w:t>
+      </w:r>
+      <w:r>
+        <w:rPr>
+          <w:rFonts w:cstheme="minorHAnsi"/>
+          <w:i/>
+          <w:iCs/>
+          <w:color w:val="000000"/>
+          <w:shd w:val="clear" w:color="auto" w:fill="FFFFFF"/>
+        </w:rPr>
+        <w:t> Date(</w:t>
+      </w:r>
+      <w:proofErr w:type="gramStart"/>
+      <w:r>
+        <w:rPr>
+          <w:rFonts w:cstheme="minorHAnsi"/>
+          <w:i/>
+          <w:iCs/>
+          <w:color w:val="000000"/>
+          <w:shd w:val="clear" w:color="auto" w:fill="FFFFFF"/>
+        </w:rPr>
+        <w:t>).</w:t>
+      </w:r>
+      <w:proofErr w:type="spellStart"/>
+      <w:r>
+        <w:rPr>
+          <w:rStyle w:val="jspropertycolor"/>
+          <w:rFonts w:cstheme="minorHAnsi"/>
+          <w:i/>
+          <w:iCs/>
+          <w:color w:val="000000"/>
+          <w:shd w:val="clear" w:color="auto" w:fill="FFFFFF"/>
+        </w:rPr>
+        <w:t>getDay</w:t>
+      </w:r>
+      <w:proofErr w:type="spellEnd"/>
+      <w:proofErr w:type="gramEnd"/>
+      <w:r>
+        <w:rPr>
+          <w:rFonts w:cstheme="minorHAnsi"/>
+          <w:i/>
+          <w:iCs/>
+          <w:color w:val="000000"/>
+          <w:shd w:val="clear" w:color="auto" w:fill="FFFFFF"/>
+        </w:rPr>
+        <w:t>()) {</w:t>
+      </w:r>
+      <w:r>
+        <w:rPr>
+          <w:rFonts w:cstheme="minorHAnsi"/>
+          <w:i/>
+          <w:iCs/>
+          <w:color w:val="000000"/>
+        </w:rPr>
+        <w:br/>
+      </w:r>
+      <w:r>
+        <w:rPr>
+          <w:rFonts w:cstheme="minorHAnsi"/>
+          <w:i/>
+          <w:iCs/>
+          <w:color w:val="000000"/>
+          <w:shd w:val="clear" w:color="auto" w:fill="FFFFFF"/>
+        </w:rPr>
+        <w:t>  </w:t>
+      </w:r>
+      <w:r>
+        <w:rPr>
+          <w:rStyle w:val="jskeywordcolor"/>
+          <w:rFonts w:cstheme="minorHAnsi"/>
+          <w:i/>
+          <w:iCs/>
+          <w:color w:val="0000CD"/>
+          <w:shd w:val="clear" w:color="auto" w:fill="FFFFFF"/>
+        </w:rPr>
+        <w:t>case</w:t>
+      </w:r>
+      <w:r>
+        <w:rPr>
+          <w:rFonts w:cstheme="minorHAnsi"/>
+          <w:i/>
+          <w:iCs/>
+          <w:color w:val="000000"/>
+          <w:shd w:val="clear" w:color="auto" w:fill="FFFFFF"/>
+        </w:rPr>
+        <w:t> </w:t>
+      </w:r>
+      <w:r>
+        <w:rPr>
+          <w:rStyle w:val="jsnumbercolor"/>
+          <w:rFonts w:cstheme="minorHAnsi"/>
+          <w:i/>
+          <w:iCs/>
+          <w:color w:val="FF0000"/>
+          <w:shd w:val="clear" w:color="auto" w:fill="FFFFFF"/>
+        </w:rPr>
+        <w:t>6</w:t>
+      </w:r>
+      <w:r>
+        <w:rPr>
+          <w:rFonts w:cstheme="minorHAnsi"/>
+          <w:i/>
+          <w:iCs/>
+          <w:color w:val="000000"/>
+          <w:shd w:val="clear" w:color="auto" w:fill="FFFFFF"/>
+        </w:rPr>
+        <w:t>:</w:t>
+      </w:r>
+      <w:r>
+        <w:rPr>
+          <w:rFonts w:cstheme="minorHAnsi"/>
+          <w:i/>
+          <w:iCs/>
+          <w:color w:val="000000"/>
+        </w:rPr>
+        <w:br/>
+      </w:r>
+      <w:r>
+        <w:rPr>
+          <w:rFonts w:cstheme="minorHAnsi"/>
+          <w:i/>
+          <w:iCs/>
+          <w:color w:val="000000"/>
+          <w:shd w:val="clear" w:color="auto" w:fill="FFFFFF"/>
+        </w:rPr>
+        <w:t>    text = </w:t>
+      </w:r>
+      <w:r>
+        <w:rPr>
+          <w:rStyle w:val="jsstringcolor"/>
+          <w:rFonts w:cstheme="minorHAnsi"/>
+          <w:i/>
+          <w:iCs/>
+          <w:color w:val="A52A2A"/>
+          <w:shd w:val="clear" w:color="auto" w:fill="FFFFFF"/>
+        </w:rPr>
+        <w:t>"Today is Saturday"</w:t>
+      </w:r>
+      <w:r>
+        <w:rPr>
+          <w:rFonts w:cstheme="minorHAnsi"/>
+          <w:i/>
+          <w:iCs/>
+          <w:color w:val="000000"/>
+          <w:shd w:val="clear" w:color="auto" w:fill="FFFFFF"/>
+        </w:rPr>
+        <w:t>;</w:t>
+      </w:r>
+      <w:r>
+        <w:rPr>
+          <w:rFonts w:cstheme="minorHAnsi"/>
+          <w:i/>
+          <w:iCs/>
+          <w:color w:val="000000"/>
+        </w:rPr>
+        <w:br/>
+      </w:r>
+      <w:r>
+        <w:rPr>
+          <w:rFonts w:cstheme="minorHAnsi"/>
+          <w:i/>
+          <w:iCs/>
+          <w:color w:val="000000"/>
+          <w:shd w:val="clear" w:color="auto" w:fill="FFFFFF"/>
+        </w:rPr>
+        <w:t>    </w:t>
+      </w:r>
+      <w:r>
+        <w:rPr>
+          <w:rStyle w:val="jskeywordcolor"/>
+          <w:rFonts w:cstheme="minorHAnsi"/>
+          <w:i/>
+          <w:iCs/>
+          <w:color w:val="0000CD"/>
+          <w:shd w:val="clear" w:color="auto" w:fill="FFFFFF"/>
+        </w:rPr>
+        <w:t>break</w:t>
+      </w:r>
+      <w:r>
+        <w:rPr>
+          <w:rFonts w:cstheme="minorHAnsi"/>
+          <w:i/>
+          <w:iCs/>
+          <w:color w:val="000000"/>
+          <w:shd w:val="clear" w:color="auto" w:fill="FFFFFF"/>
+        </w:rPr>
+        <w:t>;</w:t>
+      </w:r>
+      <w:r>
+        <w:rPr>
+          <w:rFonts w:cstheme="minorHAnsi"/>
+          <w:i/>
+          <w:iCs/>
+          <w:color w:val="000000"/>
+        </w:rPr>
+        <w:br/>
+      </w:r>
+      <w:r>
+        <w:rPr>
+          <w:rFonts w:cstheme="minorHAnsi"/>
+          <w:i/>
+          <w:iCs/>
+          <w:color w:val="000000"/>
+          <w:shd w:val="clear" w:color="auto" w:fill="FFFFFF"/>
+        </w:rPr>
+        <w:t>  </w:t>
+      </w:r>
+      <w:r>
+        <w:rPr>
+          <w:rStyle w:val="jskeywordcolor"/>
+          <w:rFonts w:cstheme="minorHAnsi"/>
+          <w:i/>
+          <w:iCs/>
+          <w:color w:val="0000CD"/>
+          <w:shd w:val="clear" w:color="auto" w:fill="FFFFFF"/>
+        </w:rPr>
+        <w:t>case</w:t>
+      </w:r>
+      <w:r>
+        <w:rPr>
+          <w:rFonts w:cstheme="minorHAnsi"/>
+          <w:i/>
+          <w:iCs/>
+          <w:color w:val="000000"/>
+          <w:shd w:val="clear" w:color="auto" w:fill="FFFFFF"/>
+        </w:rPr>
+        <w:t> </w:t>
+      </w:r>
+      <w:r>
+        <w:rPr>
+          <w:rStyle w:val="jsnumbercolor"/>
+          <w:rFonts w:cstheme="minorHAnsi"/>
+          <w:i/>
+          <w:iCs/>
+          <w:color w:val="FF0000"/>
+          <w:shd w:val="clear" w:color="auto" w:fill="FFFFFF"/>
+        </w:rPr>
+        <w:t>0</w:t>
+      </w:r>
+      <w:r>
+        <w:rPr>
+          <w:rFonts w:cstheme="minorHAnsi"/>
+          <w:i/>
+          <w:iCs/>
+          <w:color w:val="000000"/>
+          <w:shd w:val="clear" w:color="auto" w:fill="FFFFFF"/>
+        </w:rPr>
+        <w:t>:</w:t>
+      </w:r>
+      <w:r>
+        <w:rPr>
+          <w:rFonts w:cstheme="minorHAnsi"/>
+          <w:i/>
+          <w:iCs/>
+          <w:color w:val="000000"/>
+        </w:rPr>
+        <w:br/>
+      </w:r>
+      <w:r>
+        <w:rPr>
+          <w:rFonts w:cstheme="minorHAnsi"/>
+          <w:i/>
+          <w:iCs/>
+          <w:color w:val="000000"/>
+          <w:shd w:val="clear" w:color="auto" w:fill="FFFFFF"/>
+        </w:rPr>
+        <w:t>    text = </w:t>
+      </w:r>
+      <w:r>
+        <w:rPr>
+          <w:rStyle w:val="jsstringcolor"/>
+          <w:rFonts w:cstheme="minorHAnsi"/>
+          <w:i/>
+          <w:iCs/>
+          <w:color w:val="A52A2A"/>
+          <w:shd w:val="clear" w:color="auto" w:fill="FFFFFF"/>
+        </w:rPr>
+        <w:t>"Today is Sunday"</w:t>
+      </w:r>
+      <w:r>
+        <w:rPr>
+          <w:rFonts w:cstheme="minorHAnsi"/>
+          <w:i/>
+          <w:iCs/>
+          <w:color w:val="000000"/>
+          <w:shd w:val="clear" w:color="auto" w:fill="FFFFFF"/>
+        </w:rPr>
+        <w:t>;</w:t>
+      </w:r>
+      <w:r>
+        <w:rPr>
+          <w:rFonts w:cstheme="minorHAnsi"/>
+          <w:i/>
+          <w:iCs/>
+          <w:color w:val="000000"/>
+        </w:rPr>
+        <w:br/>
+      </w:r>
+      <w:r>
+        <w:rPr>
+          <w:rFonts w:cstheme="minorHAnsi"/>
+          <w:i/>
+          <w:iCs/>
+          <w:color w:val="000000"/>
+          <w:shd w:val="clear" w:color="auto" w:fill="FFFFFF"/>
+        </w:rPr>
+        <w:t>    </w:t>
+      </w:r>
+      <w:r>
+        <w:rPr>
+          <w:rStyle w:val="jskeywordcolor"/>
+          <w:rFonts w:cstheme="minorHAnsi"/>
+          <w:i/>
+          <w:iCs/>
+          <w:color w:val="0000CD"/>
+          <w:shd w:val="clear" w:color="auto" w:fill="FFFFFF"/>
+        </w:rPr>
+        <w:t>break</w:t>
+      </w:r>
+      <w:r>
+        <w:rPr>
+          <w:rFonts w:cstheme="minorHAnsi"/>
+          <w:i/>
+          <w:iCs/>
+          <w:color w:val="000000"/>
+          <w:shd w:val="clear" w:color="auto" w:fill="FFFFFF"/>
+        </w:rPr>
+        <w:t>;</w:t>
+      </w:r>
+      <w:r>
+        <w:rPr>
+          <w:rFonts w:cstheme="minorHAnsi"/>
+          <w:i/>
+          <w:iCs/>
+          <w:color w:val="000000"/>
+        </w:rPr>
+        <w:br/>
+      </w:r>
+      <w:r>
+        <w:rPr>
+          <w:rFonts w:cstheme="minorHAnsi"/>
+          <w:i/>
+          <w:iCs/>
+          <w:color w:val="000000"/>
+          <w:shd w:val="clear" w:color="auto" w:fill="FFFFFF"/>
+        </w:rPr>
+        <w:t>  </w:t>
+      </w:r>
+      <w:r>
+        <w:rPr>
+          <w:rStyle w:val="jskeywordcolor"/>
+          <w:rFonts w:cstheme="minorHAnsi"/>
+          <w:i/>
+          <w:iCs/>
+          <w:color w:val="0000CD"/>
+          <w:shd w:val="clear" w:color="auto" w:fill="FFFFFF"/>
+        </w:rPr>
+        <w:t>default</w:t>
+      </w:r>
+      <w:r>
+        <w:rPr>
+          <w:rFonts w:cstheme="minorHAnsi"/>
+          <w:i/>
+          <w:iCs/>
+          <w:color w:val="000000"/>
+          <w:shd w:val="clear" w:color="auto" w:fill="FFFFFF"/>
+        </w:rPr>
+        <w:t>:</w:t>
+      </w:r>
+      <w:r>
+        <w:rPr>
+          <w:rFonts w:cstheme="minorHAnsi"/>
+          <w:i/>
+          <w:iCs/>
+          <w:color w:val="000000"/>
+        </w:rPr>
+        <w:br/>
+      </w:r>
+      <w:r>
+        <w:rPr>
+          <w:rFonts w:cstheme="minorHAnsi"/>
+          <w:i/>
+          <w:iCs/>
+          <w:color w:val="000000"/>
+          <w:shd w:val="clear" w:color="auto" w:fill="FFFFFF"/>
+        </w:rPr>
+        <w:t>    text = </w:t>
+      </w:r>
+      <w:r>
+        <w:rPr>
+          <w:rStyle w:val="jsstringcolor"/>
+          <w:rFonts w:cstheme="minorHAnsi"/>
+          <w:i/>
+          <w:iCs/>
+          <w:color w:val="A52A2A"/>
+          <w:shd w:val="clear" w:color="auto" w:fill="FFFFFF"/>
+        </w:rPr>
+        <w:t>"Looking forward to the Weekend"</w:t>
+      </w:r>
+      <w:r>
+        <w:rPr>
+          <w:rFonts w:cstheme="minorHAnsi"/>
+          <w:i/>
+          <w:iCs/>
+          <w:color w:val="000000"/>
+          <w:shd w:val="clear" w:color="auto" w:fill="FFFFFF"/>
+        </w:rPr>
+        <w:t>;</w:t>
+      </w:r>
+      <w:r>
+        <w:rPr>
+          <w:rFonts w:cstheme="minorHAnsi"/>
+          <w:i/>
+          <w:iCs/>
+          <w:color w:val="000000"/>
+        </w:rPr>
+        <w:br/>
+      </w:r>
+      <w:r>
+        <w:rPr>
+          <w:rFonts w:cstheme="minorHAnsi"/>
+          <w:i/>
+          <w:iCs/>
+          <w:color w:val="000000"/>
+          <w:shd w:val="clear" w:color="auto" w:fill="FFFFFF"/>
+        </w:rPr>
+        <w:t>}</w:t>
+      </w:r>
+    </w:p>
+    <w:p>
+      <w:pPr>
+        <w:pStyle w:val="NoSpacing"/>
+        <w:ind w:left="720"/>
+      </w:pPr>
+    </w:p>
+    <w:p>
+      <w:pPr>
+        <w:pStyle w:val="NoSpacing"/>
+        <w:ind w:left="720"/>
+      </w:pPr>
+      <w:r>
+        <w:t>The result of text will be:</w:t>
+      </w:r>
+    </w:p>
+    <w:p>
+      <w:pPr>
+        <w:pStyle w:val="NoSpacing"/>
+        <w:ind w:left="720"/>
+      </w:pPr>
+    </w:p>
+    <w:p>
+      <w:pPr>
+        <w:pStyle w:val="NoSpacing"/>
+        <w:ind w:left="720"/>
+        <w:rPr>
+          <w:i/>
+          <w:iCs/>
+        </w:rPr>
+      </w:pPr>
+      <w:r>
+        <w:rPr>
+          <w:i/>
+          <w:iCs/>
+        </w:rPr>
+        <w:t>Looking forward to the Weekend</w:t>
+      </w:r>
+    </w:p>
+    <w:p>
+      <w:pPr>
+        <w:pStyle w:val="NoSpacing"/>
+        <w:ind w:left="720"/>
+      </w:pPr>
+    </w:p>
+    <w:p>
+      <w:pPr>
+        <w:pStyle w:val="NoSpacing"/>
+        <w:ind w:left="720"/>
+      </w:pPr>
+    </w:p>
+    <w:p>
+      <w:pPr>
+        <w:pStyle w:val="NoSpacing"/>
+        <w:ind w:left="720"/>
+      </w:pPr>
+      <w:r>
+        <w:t>The </w:t>
+      </w:r>
+      <w:r>
+        <w:rPr>
+          <w:b/>
+          <w:bCs/>
+        </w:rPr>
+        <w:t>default</w:t>
+      </w:r>
+      <w:r>
+        <w:t> case does not have to be the last case in a switch block:</w:t>
+      </w:r>
+    </w:p>
+    <w:p>
+      <w:pPr>
+        <w:pStyle w:val="NoSpacing"/>
+        <w:ind w:left="720"/>
+        <w:rPr>
+          <w:b/>
+          <w:bCs/>
+        </w:rPr>
+      </w:pPr>
+      <w:r>
+        <w:rPr>
+          <w:b/>
+          <w:bCs/>
+        </w:rPr>
+        <w:lastRenderedPageBreak/>
+        <w:t>Example:</w:t>
+      </w:r>
+    </w:p>
+    <w:p>
+      <w:pPr>
+        <w:pStyle w:val="NoSpacing"/>
+        <w:ind w:left="720"/>
+        <w:rPr>
+          <w:rFonts w:cstheme="minorHAnsi"/>
+          <w:b/>
+          <w:bCs/>
+          <w:i/>
+          <w:iCs/>
+        </w:rPr>
+      </w:pPr>
+      <w:r>
+        <w:rPr>
+          <w:rStyle w:val="jskeywordcolor"/>
+          <w:rFonts w:cstheme="minorHAnsi"/>
+          <w:i/>
+          <w:iCs/>
+          <w:color w:val="0000CD"/>
+          <w:shd w:val="clear" w:color="auto" w:fill="FFFFFF"/>
+        </w:rPr>
+        <w:t>switch</w:t>
+      </w:r>
+      <w:r>
+        <w:rPr>
+          <w:rFonts w:cstheme="minorHAnsi"/>
+          <w:i/>
+          <w:iCs/>
+          <w:color w:val="000000"/>
+          <w:shd w:val="clear" w:color="auto" w:fill="FFFFFF"/>
+        </w:rPr>
+        <w:t> (</w:t>
+      </w:r>
+      <w:r>
+        <w:rPr>
+          <w:rStyle w:val="jskeywordcolor"/>
+          <w:rFonts w:cstheme="minorHAnsi"/>
+          <w:i/>
+          <w:iCs/>
+          <w:color w:val="0000CD"/>
+          <w:shd w:val="clear" w:color="auto" w:fill="FFFFFF"/>
+        </w:rPr>
+        <w:t>new</w:t>
+      </w:r>
+      <w:r>
+        <w:rPr>
+          <w:rFonts w:cstheme="minorHAnsi"/>
+          <w:i/>
+          <w:iCs/>
+          <w:color w:val="000000"/>
+          <w:shd w:val="clear" w:color="auto" w:fill="FFFFFF"/>
+        </w:rPr>
+        <w:t> Date(</w:t>
+      </w:r>
+      <w:proofErr w:type="gramStart"/>
+      <w:r>
+        <w:rPr>
+          <w:rFonts w:cstheme="minorHAnsi"/>
+          <w:i/>
+          <w:iCs/>
+          <w:color w:val="000000"/>
+          <w:shd w:val="clear" w:color="auto" w:fill="FFFFFF"/>
+        </w:rPr>
+        <w:t>).</w:t>
+      </w:r>
+      <w:proofErr w:type="spellStart"/>
+      <w:r>
+        <w:rPr>
+          <w:rStyle w:val="jspropertycolor"/>
+          <w:rFonts w:cstheme="minorHAnsi"/>
+          <w:i/>
+          <w:iCs/>
+          <w:color w:val="000000"/>
+          <w:shd w:val="clear" w:color="auto" w:fill="FFFFFF"/>
+        </w:rPr>
+        <w:t>getDay</w:t>
+      </w:r>
+      <w:proofErr w:type="spellEnd"/>
+      <w:proofErr w:type="gramEnd"/>
+      <w:r>
+        <w:rPr>
+          <w:rFonts w:cstheme="minorHAnsi"/>
+          <w:i/>
+          <w:iCs/>
+          <w:color w:val="000000"/>
+          <w:shd w:val="clear" w:color="auto" w:fill="FFFFFF"/>
+        </w:rPr>
+        <w:t>()) {</w:t>
+      </w:r>
+      <w:r>
+        <w:rPr>
+          <w:rFonts w:cstheme="minorHAnsi"/>
+          <w:i/>
+          <w:iCs/>
+          <w:color w:val="000000"/>
+        </w:rPr>
+        <w:br/>
+      </w:r>
+      <w:r>
+        <w:rPr>
+          <w:rFonts w:cstheme="minorHAnsi"/>
+          <w:i/>
+          <w:iCs/>
+          <w:color w:val="000000"/>
+          <w:shd w:val="clear" w:color="auto" w:fill="FFFFFF"/>
+        </w:rPr>
+        <w:t>  </w:t>
+      </w:r>
+      <w:r>
+        <w:rPr>
+          <w:rStyle w:val="jskeywordcolor"/>
+          <w:rFonts w:cstheme="minorHAnsi"/>
+          <w:i/>
+          <w:iCs/>
+          <w:color w:val="0000CD"/>
+          <w:shd w:val="clear" w:color="auto" w:fill="FFFFFF"/>
+        </w:rPr>
+        <w:t>default</w:t>
+      </w:r>
+      <w:r>
+        <w:rPr>
+          <w:rFonts w:cstheme="minorHAnsi"/>
+          <w:i/>
+          <w:iCs/>
+          <w:color w:val="000000"/>
+          <w:shd w:val="clear" w:color="auto" w:fill="FFFFFF"/>
+        </w:rPr>
+        <w:t>:</w:t>
+      </w:r>
+      <w:r>
+        <w:rPr>
+          <w:rFonts w:cstheme="minorHAnsi"/>
+          <w:i/>
+          <w:iCs/>
+          <w:color w:val="000000"/>
+        </w:rPr>
+        <w:br/>
+      </w:r>
+      <w:r>
+        <w:rPr>
+          <w:rFonts w:cstheme="minorHAnsi"/>
+          <w:i/>
+          <w:iCs/>
+          <w:color w:val="000000"/>
+          <w:shd w:val="clear" w:color="auto" w:fill="FFFFFF"/>
+        </w:rPr>
+        <w:t>    text = </w:t>
+      </w:r>
+      <w:r>
+        <w:rPr>
+          <w:rStyle w:val="jsstringcolor"/>
+          <w:rFonts w:cstheme="minorHAnsi"/>
+          <w:i/>
+          <w:iCs/>
+          <w:color w:val="A52A2A"/>
+          <w:shd w:val="clear" w:color="auto" w:fill="FFFFFF"/>
+        </w:rPr>
+        <w:t>"Looking forward to the Weekend"</w:t>
+      </w:r>
+      <w:r>
+        <w:rPr>
+          <w:rFonts w:cstheme="minorHAnsi"/>
+          <w:i/>
+          <w:iCs/>
+          <w:color w:val="000000"/>
+          <w:shd w:val="clear" w:color="auto" w:fill="FFFFFF"/>
+        </w:rPr>
+        <w:t>;</w:t>
+      </w:r>
+      <w:r>
+        <w:rPr>
+          <w:rFonts w:cstheme="minorHAnsi"/>
+          <w:i/>
+          <w:iCs/>
+          <w:color w:val="000000"/>
+        </w:rPr>
+        <w:br/>
+      </w:r>
+      <w:r>
+        <w:rPr>
+          <w:rFonts w:cstheme="minorHAnsi"/>
+          <w:i/>
+          <w:iCs/>
+          <w:color w:val="000000"/>
+          <w:shd w:val="clear" w:color="auto" w:fill="FFFFFF"/>
+        </w:rPr>
+        <w:t>    </w:t>
+      </w:r>
+      <w:r>
+        <w:rPr>
+          <w:rStyle w:val="jskeywordcolor"/>
+          <w:rFonts w:cstheme="minorHAnsi"/>
+          <w:i/>
+          <w:iCs/>
+          <w:color w:val="0000CD"/>
+          <w:shd w:val="clear" w:color="auto" w:fill="FFFFFF"/>
+        </w:rPr>
+        <w:t>break</w:t>
+      </w:r>
+      <w:r>
+        <w:rPr>
+          <w:rFonts w:cstheme="minorHAnsi"/>
+          <w:i/>
+          <w:iCs/>
+          <w:color w:val="000000"/>
+          <w:shd w:val="clear" w:color="auto" w:fill="FFFFFF"/>
+        </w:rPr>
+        <w:t>;</w:t>
+      </w:r>
+      <w:r>
+        <w:rPr>
+          <w:rFonts w:cstheme="minorHAnsi"/>
+          <w:i/>
+          <w:iCs/>
+          <w:color w:val="000000"/>
+        </w:rPr>
+        <w:br/>
+      </w:r>
+      <w:r>
+        <w:rPr>
+          <w:rFonts w:cstheme="minorHAnsi"/>
+          <w:i/>
+          <w:iCs/>
+          <w:color w:val="000000"/>
+          <w:shd w:val="clear" w:color="auto" w:fill="FFFFFF"/>
+        </w:rPr>
+        <w:t>  </w:t>
+      </w:r>
+      <w:r>
+        <w:rPr>
+          <w:rStyle w:val="jskeywordcolor"/>
+          <w:rFonts w:cstheme="minorHAnsi"/>
+          <w:i/>
+          <w:iCs/>
+          <w:color w:val="0000CD"/>
+          <w:shd w:val="clear" w:color="auto" w:fill="FFFFFF"/>
+        </w:rPr>
+        <w:t>case</w:t>
+      </w:r>
+      <w:r>
+        <w:rPr>
+          <w:rFonts w:cstheme="minorHAnsi"/>
+          <w:i/>
+          <w:iCs/>
+          <w:color w:val="000000"/>
+          <w:shd w:val="clear" w:color="auto" w:fill="FFFFFF"/>
+        </w:rPr>
+        <w:t> </w:t>
+      </w:r>
+      <w:r>
+        <w:rPr>
+          <w:rStyle w:val="jsnumbercolor"/>
+          <w:rFonts w:cstheme="minorHAnsi"/>
+          <w:i/>
+          <w:iCs/>
+          <w:color w:val="FF0000"/>
+          <w:shd w:val="clear" w:color="auto" w:fill="FFFFFF"/>
+        </w:rPr>
+        <w:t>6</w:t>
+      </w:r>
+      <w:r>
+        <w:rPr>
+          <w:rFonts w:cstheme="minorHAnsi"/>
+          <w:i/>
+          <w:iCs/>
+          <w:color w:val="000000"/>
+          <w:shd w:val="clear" w:color="auto" w:fill="FFFFFF"/>
+        </w:rPr>
+        <w:t>:</w:t>
+      </w:r>
+      <w:r>
+        <w:rPr>
+          <w:rFonts w:cstheme="minorHAnsi"/>
+          <w:i/>
+          <w:iCs/>
+          <w:color w:val="000000"/>
+        </w:rPr>
+        <w:br/>
+      </w:r>
+      <w:r>
+        <w:rPr>
+          <w:rFonts w:cstheme="minorHAnsi"/>
+          <w:i/>
+          <w:iCs/>
+          <w:color w:val="000000"/>
+          <w:shd w:val="clear" w:color="auto" w:fill="FFFFFF"/>
+        </w:rPr>
+        <w:t>    text = </w:t>
+      </w:r>
+      <w:r>
+        <w:rPr>
+          <w:rStyle w:val="jsstringcolor"/>
+          <w:rFonts w:cstheme="minorHAnsi"/>
+          <w:i/>
+          <w:iCs/>
+          <w:color w:val="A52A2A"/>
+          <w:shd w:val="clear" w:color="auto" w:fill="FFFFFF"/>
+        </w:rPr>
+        <w:t>"Today is Saturday"</w:t>
+      </w:r>
+      <w:r>
+        <w:rPr>
+          <w:rFonts w:cstheme="minorHAnsi"/>
+          <w:i/>
+          <w:iCs/>
+          <w:color w:val="000000"/>
+          <w:shd w:val="clear" w:color="auto" w:fill="FFFFFF"/>
+        </w:rPr>
+        <w:t>;</w:t>
+      </w:r>
+      <w:r>
+        <w:rPr>
+          <w:rFonts w:cstheme="minorHAnsi"/>
+          <w:i/>
+          <w:iCs/>
+          <w:color w:val="000000"/>
+        </w:rPr>
+        <w:br/>
+      </w:r>
+      <w:r>
+        <w:rPr>
+          <w:rFonts w:cstheme="minorHAnsi"/>
+          <w:i/>
+          <w:iCs/>
+          <w:color w:val="000000"/>
+          <w:shd w:val="clear" w:color="auto" w:fill="FFFFFF"/>
+        </w:rPr>
+        <w:t>    </w:t>
+      </w:r>
+      <w:r>
+        <w:rPr>
+          <w:rStyle w:val="jskeywordcolor"/>
+          <w:rFonts w:cstheme="minorHAnsi"/>
+          <w:i/>
+          <w:iCs/>
+          <w:color w:val="0000CD"/>
+          <w:shd w:val="clear" w:color="auto" w:fill="FFFFFF"/>
+        </w:rPr>
+        <w:t>break</w:t>
+      </w:r>
+      <w:r>
+        <w:rPr>
+          <w:rFonts w:cstheme="minorHAnsi"/>
+          <w:i/>
+          <w:iCs/>
+          <w:color w:val="000000"/>
+          <w:shd w:val="clear" w:color="auto" w:fill="FFFFFF"/>
+        </w:rPr>
+        <w:t>;</w:t>
+      </w:r>
+      <w:r>
+        <w:rPr>
+          <w:rFonts w:cstheme="minorHAnsi"/>
+          <w:i/>
+          <w:iCs/>
+          <w:color w:val="000000"/>
+        </w:rPr>
+        <w:br/>
+      </w:r>
+      <w:r>
+        <w:rPr>
+          <w:rFonts w:cstheme="minorHAnsi"/>
+          <w:i/>
+          <w:iCs/>
+          <w:color w:val="000000"/>
+          <w:shd w:val="clear" w:color="auto" w:fill="FFFFFF"/>
+        </w:rPr>
+        <w:t>  </w:t>
+      </w:r>
+      <w:r>
+        <w:rPr>
+          <w:rStyle w:val="jskeywordcolor"/>
+          <w:rFonts w:cstheme="minorHAnsi"/>
+          <w:i/>
+          <w:iCs/>
+          <w:color w:val="0000CD"/>
+          <w:shd w:val="clear" w:color="auto" w:fill="FFFFFF"/>
+        </w:rPr>
+        <w:t>case</w:t>
+      </w:r>
+      <w:r>
+        <w:rPr>
+          <w:rFonts w:cstheme="minorHAnsi"/>
+          <w:i/>
+          <w:iCs/>
+          <w:color w:val="000000"/>
+          <w:shd w:val="clear" w:color="auto" w:fill="FFFFFF"/>
+        </w:rPr>
+        <w:t> </w:t>
+      </w:r>
+      <w:r>
+        <w:rPr>
+          <w:rStyle w:val="jsnumbercolor"/>
+          <w:rFonts w:cstheme="minorHAnsi"/>
+          <w:i/>
+          <w:iCs/>
+          <w:color w:val="FF0000"/>
+          <w:shd w:val="clear" w:color="auto" w:fill="FFFFFF"/>
+        </w:rPr>
+        <w:t>0</w:t>
+      </w:r>
+      <w:r>
+        <w:rPr>
+          <w:rFonts w:cstheme="minorHAnsi"/>
+          <w:i/>
+          <w:iCs/>
+          <w:color w:val="000000"/>
+          <w:shd w:val="clear" w:color="auto" w:fill="FFFFFF"/>
+        </w:rPr>
+        <w:t>:</w:t>
+      </w:r>
+      <w:r>
+        <w:rPr>
+          <w:rFonts w:cstheme="minorHAnsi"/>
+          <w:i/>
+          <w:iCs/>
+          <w:color w:val="000000"/>
+        </w:rPr>
+        <w:br/>
+      </w:r>
+      <w:r>
+        <w:rPr>
+          <w:rFonts w:cstheme="minorHAnsi"/>
+          <w:i/>
+          <w:iCs/>
+          <w:color w:val="000000"/>
+          <w:shd w:val="clear" w:color="auto" w:fill="FFFFFF"/>
+        </w:rPr>
+        <w:t>    text = </w:t>
+      </w:r>
+      <w:r>
+        <w:rPr>
+          <w:rStyle w:val="jsstringcolor"/>
+          <w:rFonts w:cstheme="minorHAnsi"/>
+          <w:i/>
+          <w:iCs/>
+          <w:color w:val="A52A2A"/>
+          <w:shd w:val="clear" w:color="auto" w:fill="FFFFFF"/>
+        </w:rPr>
+        <w:t>"Today is Sunday"</w:t>
+      </w:r>
+      <w:r>
+        <w:rPr>
+          <w:rFonts w:cstheme="minorHAnsi"/>
+          <w:i/>
+          <w:iCs/>
+          <w:color w:val="000000"/>
+          <w:shd w:val="clear" w:color="auto" w:fill="FFFFFF"/>
+        </w:rPr>
+        <w:t>;</w:t>
+      </w:r>
+      <w:r>
+        <w:rPr>
+          <w:rFonts w:cstheme="minorHAnsi"/>
+          <w:i/>
+          <w:iCs/>
+          <w:color w:val="000000"/>
+        </w:rPr>
+        <w:br/>
+      </w:r>
+      <w:r>
+        <w:rPr>
+          <w:rFonts w:cstheme="minorHAnsi"/>
+          <w:i/>
+          <w:iCs/>
+          <w:color w:val="000000"/>
+          <w:shd w:val="clear" w:color="auto" w:fill="FFFFFF"/>
+        </w:rPr>
+        <w:t>}</w:t>
+      </w:r>
+    </w:p>
+    <w:p>
+      <w:pPr>
+        <w:pStyle w:val="NoSpacing"/>
+        <w:ind w:left="720"/>
+      </w:pPr>
+    </w:p>
+    <w:p>
+      <w:pPr>
+        <w:pStyle w:val="NoSpacing"/>
+        <w:ind w:left="720"/>
+      </w:pPr>
+      <w:r>
+        <w:t>If </w:t>
+      </w:r>
+      <w:r>
+        <w:rPr>
+          <w:b/>
+          <w:bCs/>
+        </w:rPr>
+        <w:t>default</w:t>
+      </w:r>
+      <w:r>
+        <w:t> is not the last case in the switch block, remember to end the default case with a break.</w:t>
+      </w:r>
+    </w:p>
+    <w:p>
+      <w:pPr>
+        <w:pStyle w:val="NoSpacing"/>
+        <w:ind w:left="720"/>
+      </w:pPr>
+    </w:p>
+    <w:p>
+      <w:pPr>
+        <w:pStyle w:val="NoSpacing"/>
+        <w:ind w:left="720"/>
+      </w:pPr>
+    </w:p>
+    <w:p>
+      <w:pPr>
+        <w:pStyle w:val="NoSpacing"/>
+        <w:ind w:left="720"/>
+      </w:pPr>
+    </w:p>
+    <w:p>
+      <w:pPr>
+        <w:pStyle w:val="NoSpacing"/>
+        <w:ind w:left="720"/>
+        <w:rPr>
+          <w:b/>
+          <w:bCs/>
+        </w:rPr>
+      </w:pPr>
+      <w:r>
+        <w:rPr>
+          <w:b/>
+          <w:bCs/>
+        </w:rPr>
+        <w:t>Common Code Blocks</w:t>
+      </w:r>
+    </w:p>
+    <w:p>
+      <w:pPr>
+        <w:pStyle w:val="NoSpacing"/>
+        <w:ind w:left="720"/>
+      </w:pPr>
+    </w:p>
+    <w:p>
+      <w:pPr>
+        <w:pStyle w:val="NoSpacing"/>
+        <w:ind w:left="720"/>
+      </w:pPr>
+      <w:r>
+        <w:t>Sometimes you will want different switch cases to use the same code.</w:t>
+      </w:r>
+    </w:p>
+    <w:p>
+      <w:pPr>
+        <w:pStyle w:val="NoSpacing"/>
+        <w:ind w:left="720"/>
+      </w:pPr>
+    </w:p>
+    <w:p>
+      <w:pPr>
+        <w:pStyle w:val="NoSpacing"/>
+        <w:ind w:left="720"/>
+      </w:pPr>
+      <w:r>
+        <w:t>In this example case 4 and 5 share the same code block, and 0 and 6 share another code block:</w:t>
+      </w:r>
+    </w:p>
+    <w:p>
+      <w:pPr>
+        <w:pStyle w:val="NoSpacing"/>
+        <w:ind w:left="720"/>
+        <w:rPr>
+          <w:b/>
+          <w:bCs/>
+        </w:rPr>
+      </w:pPr>
+      <w:r>
+        <w:rPr>
+          <w:b/>
+          <w:bCs/>
+        </w:rPr>
+        <w:t>Example:</w:t>
+      </w:r>
+    </w:p>
+    <w:p>
+      <w:pPr>
+        <w:pStyle w:val="NoSpacing"/>
+        <w:ind w:left="720"/>
+      </w:pPr>
+    </w:p>
+    <w:p>
+      <w:pPr>
+        <w:pStyle w:val="NoSpacing"/>
+        <w:ind w:left="720"/>
+        <w:rPr>
+          <w:rFonts w:cstheme="minorHAnsi"/>
+          <w:i/>
+          <w:iCs/>
+        </w:rPr>
+      </w:pPr>
+      <w:r>
+        <w:rPr>
+          <w:rStyle w:val="jskeywordcolor"/>
+          <w:rFonts w:cstheme="minorHAnsi"/>
+          <w:i/>
+          <w:iCs/>
+          <w:color w:val="0000CD"/>
+          <w:shd w:val="clear" w:color="auto" w:fill="FFFFFF"/>
+        </w:rPr>
+        <w:t>switch</w:t>
+      </w:r>
+      <w:r>
+        <w:rPr>
+          <w:rFonts w:cstheme="minorHAnsi"/>
+          <w:i/>
+          <w:iCs/>
+          <w:color w:val="000000"/>
+          <w:shd w:val="clear" w:color="auto" w:fill="FFFFFF"/>
+        </w:rPr>
+        <w:t> (</w:t>
+      </w:r>
+      <w:r>
+        <w:rPr>
+          <w:rStyle w:val="jskeywordcolor"/>
+          <w:rFonts w:cstheme="minorHAnsi"/>
+          <w:i/>
+          <w:iCs/>
+          <w:color w:val="0000CD"/>
+          <w:shd w:val="clear" w:color="auto" w:fill="FFFFFF"/>
+        </w:rPr>
+        <w:t>new</w:t>
+      </w:r>
+      <w:r>
+        <w:rPr>
+          <w:rFonts w:cstheme="minorHAnsi"/>
+          <w:i/>
+          <w:iCs/>
+          <w:color w:val="000000"/>
+          <w:shd w:val="clear" w:color="auto" w:fill="FFFFFF"/>
+        </w:rPr>
+        <w:t> Date(</w:t>
+      </w:r>
+      <w:proofErr w:type="gramStart"/>
+      <w:r>
+        <w:rPr>
+          <w:rFonts w:cstheme="minorHAnsi"/>
+          <w:i/>
+          <w:iCs/>
+          <w:color w:val="000000"/>
+          <w:shd w:val="clear" w:color="auto" w:fill="FFFFFF"/>
+        </w:rPr>
+        <w:t>).</w:t>
+      </w:r>
+      <w:proofErr w:type="spellStart"/>
+      <w:r>
+        <w:rPr>
+          <w:rStyle w:val="jspropertycolor"/>
+          <w:rFonts w:cstheme="minorHAnsi"/>
+          <w:i/>
+          <w:iCs/>
+          <w:color w:val="000000"/>
+          <w:shd w:val="clear" w:color="auto" w:fill="FFFFFF"/>
+        </w:rPr>
+        <w:t>getDay</w:t>
+      </w:r>
+      <w:proofErr w:type="spellEnd"/>
+      <w:proofErr w:type="gramEnd"/>
+      <w:r>
+        <w:rPr>
+          <w:rFonts w:cstheme="minorHAnsi"/>
+          <w:i/>
+          <w:iCs/>
+          <w:color w:val="000000"/>
+          <w:shd w:val="clear" w:color="auto" w:fill="FFFFFF"/>
+        </w:rPr>
+        <w:t>()) {</w:t>
+      </w:r>
+      <w:r>
+        <w:rPr>
+          <w:rFonts w:cstheme="minorHAnsi"/>
+          <w:i/>
+          <w:iCs/>
+          <w:color w:val="000000"/>
+        </w:rPr>
+        <w:br/>
+      </w:r>
+      <w:r>
+        <w:rPr>
+          <w:rFonts w:cstheme="minorHAnsi"/>
+          <w:i/>
+          <w:iCs/>
+          <w:color w:val="000000"/>
+          <w:shd w:val="clear" w:color="auto" w:fill="FFFFFF"/>
+        </w:rPr>
+        <w:t>  </w:t>
+      </w:r>
+      <w:r>
+        <w:rPr>
+          <w:rStyle w:val="jskeywordcolor"/>
+          <w:rFonts w:cstheme="minorHAnsi"/>
+          <w:i/>
+          <w:iCs/>
+          <w:color w:val="0000CD"/>
+          <w:shd w:val="clear" w:color="auto" w:fill="FFFFFF"/>
+        </w:rPr>
+        <w:t>case</w:t>
+      </w:r>
+      <w:r>
+        <w:rPr>
+          <w:rFonts w:cstheme="minorHAnsi"/>
+          <w:i/>
+          <w:iCs/>
+          <w:color w:val="000000"/>
+          <w:shd w:val="clear" w:color="auto" w:fill="FFFFFF"/>
+        </w:rPr>
+        <w:t> </w:t>
+      </w:r>
+      <w:r>
+        <w:rPr>
+          <w:rStyle w:val="jsnumbercolor"/>
+          <w:rFonts w:cstheme="minorHAnsi"/>
+          <w:i/>
+          <w:iCs/>
+          <w:color w:val="FF0000"/>
+          <w:shd w:val="clear" w:color="auto" w:fill="FFFFFF"/>
+        </w:rPr>
+        <w:t>4</w:t>
+      </w:r>
+      <w:r>
+        <w:rPr>
+          <w:rFonts w:cstheme="minorHAnsi"/>
+          <w:i/>
+          <w:iCs/>
+          <w:color w:val="000000"/>
+          <w:shd w:val="clear" w:color="auto" w:fill="FFFFFF"/>
+        </w:rPr>
+        <w:t>:</w:t>
+      </w:r>
+      <w:r>
+        <w:rPr>
+          <w:rFonts w:cstheme="minorHAnsi"/>
+          <w:i/>
+          <w:iCs/>
+          <w:color w:val="000000"/>
+        </w:rPr>
+        <w:br/>
+      </w:r>
+      <w:r>
+        <w:rPr>
+          <w:rFonts w:cstheme="minorHAnsi"/>
+          <w:i/>
+          <w:iCs/>
+          <w:color w:val="000000"/>
+          <w:shd w:val="clear" w:color="auto" w:fill="FFFFFF"/>
+        </w:rPr>
+        <w:t>  </w:t>
+      </w:r>
+      <w:r>
+        <w:rPr>
+          <w:rStyle w:val="jskeywordcolor"/>
+          <w:rFonts w:cstheme="minorHAnsi"/>
+          <w:i/>
+          <w:iCs/>
+          <w:color w:val="0000CD"/>
+          <w:shd w:val="clear" w:color="auto" w:fill="FFFFFF"/>
+        </w:rPr>
+        <w:t>case</w:t>
+      </w:r>
+      <w:r>
+        <w:rPr>
+          <w:rFonts w:cstheme="minorHAnsi"/>
+          <w:i/>
+          <w:iCs/>
+          <w:color w:val="000000"/>
+          <w:shd w:val="clear" w:color="auto" w:fill="FFFFFF"/>
+        </w:rPr>
+        <w:t> </w:t>
+      </w:r>
+      <w:r>
+        <w:rPr>
+          <w:rStyle w:val="jsnumbercolor"/>
+          <w:rFonts w:cstheme="minorHAnsi"/>
+          <w:i/>
+          <w:iCs/>
+          <w:color w:val="FF0000"/>
+          <w:shd w:val="clear" w:color="auto" w:fill="FFFFFF"/>
+        </w:rPr>
+        <w:t>5</w:t>
+      </w:r>
+      <w:r>
+        <w:rPr>
+          <w:rFonts w:cstheme="minorHAnsi"/>
+          <w:i/>
+          <w:iCs/>
+          <w:color w:val="000000"/>
+          <w:shd w:val="clear" w:color="auto" w:fill="FFFFFF"/>
+        </w:rPr>
+        <w:t>:</w:t>
+      </w:r>
+      <w:r>
+        <w:rPr>
+          <w:rFonts w:cstheme="minorHAnsi"/>
+          <w:i/>
+          <w:iCs/>
+          <w:color w:val="000000"/>
+        </w:rPr>
+        <w:br/>
+      </w:r>
+      <w:r>
+        <w:rPr>
+          <w:rFonts w:cstheme="minorHAnsi"/>
+          <w:i/>
+          <w:iCs/>
+          <w:color w:val="000000"/>
+          <w:shd w:val="clear" w:color="auto" w:fill="FFFFFF"/>
+        </w:rPr>
+        <w:t>    text = </w:t>
+      </w:r>
+      <w:r>
+        <w:rPr>
+          <w:rStyle w:val="jsstringcolor"/>
+          <w:rFonts w:cstheme="minorHAnsi"/>
+          <w:i/>
+          <w:iCs/>
+          <w:color w:val="A52A2A"/>
+          <w:shd w:val="clear" w:color="auto" w:fill="FFFFFF"/>
+        </w:rPr>
+        <w:t>"Soon it is Weekend"</w:t>
+      </w:r>
+      <w:r>
+        <w:rPr>
+          <w:rFonts w:cstheme="minorHAnsi"/>
+          <w:i/>
+          <w:iCs/>
+          <w:color w:val="000000"/>
+          <w:shd w:val="clear" w:color="auto" w:fill="FFFFFF"/>
+        </w:rPr>
+        <w:t>;</w:t>
+      </w:r>
+      <w:r>
+        <w:rPr>
+          <w:rFonts w:cstheme="minorHAnsi"/>
+          <w:i/>
+          <w:iCs/>
+          <w:color w:val="000000"/>
+        </w:rPr>
+        <w:br/>
+      </w:r>
+      <w:r>
+        <w:rPr>
+          <w:rFonts w:cstheme="minorHAnsi"/>
+          <w:i/>
+          <w:iCs/>
+          <w:color w:val="000000"/>
+          <w:shd w:val="clear" w:color="auto" w:fill="FFFFFF"/>
+        </w:rPr>
+        <w:t>    </w:t>
+      </w:r>
+      <w:r>
+        <w:rPr>
+          <w:rStyle w:val="jskeywordcolor"/>
+          <w:rFonts w:cstheme="minorHAnsi"/>
+          <w:i/>
+          <w:iCs/>
+          <w:color w:val="0000CD"/>
+          <w:shd w:val="clear" w:color="auto" w:fill="FFFFFF"/>
+        </w:rPr>
+        <w:t>break</w:t>
+      </w:r>
+      <w:r>
+        <w:rPr>
+          <w:rFonts w:cstheme="minorHAnsi"/>
+          <w:i/>
+          <w:iCs/>
+          <w:color w:val="000000"/>
+          <w:shd w:val="clear" w:color="auto" w:fill="FFFFFF"/>
+        </w:rPr>
+        <w:t>;</w:t>
+      </w:r>
+      <w:r>
+        <w:rPr>
+          <w:rFonts w:cstheme="minorHAnsi"/>
+          <w:i/>
+          <w:iCs/>
+          <w:color w:val="000000"/>
+        </w:rPr>
+        <w:br/>
+      </w:r>
+      <w:r>
+        <w:rPr>
+          <w:rFonts w:cstheme="minorHAnsi"/>
+          <w:i/>
+          <w:iCs/>
+          <w:color w:val="000000"/>
+          <w:shd w:val="clear" w:color="auto" w:fill="FFFFFF"/>
+        </w:rPr>
+        <w:t>  </w:t>
+      </w:r>
+      <w:r>
+        <w:rPr>
+          <w:rStyle w:val="jskeywordcolor"/>
+          <w:rFonts w:cstheme="minorHAnsi"/>
+          <w:i/>
+          <w:iCs/>
+          <w:color w:val="0000CD"/>
+          <w:shd w:val="clear" w:color="auto" w:fill="FFFFFF"/>
+        </w:rPr>
+        <w:t>case</w:t>
+      </w:r>
+      <w:r>
+        <w:rPr>
+          <w:rFonts w:cstheme="minorHAnsi"/>
+          <w:i/>
+          <w:iCs/>
+          <w:color w:val="000000"/>
+          <w:shd w:val="clear" w:color="auto" w:fill="FFFFFF"/>
+        </w:rPr>
+        <w:t> </w:t>
+      </w:r>
+      <w:r>
+        <w:rPr>
+          <w:rStyle w:val="jsnumbercolor"/>
+          <w:rFonts w:cstheme="minorHAnsi"/>
+          <w:i/>
+          <w:iCs/>
+          <w:color w:val="FF0000"/>
+          <w:shd w:val="clear" w:color="auto" w:fill="FFFFFF"/>
+        </w:rPr>
+        <w:t>0</w:t>
+      </w:r>
+      <w:r>
+        <w:rPr>
+          <w:rFonts w:cstheme="minorHAnsi"/>
+          <w:i/>
+          <w:iCs/>
+          <w:color w:val="000000"/>
+          <w:shd w:val="clear" w:color="auto" w:fill="FFFFFF"/>
+        </w:rPr>
+        <w:t>:</w:t>
+      </w:r>
+      <w:r>
+        <w:rPr>
+          <w:rFonts w:cstheme="minorHAnsi"/>
+          <w:i/>
+          <w:iCs/>
+          <w:color w:val="000000"/>
+        </w:rPr>
+        <w:br/>
+      </w:r>
+      <w:r>
+        <w:rPr>
+          <w:rFonts w:cstheme="minorHAnsi"/>
+          <w:i/>
+          <w:iCs/>
+          <w:color w:val="000000"/>
+          <w:shd w:val="clear" w:color="auto" w:fill="FFFFFF"/>
+        </w:rPr>
+        <w:t>  </w:t>
+      </w:r>
+      <w:r>
+        <w:rPr>
+          <w:rStyle w:val="jskeywordcolor"/>
+          <w:rFonts w:cstheme="minorHAnsi"/>
+          <w:i/>
+          <w:iCs/>
+          <w:color w:val="0000CD"/>
+          <w:shd w:val="clear" w:color="auto" w:fill="FFFFFF"/>
+        </w:rPr>
+        <w:t>case</w:t>
+      </w:r>
+      <w:r>
+        <w:rPr>
+          <w:rFonts w:cstheme="minorHAnsi"/>
+          <w:i/>
+          <w:iCs/>
+          <w:color w:val="000000"/>
+          <w:shd w:val="clear" w:color="auto" w:fill="FFFFFF"/>
+        </w:rPr>
+        <w:t> </w:t>
+      </w:r>
+      <w:r>
+        <w:rPr>
+          <w:rStyle w:val="jsnumbercolor"/>
+          <w:rFonts w:cstheme="minorHAnsi"/>
+          <w:i/>
+          <w:iCs/>
+          <w:color w:val="FF0000"/>
+          <w:shd w:val="clear" w:color="auto" w:fill="FFFFFF"/>
+        </w:rPr>
+        <w:t>6</w:t>
+      </w:r>
+      <w:r>
+        <w:rPr>
+          <w:rFonts w:cstheme="minorHAnsi"/>
+          <w:i/>
+          <w:iCs/>
+          <w:color w:val="000000"/>
+          <w:shd w:val="clear" w:color="auto" w:fill="FFFFFF"/>
+        </w:rPr>
+        <w:t>:</w:t>
+      </w:r>
+      <w:r>
+        <w:rPr>
+          <w:rFonts w:cstheme="minorHAnsi"/>
+          <w:i/>
+          <w:iCs/>
+          <w:color w:val="000000"/>
+        </w:rPr>
+        <w:br/>
+      </w:r>
+      <w:r>
+        <w:rPr>
+          <w:rFonts w:cstheme="minorHAnsi"/>
+          <w:i/>
+          <w:iCs/>
+          <w:color w:val="000000"/>
+          <w:shd w:val="clear" w:color="auto" w:fill="FFFFFF"/>
+        </w:rPr>
+        <w:t>    text = </w:t>
+      </w:r>
+      <w:r>
+        <w:rPr>
+          <w:rStyle w:val="jsstringcolor"/>
+          <w:rFonts w:cstheme="minorHAnsi"/>
+          <w:i/>
+          <w:iCs/>
+          <w:color w:val="A52A2A"/>
+          <w:shd w:val="clear" w:color="auto" w:fill="FFFFFF"/>
+        </w:rPr>
+        <w:t>"It is Weekend"</w:t>
+      </w:r>
+      <w:r>
+        <w:rPr>
+          <w:rFonts w:cstheme="minorHAnsi"/>
+          <w:i/>
+          <w:iCs/>
+          <w:color w:val="000000"/>
+          <w:shd w:val="clear" w:color="auto" w:fill="FFFFFF"/>
+        </w:rPr>
+        <w:t>;</w:t>
+      </w:r>
+      <w:r>
+        <w:rPr>
+          <w:rFonts w:cstheme="minorHAnsi"/>
+          <w:i/>
+          <w:iCs/>
+          <w:color w:val="000000"/>
+        </w:rPr>
+        <w:br/>
+      </w:r>
+      <w:r>
+        <w:rPr>
+          <w:rFonts w:cstheme="minorHAnsi"/>
+          <w:i/>
+          <w:iCs/>
+          <w:color w:val="000000"/>
+          <w:shd w:val="clear" w:color="auto" w:fill="FFFFFF"/>
+        </w:rPr>
+        <w:t>    </w:t>
+      </w:r>
+      <w:r>
+        <w:rPr>
+          <w:rStyle w:val="jskeywordcolor"/>
+          <w:rFonts w:cstheme="minorHAnsi"/>
+          <w:i/>
+          <w:iCs/>
+          <w:color w:val="0000CD"/>
+          <w:shd w:val="clear" w:color="auto" w:fill="FFFFFF"/>
+        </w:rPr>
+        <w:t>break</w:t>
+      </w:r>
+      <w:r>
+        <w:rPr>
+          <w:rFonts w:cstheme="minorHAnsi"/>
+          <w:i/>
+          <w:iCs/>
+          <w:color w:val="000000"/>
+          <w:shd w:val="clear" w:color="auto" w:fill="FFFFFF"/>
+        </w:rPr>
+        <w:t>;</w:t>
+      </w:r>
+      <w:r>
+        <w:rPr>
+          <w:rFonts w:cstheme="minorHAnsi"/>
+          <w:i/>
+          <w:iCs/>
+          <w:color w:val="000000"/>
+        </w:rPr>
+        <w:br/>
+      </w:r>
+      <w:r>
+        <w:rPr>
+          <w:rFonts w:cstheme="minorHAnsi"/>
+          <w:i/>
+          <w:iCs/>
+          <w:color w:val="000000"/>
+          <w:shd w:val="clear" w:color="auto" w:fill="FFFFFF"/>
+        </w:rPr>
+        <w:t>  </w:t>
+      </w:r>
+      <w:r>
+        <w:rPr>
+          <w:rStyle w:val="jskeywordcolor"/>
+          <w:rFonts w:cstheme="minorHAnsi"/>
+          <w:i/>
+          <w:iCs/>
+          <w:color w:val="0000CD"/>
+          <w:shd w:val="clear" w:color="auto" w:fill="FFFFFF"/>
+        </w:rPr>
+        <w:t>default</w:t>
+      </w:r>
+      <w:r>
+        <w:rPr>
+          <w:rFonts w:cstheme="minorHAnsi"/>
+          <w:i/>
+          <w:iCs/>
+          <w:color w:val="000000"/>
+          <w:shd w:val="clear" w:color="auto" w:fill="FFFFFF"/>
+        </w:rPr>
+        <w:t>:</w:t>
+      </w:r>
+      <w:r>
+        <w:rPr>
+          <w:rFonts w:cstheme="minorHAnsi"/>
+          <w:i/>
+          <w:iCs/>
+          <w:color w:val="000000"/>
+        </w:rPr>
+        <w:br/>
+      </w:r>
+      <w:r>
+        <w:rPr>
+          <w:rFonts w:cstheme="minorHAnsi"/>
+          <w:i/>
+          <w:iCs/>
+          <w:color w:val="000000"/>
+          <w:shd w:val="clear" w:color="auto" w:fill="FFFFFF"/>
+        </w:rPr>
+        <w:t>    text = </w:t>
+      </w:r>
+      <w:r>
+        <w:rPr>
+          <w:rStyle w:val="jsstringcolor"/>
+          <w:rFonts w:cstheme="minorHAnsi"/>
+          <w:i/>
+          <w:iCs/>
+          <w:color w:val="A52A2A"/>
+          <w:shd w:val="clear" w:color="auto" w:fill="FFFFFF"/>
+        </w:rPr>
+        <w:t>"Looking forward to the Weekend"</w:t>
+      </w:r>
+      <w:r>
+        <w:rPr>
+          <w:rFonts w:cstheme="minorHAnsi"/>
+          <w:i/>
+          <w:iCs/>
+          <w:color w:val="000000"/>
+          <w:shd w:val="clear" w:color="auto" w:fill="FFFFFF"/>
+        </w:rPr>
+        <w:t>;</w:t>
+      </w:r>
+      <w:r>
+        <w:rPr>
+          <w:rFonts w:cstheme="minorHAnsi"/>
+          <w:i/>
+          <w:iCs/>
+          <w:color w:val="000000"/>
+        </w:rPr>
+        <w:br/>
+      </w:r>
+      <w:r>
+        <w:rPr>
+          <w:rFonts w:cstheme="minorHAnsi"/>
+          <w:i/>
+          <w:iCs/>
+          <w:color w:val="000000"/>
+          <w:shd w:val="clear" w:color="auto" w:fill="FFFFFF"/>
+        </w:rPr>
+        <w:t>}</w:t>
+      </w:r>
+    </w:p>
+    <w:p>
+      <w:pPr>
+        <w:pStyle w:val="NoSpacing"/>
+        <w:ind w:left="720"/>
+      </w:pPr>
+    </w:p>
+    <w:p>
+      <w:pPr>
+        <w:pStyle w:val="NoSpacing"/>
+        <w:ind w:left="720"/>
+      </w:pPr>
+    </w:p>
+    <w:p>
+      <w:pPr>
+        <w:pStyle w:val="NoSpacing"/>
+        <w:ind w:left="720"/>
+      </w:pPr>
+    </w:p>
+    <w:p>
+      <w:pPr>
+        <w:pStyle w:val="NoSpacing"/>
+        <w:ind w:left="720"/>
+        <w:rPr>
+          <w:b/>
+          <w:bCs/>
+        </w:rPr>
+      </w:pPr>
+      <w:r>
+        <w:rPr>
+          <w:b/>
+          <w:bCs/>
+        </w:rPr>
+        <w:t>Switching Details</w:t>
+      </w:r>
+    </w:p>
+    <w:p>
+      <w:pPr>
+        <w:pStyle w:val="NoSpacing"/>
+        <w:ind w:left="720"/>
+      </w:pPr>
+    </w:p>
+    <w:p>
+      <w:pPr>
+        <w:pStyle w:val="NoSpacing"/>
+        <w:ind w:left="720"/>
+      </w:pPr>
+      <w:r>
+        <w:t>Switch cases use strict comparison (===).</w:t>
+      </w:r>
+    </w:p>
+    <w:p>
+      <w:pPr>
+        <w:pStyle w:val="NoSpacing"/>
+        <w:ind w:left="720"/>
+      </w:pPr>
+    </w:p>
+    <w:p>
+      <w:pPr>
+        <w:pStyle w:val="NoSpacing"/>
+        <w:ind w:left="720"/>
+      </w:pPr>
+      <w:r>
+        <w:t>The values must be of the same type to match.</w:t>
+      </w:r>
+    </w:p>
+    <w:p>
+      <w:pPr>
+        <w:pStyle w:val="NoSpacing"/>
+        <w:ind w:left="720"/>
+      </w:pPr>
+    </w:p>
+    <w:p>
+      <w:pPr>
+        <w:pStyle w:val="NoSpacing"/>
+        <w:ind w:left="720"/>
+      </w:pPr>
+      <w:r>
+        <w:t>A strict comparison can only be true if the operands are of the same type.</w:t>
+      </w:r>
+    </w:p>
+    <w:p>
+      <w:pPr>
+        <w:pStyle w:val="NoSpacing"/>
+        <w:ind w:left="720"/>
+      </w:pPr>
+    </w:p>
+    <w:p>
+      <w:pPr>
+        <w:pStyle w:val="NoSpacing"/>
+        <w:ind w:left="720"/>
+      </w:pPr>
+      <w:r>
+        <w:t>In this example there will be no match for x:</w:t>
+      </w:r>
+    </w:p>
+    <w:p>
+      <w:pPr>
+        <w:pStyle w:val="NoSpacing"/>
+        <w:ind w:left="720"/>
+      </w:pPr>
+      <w:r>
+        <w:rPr>
+          <w:b/>
+          <w:bCs/>
+        </w:rPr>
+        <w:t>Example:</w:t>
+      </w:r>
+    </w:p>
+    <w:p>
+      <w:pPr>
+        <w:pStyle w:val="NoSpacing"/>
+        <w:ind w:left="720"/>
+      </w:pPr>
+    </w:p>
+    <w:p>
+      <w:pPr>
+        <w:pStyle w:val="NoSpacing"/>
+        <w:ind w:left="720"/>
+        <w:rPr>
+          <w:rFonts w:cstheme="minorHAnsi"/>
+          <w:i/>
+          <w:iCs/>
+        </w:rPr>
+      </w:pPr>
+      <w:r>
+        <w:rPr>
+          <w:rStyle w:val="jskeywordcolor"/>
+          <w:rFonts w:cstheme="minorHAnsi"/>
+          <w:i/>
+          <w:iCs/>
+          <w:color w:val="0000CD"/>
+          <w:shd w:val="clear" w:color="auto" w:fill="FFFFFF"/>
+        </w:rPr>
+        <w:t>let</w:t>
+      </w:r>
+      <w:r>
+        <w:rPr>
+          <w:rFonts w:cstheme="minorHAnsi"/>
+          <w:i/>
+          <w:iCs/>
+          <w:color w:val="000000"/>
+          <w:shd w:val="clear" w:color="auto" w:fill="FFFFFF"/>
+        </w:rPr>
+        <w:t> x = </w:t>
+      </w:r>
+      <w:r>
+        <w:rPr>
+          <w:rStyle w:val="jsstringcolor"/>
+          <w:rFonts w:cstheme="minorHAnsi"/>
+          <w:i/>
+          <w:iCs/>
+          <w:color w:val="A52A2A"/>
+          <w:shd w:val="clear" w:color="auto" w:fill="FFFFFF"/>
+        </w:rPr>
+        <w:t>"0"</w:t>
+      </w:r>
+      <w:r>
+        <w:rPr>
+          <w:rFonts w:cstheme="minorHAnsi"/>
+          <w:i/>
+          <w:iCs/>
+          <w:color w:val="000000"/>
+          <w:shd w:val="clear" w:color="auto" w:fill="FFFFFF"/>
+        </w:rPr>
+        <w:t>;</w:t>
+      </w:r>
+      <w:r>
+        <w:rPr>
+          <w:rFonts w:cstheme="minorHAnsi"/>
+          <w:i/>
+          <w:iCs/>
+          <w:color w:val="000000"/>
+        </w:rPr>
+        <w:br/>
+      </w:r>
+      <w:r>
+        <w:rPr>
+          <w:rStyle w:val="jskeywordcolor"/>
+          <w:rFonts w:cstheme="minorHAnsi"/>
+          <w:i/>
+          <w:iCs/>
+          <w:color w:val="0000CD"/>
+          <w:shd w:val="clear" w:color="auto" w:fill="FFFFFF"/>
+        </w:rPr>
+        <w:t>switch</w:t>
+      </w:r>
+      <w:r>
+        <w:rPr>
+          <w:rFonts w:cstheme="minorHAnsi"/>
+          <w:i/>
+          <w:iCs/>
+          <w:color w:val="000000"/>
+          <w:shd w:val="clear" w:color="auto" w:fill="FFFFFF"/>
+        </w:rPr>
+        <w:t> (x) {</w:t>
+      </w:r>
+      <w:r>
+        <w:rPr>
+          <w:rFonts w:cstheme="minorHAnsi"/>
+          <w:i/>
+          <w:iCs/>
+          <w:color w:val="000000"/>
+        </w:rPr>
+        <w:br/>
+      </w:r>
+      <w:r>
+        <w:rPr>
+          <w:rFonts w:cstheme="minorHAnsi"/>
+          <w:i/>
+          <w:iCs/>
+          <w:color w:val="000000"/>
+          <w:shd w:val="clear" w:color="auto" w:fill="FFFFFF"/>
+        </w:rPr>
+        <w:t>  </w:t>
+      </w:r>
+      <w:r>
+        <w:rPr>
+          <w:rStyle w:val="jskeywordcolor"/>
+          <w:rFonts w:cstheme="minorHAnsi"/>
+          <w:i/>
+          <w:iCs/>
+          <w:color w:val="0000CD"/>
+          <w:shd w:val="clear" w:color="auto" w:fill="FFFFFF"/>
+        </w:rPr>
+        <w:t>case</w:t>
+      </w:r>
+      <w:r>
+        <w:rPr>
+          <w:rFonts w:cstheme="minorHAnsi"/>
+          <w:i/>
+          <w:iCs/>
+          <w:color w:val="000000"/>
+          <w:shd w:val="clear" w:color="auto" w:fill="FFFFFF"/>
+        </w:rPr>
+        <w:t> </w:t>
+      </w:r>
+      <w:r>
+        <w:rPr>
+          <w:rStyle w:val="jsnumbercolor"/>
+          <w:rFonts w:cstheme="minorHAnsi"/>
+          <w:i/>
+          <w:iCs/>
+          <w:color w:val="FF0000"/>
+          <w:shd w:val="clear" w:color="auto" w:fill="FFFFFF"/>
+        </w:rPr>
+        <w:t>0</w:t>
+      </w:r>
+      <w:r>
+        <w:rPr>
+          <w:rFonts w:cstheme="minorHAnsi"/>
+          <w:i/>
+          <w:iCs/>
+          <w:color w:val="000000"/>
+          <w:shd w:val="clear" w:color="auto" w:fill="FFFFFF"/>
+        </w:rPr>
+        <w:t>:</w:t>
+      </w:r>
+      <w:r>
+        <w:rPr>
+          <w:rFonts w:cstheme="minorHAnsi"/>
+          <w:i/>
+          <w:iCs/>
+          <w:color w:val="000000"/>
+        </w:rPr>
+        <w:br/>
+      </w:r>
+      <w:r>
+        <w:rPr>
+          <w:rFonts w:cstheme="minorHAnsi"/>
+          <w:i/>
+          <w:iCs/>
+          <w:color w:val="000000"/>
+          <w:shd w:val="clear" w:color="auto" w:fill="FFFFFF"/>
+        </w:rPr>
+        <w:t>    text = </w:t>
+      </w:r>
+      <w:r>
+        <w:rPr>
+          <w:rStyle w:val="jsstringcolor"/>
+          <w:rFonts w:cstheme="minorHAnsi"/>
+          <w:i/>
+          <w:iCs/>
+          <w:color w:val="A52A2A"/>
+          <w:shd w:val="clear" w:color="auto" w:fill="FFFFFF"/>
+        </w:rPr>
+        <w:t>"Off"</w:t>
+      </w:r>
+      <w:r>
+        <w:rPr>
+          <w:rFonts w:cstheme="minorHAnsi"/>
+          <w:i/>
+          <w:iCs/>
+          <w:color w:val="000000"/>
+          <w:shd w:val="clear" w:color="auto" w:fill="FFFFFF"/>
+        </w:rPr>
+        <w:t>;</w:t>
+      </w:r>
+      <w:r>
+        <w:rPr>
+          <w:rFonts w:cstheme="minorHAnsi"/>
+          <w:i/>
+          <w:iCs/>
+          <w:color w:val="000000"/>
+        </w:rPr>
+        <w:br/>
+      </w:r>
+      <w:r>
+        <w:rPr>
+          <w:rFonts w:cstheme="minorHAnsi"/>
+          <w:i/>
+          <w:iCs/>
+          <w:color w:val="000000"/>
+          <w:shd w:val="clear" w:color="auto" w:fill="FFFFFF"/>
+        </w:rPr>
+        <w:t>    </w:t>
+      </w:r>
+      <w:r>
+        <w:rPr>
+          <w:rStyle w:val="jskeywordcolor"/>
+          <w:rFonts w:cstheme="minorHAnsi"/>
+          <w:i/>
+          <w:iCs/>
+          <w:color w:val="0000CD"/>
+          <w:shd w:val="clear" w:color="auto" w:fill="FFFFFF"/>
+        </w:rPr>
+        <w:t>break</w:t>
+      </w:r>
+      <w:r>
+        <w:rPr>
+          <w:rFonts w:cstheme="minorHAnsi"/>
+          <w:i/>
+          <w:iCs/>
+          <w:color w:val="000000"/>
+          <w:shd w:val="clear" w:color="auto" w:fill="FFFFFF"/>
+        </w:rPr>
+        <w:t>;</w:t>
+      </w:r>
+      <w:r>
+        <w:rPr>
+          <w:rFonts w:cstheme="minorHAnsi"/>
+          <w:i/>
+          <w:iCs/>
+          <w:color w:val="000000"/>
+        </w:rPr>
+        <w:br/>
+      </w:r>
+      <w:r>
+        <w:rPr>
+          <w:rFonts w:cstheme="minorHAnsi"/>
+          <w:i/>
+          <w:iCs/>
+          <w:color w:val="000000"/>
+          <w:shd w:val="clear" w:color="auto" w:fill="FFFFFF"/>
+        </w:rPr>
+        <w:t>  </w:t>
+      </w:r>
+      <w:r>
+        <w:rPr>
+          <w:rStyle w:val="jskeywordcolor"/>
+          <w:rFonts w:cstheme="minorHAnsi"/>
+          <w:i/>
+          <w:iCs/>
+          <w:color w:val="0000CD"/>
+          <w:shd w:val="clear" w:color="auto" w:fill="FFFFFF"/>
+        </w:rPr>
+        <w:t>case</w:t>
+      </w:r>
+      <w:r>
+        <w:rPr>
+          <w:rFonts w:cstheme="minorHAnsi"/>
+          <w:i/>
+          <w:iCs/>
+          <w:color w:val="000000"/>
+          <w:shd w:val="clear" w:color="auto" w:fill="FFFFFF"/>
+        </w:rPr>
+        <w:t> </w:t>
+      </w:r>
+      <w:r>
+        <w:rPr>
+          <w:rStyle w:val="jsnumbercolor"/>
+          <w:rFonts w:cstheme="minorHAnsi"/>
+          <w:i/>
+          <w:iCs/>
+          <w:color w:val="FF0000"/>
+          <w:shd w:val="clear" w:color="auto" w:fill="FFFFFF"/>
+        </w:rPr>
+        <w:t>1</w:t>
+      </w:r>
+      <w:r>
+        <w:rPr>
+          <w:rFonts w:cstheme="minorHAnsi"/>
+          <w:i/>
+          <w:iCs/>
+          <w:color w:val="000000"/>
+          <w:shd w:val="clear" w:color="auto" w:fill="FFFFFF"/>
+        </w:rPr>
+        <w:t>:</w:t>
+      </w:r>
+      <w:r>
+        <w:rPr>
+          <w:rFonts w:cstheme="minorHAnsi"/>
+          <w:i/>
+          <w:iCs/>
+          <w:color w:val="000000"/>
+        </w:rPr>
+        <w:br/>
+      </w:r>
+      <w:r>
+        <w:rPr>
+          <w:rFonts w:cstheme="minorHAnsi"/>
+          <w:i/>
+          <w:iCs/>
+          <w:color w:val="000000"/>
+          <w:shd w:val="clear" w:color="auto" w:fill="FFFFFF"/>
+        </w:rPr>
+        <w:t>    text = </w:t>
+      </w:r>
+      <w:r>
+        <w:rPr>
+          <w:rStyle w:val="jsstringcolor"/>
+          <w:rFonts w:cstheme="minorHAnsi"/>
+          <w:i/>
+          <w:iCs/>
+          <w:color w:val="A52A2A"/>
+          <w:shd w:val="clear" w:color="auto" w:fill="FFFFFF"/>
+        </w:rPr>
+        <w:t>"On"</w:t>
+      </w:r>
+      <w:r>
+        <w:rPr>
+          <w:rFonts w:cstheme="minorHAnsi"/>
+          <w:i/>
+          <w:iCs/>
+          <w:color w:val="000000"/>
+          <w:shd w:val="clear" w:color="auto" w:fill="FFFFFF"/>
+        </w:rPr>
+        <w:t>;</w:t>
+      </w:r>
+      <w:r>
+        <w:rPr>
+          <w:rFonts w:cstheme="minorHAnsi"/>
+          <w:i/>
+          <w:iCs/>
+          <w:color w:val="000000"/>
+        </w:rPr>
+        <w:br/>
+      </w:r>
+      <w:r>
+        <w:rPr>
+          <w:rFonts w:cstheme="minorHAnsi"/>
+          <w:i/>
+          <w:iCs/>
+          <w:color w:val="000000"/>
+          <w:shd w:val="clear" w:color="auto" w:fill="FFFFFF"/>
+        </w:rPr>
+        <w:lastRenderedPageBreak/>
+        <w:t>    </w:t>
+      </w:r>
+      <w:r>
+        <w:rPr>
+          <w:rStyle w:val="jskeywordcolor"/>
+          <w:rFonts w:cstheme="minorHAnsi"/>
+          <w:i/>
+          <w:iCs/>
+          <w:color w:val="0000CD"/>
+          <w:shd w:val="clear" w:color="auto" w:fill="FFFFFF"/>
+        </w:rPr>
+        <w:t>break</w:t>
+      </w:r>
+      <w:r>
+        <w:rPr>
+          <w:rFonts w:cstheme="minorHAnsi"/>
+          <w:i/>
+          <w:iCs/>
+          <w:color w:val="000000"/>
+          <w:shd w:val="clear" w:color="auto" w:fill="FFFFFF"/>
+        </w:rPr>
+        <w:t>;</w:t>
+      </w:r>
+      <w:r>
+        <w:rPr>
+          <w:rFonts w:cstheme="minorHAnsi"/>
+          <w:i/>
+          <w:iCs/>
+          <w:color w:val="000000"/>
+        </w:rPr>
+        <w:br/>
+      </w:r>
+      <w:r>
+        <w:rPr>
+          <w:rFonts w:cstheme="minorHAnsi"/>
+          <w:i/>
+          <w:iCs/>
+          <w:color w:val="000000"/>
+          <w:shd w:val="clear" w:color="auto" w:fill="FFFFFF"/>
+        </w:rPr>
+        <w:t>  </w:t>
+      </w:r>
+      <w:r>
+        <w:rPr>
+          <w:rStyle w:val="jskeywordcolor"/>
+          <w:rFonts w:cstheme="minorHAnsi"/>
+          <w:i/>
+          <w:iCs/>
+          <w:color w:val="0000CD"/>
+          <w:shd w:val="clear" w:color="auto" w:fill="FFFFFF"/>
+        </w:rPr>
+        <w:t>default</w:t>
+      </w:r>
+      <w:r>
+        <w:rPr>
+          <w:rFonts w:cstheme="minorHAnsi"/>
+          <w:i/>
+          <w:iCs/>
+          <w:color w:val="000000"/>
+          <w:shd w:val="clear" w:color="auto" w:fill="FFFFFF"/>
+        </w:rPr>
+        <w:t>:</w:t>
+      </w:r>
+      <w:r>
+        <w:rPr>
+          <w:rFonts w:cstheme="minorHAnsi"/>
+          <w:i/>
+          <w:iCs/>
+          <w:color w:val="000000"/>
+        </w:rPr>
+        <w:br/>
+      </w:r>
+      <w:r>
+        <w:rPr>
+          <w:rFonts w:cstheme="minorHAnsi"/>
+          <w:i/>
+          <w:iCs/>
+          <w:color w:val="000000"/>
+          <w:shd w:val="clear" w:color="auto" w:fill="FFFFFF"/>
+        </w:rPr>
+        <w:t>    text = </w:t>
+      </w:r>
+      <w:r>
+        <w:rPr>
+          <w:rStyle w:val="jsstringcolor"/>
+          <w:rFonts w:cstheme="minorHAnsi"/>
+          <w:i/>
+          <w:iCs/>
+          <w:color w:val="A52A2A"/>
+          <w:shd w:val="clear" w:color="auto" w:fill="FFFFFF"/>
+        </w:rPr>
+        <w:t>"No value found"</w:t>
+      </w:r>
+      <w:r>
+        <w:rPr>
+          <w:rFonts w:cstheme="minorHAnsi"/>
+          <w:i/>
+          <w:iCs/>
+          <w:color w:val="000000"/>
+          <w:shd w:val="clear" w:color="auto" w:fill="FFFFFF"/>
+        </w:rPr>
+        <w:t>;</w:t>
+      </w:r>
+      <w:r>
+        <w:rPr>
+          <w:rFonts w:cstheme="minorHAnsi"/>
+          <w:i/>
+          <w:iCs/>
+          <w:color w:val="000000"/>
+        </w:rPr>
+        <w:br/>
+      </w:r>
+      <w:r>
+        <w:rPr>
+          <w:rFonts w:cstheme="minorHAnsi"/>
+          <w:i/>
+          <w:iCs/>
+          <w:color w:val="000000"/>
+          <w:shd w:val="clear" w:color="auto" w:fill="FFFFFF"/>
+        </w:rPr>
+        <w:t>}</w:t>
+      </w:r>
+    </w:p>
+    <w:p>
+      <w:pPr>
+        <w:pStyle w:val="NoSpacing"/>
+        <w:ind w:left="720"/>
+        <w:rPr>
+          <w:b/>
+          <w:bCs/>
+        </w:rPr>
+      </w:pPr>
+    </w:p>
+    <w:p>
+      <w:pPr>
+        <w:pStyle w:val="NoSpacing"/>
+        <w:ind w:left="720"/>
+      </w:pPr>
+    </w:p>
+    <w:p>
+      <w:pPr>
+        <w:pStyle w:val="NoSpacing"/>
         <w:numPr>
           <w:ilvl w:val="0"/>
           <w:numId w:val="12"/>
@@ -22852,9 +26964,9 @@
     </w:lvl>
   </w:abstractNum>
   <w:abstractNum w:abstractNumId="2" w15:restartNumberingAfterBreak="0">
-    <w:nsid w:val="1F16483F"/>
+    <w:nsid w:val="128C4299"/>
     <w:multiLevelType w:val="multilevel"/>
-    <w:tmpl w:val="9AAEA0E4"/>
+    <w:tmpl w:val="4D120108"/>
     <w:lvl w:ilvl="0">
       <w:start w:val="1"/>
       <w:numFmt w:val="bullet"/>
@@ -22862,9 +26974,9 @@
       <w:lvlJc w:val="left"/>
       <w:pPr>
         <w:tabs>
-          <w:tab w:val="num" w:pos="720"/>
+          <w:tab w:val="num" w:pos="1080"/>
         </w:tabs>
-        <w:ind w:left="720" w:hanging="360"/>
+        <w:ind w:left="1080" w:hanging="360"/>
       </w:pPr>
       <w:rPr>
         <w:rFonts w:ascii="Symbol" w:hAnsi="Symbol" w:hint="default"/>
@@ -22877,9 +26989,9 @@
       <w:lvlJc w:val="left"/>
       <w:pPr>
         <w:tabs>
-          <w:tab w:val="num" w:pos="1440"/>
+          <w:tab w:val="num" w:pos="1800"/>
         </w:tabs>
-        <w:ind w:left="1440" w:hanging="360"/>
+        <w:ind w:left="1800" w:hanging="360"/>
       </w:pPr>
       <w:rPr>
         <w:rFonts w:ascii="Courier New" w:hAnsi="Courier New" w:hint="default"/>
@@ -22892,9 +27004,9 @@
       <w:lvlJc w:val="left"/>
       <w:pPr>
         <w:tabs>
-          <w:tab w:val="num" w:pos="2160"/>
+          <w:tab w:val="num" w:pos="2520"/>
         </w:tabs>
-        <w:ind w:left="2160" w:hanging="360"/>
+        <w:ind w:left="2520" w:hanging="360"/>
       </w:pPr>
       <w:rPr>
         <w:rFonts w:ascii="Wingdings" w:hAnsi="Wingdings" w:hint="default"/>
@@ -22907,9 +27019,9 @@
       <w:lvlJc w:val="left"/>
       <w:pPr>
         <w:tabs>
-          <w:tab w:val="num" w:pos="2880"/>
+          <w:tab w:val="num" w:pos="3240"/>
         </w:tabs>
-        <w:ind w:left="2880" w:hanging="360"/>
+        <w:ind w:left="3240" w:hanging="360"/>
       </w:pPr>
       <w:rPr>
         <w:rFonts w:ascii="Wingdings" w:hAnsi="Wingdings" w:hint="default"/>
@@ -22922,9 +27034,9 @@
       <w:lvlJc w:val="left"/>
       <w:pPr>
         <w:tabs>
-          <w:tab w:val="num" w:pos="3600"/>
+          <w:tab w:val="num" w:pos="3960"/>
         </w:tabs>
-        <w:ind w:left="3600" w:hanging="360"/>
+        <w:ind w:left="3960" w:hanging="360"/>
       </w:pPr>
       <w:rPr>
         <w:rFonts w:ascii="Wingdings" w:hAnsi="Wingdings" w:hint="default"/>
@@ -22937,9 +27049,9 @@
       <w:lvlJc w:val="left"/>
       <w:pPr>
         <w:tabs>
-          <w:tab w:val="num" w:pos="4320"/>
+          <w:tab w:val="num" w:pos="4680"/>
         </w:tabs>
-        <w:ind w:left="4320" w:hanging="360"/>
+        <w:ind w:left="4680" w:hanging="360"/>
       </w:pPr>
       <w:rPr>
         <w:rFonts w:ascii="Wingdings" w:hAnsi="Wingdings" w:hint="default"/>
@@ -22952,9 +27064,9 @@
       <w:lvlJc w:val="left"/>
       <w:pPr>
         <w:tabs>
-          <w:tab w:val="num" w:pos="5040"/>
+          <w:tab w:val="num" w:pos="5400"/>
         </w:tabs>
-        <w:ind w:left="5040" w:hanging="360"/>
+        <w:ind w:left="5400" w:hanging="360"/>
       </w:pPr>
       <w:rPr>
         <w:rFonts w:ascii="Wingdings" w:hAnsi="Wingdings" w:hint="default"/>
@@ -22967,9 +27079,9 @@
       <w:lvlJc w:val="left"/>
       <w:pPr>
         <w:tabs>
-          <w:tab w:val="num" w:pos="5760"/>
+          <w:tab w:val="num" w:pos="6120"/>
         </w:tabs>
-        <w:ind w:left="5760" w:hanging="360"/>
+        <w:ind w:left="6120" w:hanging="360"/>
       </w:pPr>
       <w:rPr>
         <w:rFonts w:ascii="Wingdings" w:hAnsi="Wingdings" w:hint="default"/>
@@ -22982,9 +27094,9 @@
       <w:lvlJc w:val="left"/>
       <w:pPr>
         <w:tabs>
-          <w:tab w:val="num" w:pos="6480"/>
+          <w:tab w:val="num" w:pos="6840"/>
         </w:tabs>
-        <w:ind w:left="6480" w:hanging="360"/>
+        <w:ind w:left="6840" w:hanging="360"/>
       </w:pPr>
       <w:rPr>
         <w:rFonts w:ascii="Wingdings" w:hAnsi="Wingdings" w:hint="default"/>
@@ -22993,6 +27105,147 @@
     </w:lvl>
   </w:abstractNum>
   <w:abstractNum w:abstractNumId="3" w15:restartNumberingAfterBreak="0">
+    <w:nsid w:val="1F16483F"/>
+    <w:multiLevelType w:val="multilevel"/>
+    <w:tmpl w:val="9AAEA0E4"/>
+    <w:lvl w:ilvl="0">
+      <w:start w:val="1"/>
+      <w:numFmt w:val="bullet"/>
+      <w:lvlText w:val=""/>
+      <w:lvlJc w:val="left"/>
+      <w:pPr>
+        <w:tabs>
+          <w:tab w:val="num" w:pos="720"/>
+        </w:tabs>
+        <w:ind w:left="720" w:hanging="360"/>
+      </w:pPr>
+      <w:rPr>
+        <w:rFonts w:ascii="Symbol" w:hAnsi="Symbol" w:hint="default"/>
+        <w:sz w:val="20"/>
+      </w:rPr>
+    </w:lvl>
+    <w:lvl w:ilvl="1" w:tentative="1">
+      <w:numFmt w:val="bullet"/>
+      <w:lvlText w:val="o"/>
+      <w:lvlJc w:val="left"/>
+      <w:pPr>
+        <w:tabs>
+          <w:tab w:val="num" w:pos="1440"/>
+        </w:tabs>
+        <w:ind w:left="1440" w:hanging="360"/>
+      </w:pPr>
+      <w:rPr>
+        <w:rFonts w:ascii="Courier New" w:hAnsi="Courier New" w:hint="default"/>
+        <w:sz w:val="20"/>
+      </w:rPr>
+    </w:lvl>
+    <w:lvl w:ilvl="2" w:tentative="1">
+      <w:numFmt w:val="bullet"/>
+      <w:lvlText w:val=""/>
+      <w:lvlJc w:val="left"/>
+      <w:pPr>
+        <w:tabs>
+          <w:tab w:val="num" w:pos="2160"/>
+        </w:tabs>
+        <w:ind w:left="2160" w:hanging="360"/>
+      </w:pPr>
+      <w:rPr>
+        <w:rFonts w:ascii="Wingdings" w:hAnsi="Wingdings" w:hint="default"/>
+        <w:sz w:val="20"/>
+      </w:rPr>
+    </w:lvl>
+    <w:lvl w:ilvl="3" w:tentative="1">
+      <w:numFmt w:val="bullet"/>
+      <w:lvlText w:val=""/>
+      <w:lvlJc w:val="left"/>
+      <w:pPr>
+        <w:tabs>
+          <w:tab w:val="num" w:pos="2880"/>
+        </w:tabs>
+        <w:ind w:left="2880" w:hanging="360"/>
+      </w:pPr>
+      <w:rPr>
+        <w:rFonts w:ascii="Wingdings" w:hAnsi="Wingdings" w:hint="default"/>
+        <w:sz w:val="20"/>
+      </w:rPr>
+    </w:lvl>
+    <w:lvl w:ilvl="4" w:tentative="1">
+      <w:numFmt w:val="bullet"/>
+      <w:lvlText w:val=""/>
+      <w:lvlJc w:val="left"/>
+      <w:pPr>
+        <w:tabs>
+          <w:tab w:val="num" w:pos="3600"/>
+        </w:tabs>
+        <w:ind w:left="3600" w:hanging="360"/>
+      </w:pPr>
+      <w:rPr>
+        <w:rFonts w:ascii="Wingdings" w:hAnsi="Wingdings" w:hint="default"/>
+        <w:sz w:val="20"/>
+      </w:rPr>
+    </w:lvl>
+    <w:lvl w:ilvl="5" w:tentative="1">
+      <w:numFmt w:val="bullet"/>
+      <w:lvlText w:val=""/>
+      <w:lvlJc w:val="left"/>
+      <w:pPr>
+        <w:tabs>
+          <w:tab w:val="num" w:pos="4320"/>
+        </w:tabs>
+        <w:ind w:left="4320" w:hanging="360"/>
+      </w:pPr>
+      <w:rPr>
+        <w:rFonts w:ascii="Wingdings" w:hAnsi="Wingdings" w:hint="default"/>
+        <w:sz w:val="20"/>
+      </w:rPr>
+    </w:lvl>
+    <w:lvl w:ilvl="6" w:tentative="1">
+      <w:numFmt w:val="bullet"/>
+      <w:lvlText w:val=""/>
+      <w:lvlJc w:val="left"/>
+      <w:pPr>
+        <w:tabs>
+          <w:tab w:val="num" w:pos="5040"/>
+        </w:tabs>
+        <w:ind w:left="5040" w:hanging="360"/>
+      </w:pPr>
+      <w:rPr>
+        <w:rFonts w:ascii="Wingdings" w:hAnsi="Wingdings" w:hint="default"/>
+        <w:sz w:val="20"/>
+      </w:rPr>
+    </w:lvl>
+    <w:lvl w:ilvl="7" w:tentative="1">
+      <w:numFmt w:val="bullet"/>
+      <w:lvlText w:val=""/>
+      <w:lvlJc w:val="left"/>
+      <w:pPr>
+        <w:tabs>
+          <w:tab w:val="num" w:pos="5760"/>
+        </w:tabs>
+        <w:ind w:left="5760" w:hanging="360"/>
+      </w:pPr>
+      <w:rPr>
+        <w:rFonts w:ascii="Wingdings" w:hAnsi="Wingdings" w:hint="default"/>
+        <w:sz w:val="20"/>
+      </w:rPr>
+    </w:lvl>
+    <w:lvl w:ilvl="8" w:tentative="1">
+      <w:numFmt w:val="bullet"/>
+      <w:lvlText w:val=""/>
+      <w:lvlJc w:val="left"/>
+      <w:pPr>
+        <w:tabs>
+          <w:tab w:val="num" w:pos="6480"/>
+        </w:tabs>
+        <w:ind w:left="6480" w:hanging="360"/>
+      </w:pPr>
+      <w:rPr>
+        <w:rFonts w:ascii="Wingdings" w:hAnsi="Wingdings" w:hint="default"/>
+        <w:sz w:val="20"/>
+      </w:rPr>
+    </w:lvl>
+  </w:abstractNum>
+  <w:abstractNum w:abstractNumId="4" w15:restartNumberingAfterBreak="0">
     <w:nsid w:val="27A1097F"/>
     <w:multiLevelType w:val="hybridMultilevel"/>
     <w:tmpl w:val="EAFA31E6"/>
@@ -23078,7 +27331,7 @@
       </w:pPr>
     </w:lvl>
   </w:abstractNum>
-  <w:abstractNum w:abstractNumId="4" w15:restartNumberingAfterBreak="0">
+  <w:abstractNum w:abstractNumId="5" w15:restartNumberingAfterBreak="0">
     <w:nsid w:val="4CC3167D"/>
     <w:multiLevelType w:val="multilevel"/>
     <w:tmpl w:val="04826AFE"/>
@@ -23216,7 +27469,7 @@
       </w:rPr>
     </w:lvl>
   </w:abstractNum>
-  <w:abstractNum w:abstractNumId="5" w15:restartNumberingAfterBreak="0">
+  <w:abstractNum w:abstractNumId="6" w15:restartNumberingAfterBreak="0">
     <w:nsid w:val="57AE026B"/>
     <w:multiLevelType w:val="hybridMultilevel"/>
     <w:tmpl w:val="316C4EFC"/>
@@ -23329,7 +27582,7 @@
       </w:rPr>
     </w:lvl>
   </w:abstractNum>
-  <w:abstractNum w:abstractNumId="6" w15:restartNumberingAfterBreak="0">
+  <w:abstractNum w:abstractNumId="7" w15:restartNumberingAfterBreak="0">
     <w:nsid w:val="5B231207"/>
     <w:multiLevelType w:val="hybridMultilevel"/>
     <w:tmpl w:val="EEE0B61C"/>
@@ -23442,7 +27695,7 @@
       </w:rPr>
     </w:lvl>
   </w:abstractNum>
-  <w:abstractNum w:abstractNumId="7" w15:restartNumberingAfterBreak="0">
+  <w:abstractNum w:abstractNumId="8" w15:restartNumberingAfterBreak="0">
     <w:nsid w:val="61BB1DA5"/>
     <w:multiLevelType w:val="hybridMultilevel"/>
     <w:tmpl w:val="F07ED88C"/>
@@ -23555,7 +27808,7 @@
       </w:rPr>
     </w:lvl>
   </w:abstractNum>
-  <w:abstractNum w:abstractNumId="8" w15:restartNumberingAfterBreak="0">
+  <w:abstractNum w:abstractNumId="9" w15:restartNumberingAfterBreak="0">
     <w:nsid w:val="69244F8F"/>
     <w:multiLevelType w:val="hybridMultilevel"/>
     <w:tmpl w:val="6F209F36"/>
@@ -23668,7 +27921,7 @@
       </w:rPr>
     </w:lvl>
   </w:abstractNum>
-  <w:abstractNum w:abstractNumId="9" w15:restartNumberingAfterBreak="0">
+  <w:abstractNum w:abstractNumId="10" w15:restartNumberingAfterBreak="0">
     <w:nsid w:val="6BDC25D5"/>
     <w:multiLevelType w:val="hybridMultilevel"/>
     <w:tmpl w:val="DC507CD0"/>
@@ -23781,7 +28034,7 @@
       </w:rPr>
     </w:lvl>
   </w:abstractNum>
-  <w:abstractNum w:abstractNumId="10" w15:restartNumberingAfterBreak="0">
+  <w:abstractNum w:abstractNumId="11" w15:restartNumberingAfterBreak="0">
     <w:nsid w:val="709265B3"/>
     <w:multiLevelType w:val="hybridMultilevel"/>
     <w:tmpl w:val="A6D6EE60"/>
@@ -23867,7 +28120,7 @@
       </w:pPr>
     </w:lvl>
   </w:abstractNum>
-  <w:abstractNum w:abstractNumId="11" w15:restartNumberingAfterBreak="0">
+  <w:abstractNum w:abstractNumId="12" w15:restartNumberingAfterBreak="0">
     <w:nsid w:val="70D56E79"/>
     <w:multiLevelType w:val="hybridMultilevel"/>
     <w:tmpl w:val="A7FCF598"/>
@@ -23980,7 +28233,7 @@
       </w:rPr>
     </w:lvl>
   </w:abstractNum>
-  <w:abstractNum w:abstractNumId="12" w15:restartNumberingAfterBreak="0">
+  <w:abstractNum w:abstractNumId="13" w15:restartNumberingAfterBreak="0">
     <w:nsid w:val="75E52B17"/>
     <w:multiLevelType w:val="multilevel"/>
     <w:tmpl w:val="98743986"/>
@@ -24121,7 +28374,7 @@
       </w:rPr>
     </w:lvl>
   </w:abstractNum>
-  <w:abstractNum w:abstractNumId="13" w15:restartNumberingAfterBreak="0">
+  <w:abstractNum w:abstractNumId="14" w15:restartNumberingAfterBreak="0">
     <w:nsid w:val="7D1B50CA"/>
     <w:multiLevelType w:val="hybridMultilevel"/>
     <w:tmpl w:val="491AC8C0"/>
@@ -24235,45 +28488,48 @@
     </w:lvl>
   </w:abstractNum>
   <w:num w:numId="1" w16cid:durableId="722950721">
-    <w:abstractNumId w:val="4"/>
+    <w:abstractNumId w:val="5"/>
   </w:num>
   <w:num w:numId="2" w16cid:durableId="1193496159">
-    <w:abstractNumId w:val="8"/>
+    <w:abstractNumId w:val="9"/>
   </w:num>
   <w:num w:numId="3" w16cid:durableId="1055395884">
     <w:abstractNumId w:val="1"/>
   </w:num>
   <w:num w:numId="4" w16cid:durableId="1465656134">
-    <w:abstractNumId w:val="10"/>
+    <w:abstractNumId w:val="11"/>
   </w:num>
   <w:num w:numId="5" w16cid:durableId="1895391929">
-    <w:abstractNumId w:val="3"/>
+    <w:abstractNumId w:val="4"/>
   </w:num>
   <w:num w:numId="6" w16cid:durableId="10425263">
-    <w:abstractNumId w:val="11"/>
+    <w:abstractNumId w:val="12"/>
   </w:num>
   <w:num w:numId="7" w16cid:durableId="1873225289">
     <w:abstractNumId w:val="0"/>
   </w:num>
   <w:num w:numId="8" w16cid:durableId="651905390">
+    <w:abstractNumId w:val="8"/>
+  </w:num>
+  <w:num w:numId="9" w16cid:durableId="470749513">
+    <w:abstractNumId w:val="6"/>
+  </w:num>
+  <w:num w:numId="10" w16cid:durableId="815032685">
     <w:abstractNumId w:val="7"/>
   </w:num>
-  <w:num w:numId="9" w16cid:durableId="470749513">
-    <w:abstractNumId w:val="5"/>
+  <w:num w:numId="11" w16cid:durableId="745608089">
+    <w:abstractNumId w:val="14"/>
   </w:num>
-  <w:num w:numId="10" w16cid:durableId="815032685">
-    <w:abstractNumId w:val="6"/>
+  <w:num w:numId="12" w16cid:durableId="1507551621">
+    <w:abstractNumId w:val="10"/>
   </w:num>
-  <w:num w:numId="11" w16cid:durableId="745608089">
+  <w:num w:numId="13" w16cid:durableId="639922025">
     <w:abstractNumId w:val="13"/>
   </w:num>
-  <w:num w:numId="12" w16cid:durableId="1507551621">
-    <w:abstractNumId w:val="9"/>
+  <w:num w:numId="14" w16cid:durableId="1100638951">
+    <w:abstractNumId w:val="3"/>
   </w:num>
-  <w:num w:numId="13" w16cid:durableId="639922025">
-    <w:abstractNumId w:val="12"/>
-  </w:num>
-  <w:num w:numId="14" w16cid:durableId="1100638951">
+  <w:num w:numId="15" w16cid:durableId="833837733">
     <w:abstractNumId w:val="2"/>
   </w:num>
 </w:numbering>
@@ -25036,6 +29292,11 @@
     <w:basedOn w:val="DefaultParagraphFont"/>
     <w:rsid w:val="00C765B7"/>
   </w:style>
+  <w:style w:type="character" w:customStyle="1" w:styleId="jspropertycolor">
+    <w:name w:val="jspropertycolor"/>
+    <w:basedOn w:val="DefaultParagraphFont"/>
+    <w:rsid w:val="00910BCD"/>
+  </w:style>
 </w:styles>
 </file>
 

</xml_diff>

<commit_message>
04 - Control Flow - 04 - While
</commit_message>
<xml_diff>
--- a/JS-Basics/JS terms.docx
+++ b/JS-Basics/JS terms.docx
@@ -26720,6 +26720,1712 @@
           <w:ilvl w:val="0"/>
           <w:numId w:val="12"/>
         </w:numPr>
+        <w:rPr>
+          <w:rFonts w:cstheme="minorHAnsi"/>
+        </w:rPr>
+      </w:pPr>
+      <w:r>
+        <w:rPr>
+          <w:rFonts w:cstheme="minorHAnsi"/>
+        </w:rPr>
+        <w:t xml:space="preserve">While* loop - </w:t>
+      </w:r>
+      <w:r>
+        <w:rPr>
+          <w:rFonts w:cstheme="minorHAnsi"/>
+        </w:rPr>
+        <w:t xml:space="preserve">Mosh - </w:t>
+      </w:r>
+      <w:r>
+        <w:rPr>
+          <w:rFonts w:cstheme="minorHAnsi"/>
+        </w:rPr>
+        <w:t xml:space="preserve">04 - Control Flow - 04 - While - </w:t>
+      </w:r>
+      <w:r>
+        <w:t xml:space="preserve">In for loops, </w:t>
+      </w:r>
+      <w:r>
+        <w:rPr>
+          <w:highlight w:val="red"/>
+        </w:rPr>
+        <w:t>the loop variable</w:t>
+      </w:r>
+      <w:r>
+        <w:t xml:space="preserve"> is part of the loop itself.</w:t>
+      </w:r>
+    </w:p>
+    <w:p>
+      <w:pPr>
+        <w:shd w:val="clear" w:color="auto" w:fill="1E1E1E"/>
+        <w:spacing w:after="0" w:line="285" w:lineRule="atLeast"/>
+        <w:ind w:left="720"/>
+        <w:rPr>
+          <w:rFonts w:ascii="Consolas" w:eastAsia="Times New Roman" w:hAnsi="Consolas" w:cs="Times New Roman"/>
+          <w:color w:val="D4D4D4"/>
+          <w:sz w:val="21"/>
+          <w:szCs w:val="21"/>
+        </w:rPr>
+      </w:pPr>
+      <w:r>
+        <w:rPr>
+          <w:rFonts w:ascii="Consolas" w:eastAsia="Times New Roman" w:hAnsi="Consolas" w:cs="Times New Roman"/>
+          <w:color w:val="C586C0"/>
+          <w:sz w:val="21"/>
+          <w:szCs w:val="21"/>
+        </w:rPr>
+        <w:t>for</w:t>
+      </w:r>
+      <w:r>
+        <w:rPr>
+          <w:rFonts w:ascii="Consolas" w:eastAsia="Times New Roman" w:hAnsi="Consolas" w:cs="Times New Roman"/>
+          <w:color w:val="D4D4D4"/>
+          <w:sz w:val="21"/>
+          <w:szCs w:val="21"/>
+        </w:rPr>
+        <w:t xml:space="preserve"> (</w:t>
+      </w:r>
+      <w:r>
+        <w:rPr>
+          <w:rFonts w:ascii="Consolas" w:eastAsia="Times New Roman" w:hAnsi="Consolas" w:cs="Times New Roman"/>
+          <w:color w:val="569CD6"/>
+          <w:sz w:val="21"/>
+          <w:szCs w:val="21"/>
+          <w:highlight w:val="red"/>
+        </w:rPr>
+        <w:t>let</w:t>
+      </w:r>
+      <w:r>
+        <w:rPr>
+          <w:rFonts w:ascii="Consolas" w:eastAsia="Times New Roman" w:hAnsi="Consolas" w:cs="Times New Roman"/>
+          <w:color w:val="D4D4D4"/>
+          <w:sz w:val="21"/>
+          <w:szCs w:val="21"/>
+          <w:highlight w:val="red"/>
+        </w:rPr>
+        <w:t xml:space="preserve"> </w:t>
+      </w:r>
+      <w:proofErr w:type="spellStart"/>
+      <w:r>
+        <w:rPr>
+          <w:rFonts w:ascii="Consolas" w:eastAsia="Times New Roman" w:hAnsi="Consolas" w:cs="Times New Roman"/>
+          <w:color w:val="9CDCFE"/>
+          <w:sz w:val="21"/>
+          <w:szCs w:val="21"/>
+          <w:highlight w:val="red"/>
+        </w:rPr>
+        <w:t>i</w:t>
+      </w:r>
+      <w:proofErr w:type="spellEnd"/>
+      <w:r>
+        <w:rPr>
+          <w:rFonts w:ascii="Consolas" w:eastAsia="Times New Roman" w:hAnsi="Consolas" w:cs="Times New Roman"/>
+          <w:color w:val="D4D4D4"/>
+          <w:sz w:val="21"/>
+          <w:szCs w:val="21"/>
+          <w:highlight w:val="red"/>
+        </w:rPr>
+        <w:t xml:space="preserve"> = </w:t>
+      </w:r>
+      <w:r>
+        <w:rPr>
+          <w:rFonts w:ascii="Consolas" w:eastAsia="Times New Roman" w:hAnsi="Consolas" w:cs="Times New Roman"/>
+          <w:color w:val="B5CEA8"/>
+          <w:sz w:val="21"/>
+          <w:szCs w:val="21"/>
+          <w:highlight w:val="red"/>
+        </w:rPr>
+        <w:t>0</w:t>
+      </w:r>
+      <w:r>
+        <w:rPr>
+          <w:rFonts w:ascii="Consolas" w:eastAsia="Times New Roman" w:hAnsi="Consolas" w:cs="Times New Roman"/>
+          <w:color w:val="D4D4D4"/>
+          <w:sz w:val="21"/>
+          <w:szCs w:val="21"/>
+          <w:highlight w:val="red"/>
+        </w:rPr>
+        <w:t>;</w:t>
+      </w:r>
+      <w:r>
+        <w:rPr>
+          <w:rFonts w:ascii="Consolas" w:eastAsia="Times New Roman" w:hAnsi="Consolas" w:cs="Times New Roman"/>
+          <w:color w:val="D4D4D4"/>
+          <w:sz w:val="21"/>
+          <w:szCs w:val="21"/>
+        </w:rPr>
+        <w:t xml:space="preserve"> </w:t>
+      </w:r>
+      <w:proofErr w:type="spellStart"/>
+      <w:r>
+        <w:rPr>
+          <w:rFonts w:ascii="Consolas" w:eastAsia="Times New Roman" w:hAnsi="Consolas" w:cs="Times New Roman"/>
+          <w:color w:val="9CDCFE"/>
+          <w:sz w:val="21"/>
+          <w:szCs w:val="21"/>
+        </w:rPr>
+        <w:t>i</w:t>
+      </w:r>
+      <w:proofErr w:type="spellEnd"/>
+      <w:r>
+        <w:rPr>
+          <w:rFonts w:ascii="Consolas" w:eastAsia="Times New Roman" w:hAnsi="Consolas" w:cs="Times New Roman"/>
+          <w:color w:val="D4D4D4"/>
+          <w:sz w:val="21"/>
+          <w:szCs w:val="21"/>
+        </w:rPr>
+        <w:t xml:space="preserve"> &lt;= </w:t>
+      </w:r>
+      <w:r>
+        <w:rPr>
+          <w:rFonts w:ascii="Consolas" w:eastAsia="Times New Roman" w:hAnsi="Consolas" w:cs="Times New Roman"/>
+          <w:color w:val="B5CEA8"/>
+          <w:sz w:val="21"/>
+          <w:szCs w:val="21"/>
+        </w:rPr>
+        <w:t>5</w:t>
+      </w:r>
+      <w:r>
+        <w:rPr>
+          <w:rFonts w:ascii="Consolas" w:eastAsia="Times New Roman" w:hAnsi="Consolas" w:cs="Times New Roman"/>
+          <w:color w:val="D4D4D4"/>
+          <w:sz w:val="21"/>
+          <w:szCs w:val="21"/>
+        </w:rPr>
+        <w:t xml:space="preserve">; </w:t>
+      </w:r>
+      <w:proofErr w:type="spellStart"/>
+      <w:r>
+        <w:rPr>
+          <w:rFonts w:ascii="Consolas" w:eastAsia="Times New Roman" w:hAnsi="Consolas" w:cs="Times New Roman"/>
+          <w:color w:val="9CDCFE"/>
+          <w:sz w:val="21"/>
+          <w:szCs w:val="21"/>
+        </w:rPr>
+        <w:t>i</w:t>
+      </w:r>
+      <w:proofErr w:type="spellEnd"/>
+      <w:r>
+        <w:rPr>
+          <w:rFonts w:ascii="Consolas" w:eastAsia="Times New Roman" w:hAnsi="Consolas" w:cs="Times New Roman"/>
+          <w:color w:val="D4D4D4"/>
+          <w:sz w:val="21"/>
+          <w:szCs w:val="21"/>
+        </w:rPr>
+        <w:t>++) {</w:t>
+      </w:r>
+    </w:p>
+    <w:p>
+      <w:pPr>
+        <w:shd w:val="clear" w:color="auto" w:fill="1E1E1E"/>
+        <w:spacing w:after="0" w:line="285" w:lineRule="atLeast"/>
+        <w:ind w:left="720"/>
+        <w:rPr>
+          <w:rFonts w:ascii="Consolas" w:eastAsia="Times New Roman" w:hAnsi="Consolas" w:cs="Times New Roman"/>
+          <w:color w:val="D4D4D4"/>
+          <w:sz w:val="21"/>
+          <w:szCs w:val="21"/>
+        </w:rPr>
+      </w:pPr>
+      <w:r>
+        <w:rPr>
+          <w:rFonts w:ascii="Consolas" w:eastAsia="Times New Roman" w:hAnsi="Consolas" w:cs="Times New Roman"/>
+          <w:color w:val="D4D4D4"/>
+          <w:sz w:val="21"/>
+          <w:szCs w:val="21"/>
+        </w:rPr>
+        <w:t xml:space="preserve">    </w:t>
+      </w:r>
+      <w:r>
+        <w:rPr>
+          <w:rFonts w:ascii="Consolas" w:eastAsia="Times New Roman" w:hAnsi="Consolas" w:cs="Times New Roman"/>
+          <w:color w:val="C586C0"/>
+          <w:sz w:val="21"/>
+          <w:szCs w:val="21"/>
+        </w:rPr>
+        <w:t>if</w:t>
+      </w:r>
+      <w:r>
+        <w:rPr>
+          <w:rFonts w:ascii="Consolas" w:eastAsia="Times New Roman" w:hAnsi="Consolas" w:cs="Times New Roman"/>
+          <w:color w:val="D4D4D4"/>
+          <w:sz w:val="21"/>
+          <w:szCs w:val="21"/>
+        </w:rPr>
+        <w:t xml:space="preserve"> (</w:t>
+      </w:r>
+      <w:proofErr w:type="spellStart"/>
+      <w:r>
+        <w:rPr>
+          <w:rFonts w:ascii="Consolas" w:eastAsia="Times New Roman" w:hAnsi="Consolas" w:cs="Times New Roman"/>
+          <w:color w:val="9CDCFE"/>
+          <w:sz w:val="21"/>
+          <w:szCs w:val="21"/>
+        </w:rPr>
+        <w:t>i</w:t>
+      </w:r>
+      <w:proofErr w:type="spellEnd"/>
+      <w:r>
+        <w:rPr>
+          <w:rFonts w:ascii="Consolas" w:eastAsia="Times New Roman" w:hAnsi="Consolas" w:cs="Times New Roman"/>
+          <w:color w:val="D4D4D4"/>
+          <w:sz w:val="21"/>
+          <w:szCs w:val="21"/>
+        </w:rPr>
+        <w:t xml:space="preserve"> % </w:t>
+      </w:r>
+      <w:proofErr w:type="gramStart"/>
+      <w:r>
+        <w:rPr>
+          <w:rFonts w:ascii="Consolas" w:eastAsia="Times New Roman" w:hAnsi="Consolas" w:cs="Times New Roman"/>
+          <w:color w:val="B5CEA8"/>
+          <w:sz w:val="21"/>
+          <w:szCs w:val="21"/>
+        </w:rPr>
+        <w:t>2</w:t>
+      </w:r>
+      <w:r>
+        <w:rPr>
+          <w:rFonts w:ascii="Consolas" w:eastAsia="Times New Roman" w:hAnsi="Consolas" w:cs="Times New Roman"/>
+          <w:color w:val="D4D4D4"/>
+          <w:sz w:val="21"/>
+          <w:szCs w:val="21"/>
+        </w:rPr>
+        <w:t xml:space="preserve"> !</w:t>
+      </w:r>
+      <w:proofErr w:type="gramEnd"/>
+      <w:r>
+        <w:rPr>
+          <w:rFonts w:ascii="Consolas" w:eastAsia="Times New Roman" w:hAnsi="Consolas" w:cs="Times New Roman"/>
+          <w:color w:val="D4D4D4"/>
+          <w:sz w:val="21"/>
+          <w:szCs w:val="21"/>
+        </w:rPr>
+        <w:t xml:space="preserve">== </w:t>
+      </w:r>
+      <w:r>
+        <w:rPr>
+          <w:rFonts w:ascii="Consolas" w:eastAsia="Times New Roman" w:hAnsi="Consolas" w:cs="Times New Roman"/>
+          <w:color w:val="B5CEA8"/>
+          <w:sz w:val="21"/>
+          <w:szCs w:val="21"/>
+        </w:rPr>
+        <w:t>0</w:t>
+      </w:r>
+      <w:r>
+        <w:rPr>
+          <w:rFonts w:ascii="Consolas" w:eastAsia="Times New Roman" w:hAnsi="Consolas" w:cs="Times New Roman"/>
+          <w:color w:val="D4D4D4"/>
+          <w:sz w:val="21"/>
+          <w:szCs w:val="21"/>
+        </w:rPr>
+        <w:t xml:space="preserve">) </w:t>
+      </w:r>
+      <w:r>
+        <w:rPr>
+          <w:rFonts w:ascii="Consolas" w:eastAsia="Times New Roman" w:hAnsi="Consolas" w:cs="Times New Roman"/>
+          <w:color w:val="9CDCFE"/>
+          <w:sz w:val="21"/>
+          <w:szCs w:val="21"/>
+        </w:rPr>
+        <w:t>console</w:t>
+      </w:r>
+      <w:r>
+        <w:rPr>
+          <w:rFonts w:ascii="Consolas" w:eastAsia="Times New Roman" w:hAnsi="Consolas" w:cs="Times New Roman"/>
+          <w:color w:val="D4D4D4"/>
+          <w:sz w:val="21"/>
+          <w:szCs w:val="21"/>
+        </w:rPr>
+        <w:t>.</w:t>
+      </w:r>
+      <w:r>
+        <w:rPr>
+          <w:rFonts w:ascii="Consolas" w:eastAsia="Times New Roman" w:hAnsi="Consolas" w:cs="Times New Roman"/>
+          <w:color w:val="DCDCAA"/>
+          <w:sz w:val="21"/>
+          <w:szCs w:val="21"/>
+        </w:rPr>
+        <w:t>log</w:t>
+      </w:r>
+      <w:r>
+        <w:rPr>
+          <w:rFonts w:ascii="Consolas" w:eastAsia="Times New Roman" w:hAnsi="Consolas" w:cs="Times New Roman"/>
+          <w:color w:val="D4D4D4"/>
+          <w:sz w:val="21"/>
+          <w:szCs w:val="21"/>
+        </w:rPr>
+        <w:t>(</w:t>
+      </w:r>
+      <w:proofErr w:type="spellStart"/>
+      <w:r>
+        <w:rPr>
+          <w:rFonts w:ascii="Consolas" w:eastAsia="Times New Roman" w:hAnsi="Consolas" w:cs="Times New Roman"/>
+          <w:color w:val="9CDCFE"/>
+          <w:sz w:val="21"/>
+          <w:szCs w:val="21"/>
+        </w:rPr>
+        <w:t>i</w:t>
+      </w:r>
+      <w:proofErr w:type="spellEnd"/>
+      <w:r>
+        <w:rPr>
+          <w:rFonts w:ascii="Consolas" w:eastAsia="Times New Roman" w:hAnsi="Consolas" w:cs="Times New Roman"/>
+          <w:color w:val="D4D4D4"/>
+          <w:sz w:val="21"/>
+          <w:szCs w:val="21"/>
+        </w:rPr>
+        <w:t>);</w:t>
+      </w:r>
+    </w:p>
+    <w:p>
+      <w:pPr>
+        <w:shd w:val="clear" w:color="auto" w:fill="1E1E1E"/>
+        <w:spacing w:after="0" w:line="285" w:lineRule="atLeast"/>
+        <w:ind w:left="720"/>
+        <w:rPr>
+          <w:rFonts w:ascii="Consolas" w:eastAsia="Times New Roman" w:hAnsi="Consolas" w:cs="Times New Roman"/>
+          <w:color w:val="D4D4D4"/>
+          <w:sz w:val="21"/>
+          <w:szCs w:val="21"/>
+        </w:rPr>
+      </w:pPr>
+      <w:r>
+        <w:rPr>
+          <w:rFonts w:ascii="Consolas" w:eastAsia="Times New Roman" w:hAnsi="Consolas" w:cs="Times New Roman"/>
+          <w:color w:val="D4D4D4"/>
+          <w:sz w:val="21"/>
+          <w:szCs w:val="21"/>
+        </w:rPr>
+        <w:t>}</w:t>
+      </w:r>
+    </w:p>
+    <w:p>
+      <w:pPr>
+        <w:pStyle w:val="NoSpacing"/>
+      </w:pPr>
+    </w:p>
+    <w:p>
+      <w:pPr>
+        <w:pStyle w:val="NoSpacing"/>
+      </w:pPr>
+    </w:p>
+    <w:p>
+      <w:pPr>
+        <w:pStyle w:val="NoSpacing"/>
+        <w:ind w:left="720"/>
+      </w:pPr>
+      <w:r>
+        <w:t>In while loops, we have to declare this variable externally.</w:t>
+      </w:r>
+    </w:p>
+    <w:p>
+      <w:pPr>
+        <w:shd w:val="clear" w:color="auto" w:fill="1E1E1E"/>
+        <w:spacing w:after="0" w:line="285" w:lineRule="atLeast"/>
+        <w:ind w:left="720"/>
+        <w:rPr>
+          <w:rFonts w:ascii="Consolas" w:eastAsia="Times New Roman" w:hAnsi="Consolas" w:cs="Times New Roman"/>
+          <w:color w:val="D4D4D4"/>
+          <w:sz w:val="21"/>
+          <w:szCs w:val="21"/>
+        </w:rPr>
+      </w:pPr>
+      <w:r>
+        <w:rPr>
+          <w:rFonts w:ascii="Consolas" w:eastAsia="Times New Roman" w:hAnsi="Consolas" w:cs="Times New Roman"/>
+          <w:color w:val="569CD6"/>
+          <w:sz w:val="21"/>
+          <w:szCs w:val="21"/>
+        </w:rPr>
+        <w:t>let</w:t>
+      </w:r>
+      <w:r>
+        <w:rPr>
+          <w:rFonts w:ascii="Consolas" w:eastAsia="Times New Roman" w:hAnsi="Consolas" w:cs="Times New Roman"/>
+          <w:color w:val="D4D4D4"/>
+          <w:sz w:val="21"/>
+          <w:szCs w:val="21"/>
+        </w:rPr>
+        <w:t xml:space="preserve"> </w:t>
+      </w:r>
+      <w:proofErr w:type="spellStart"/>
+      <w:r>
+        <w:rPr>
+          <w:rFonts w:ascii="Consolas" w:eastAsia="Times New Roman" w:hAnsi="Consolas" w:cs="Times New Roman"/>
+          <w:color w:val="9CDCFE"/>
+          <w:sz w:val="21"/>
+          <w:szCs w:val="21"/>
+        </w:rPr>
+        <w:t>i</w:t>
+      </w:r>
+      <w:proofErr w:type="spellEnd"/>
+      <w:r>
+        <w:rPr>
+          <w:rFonts w:ascii="Consolas" w:eastAsia="Times New Roman" w:hAnsi="Consolas" w:cs="Times New Roman"/>
+          <w:color w:val="D4D4D4"/>
+          <w:sz w:val="21"/>
+          <w:szCs w:val="21"/>
+        </w:rPr>
+        <w:t xml:space="preserve"> = </w:t>
+      </w:r>
+      <w:r>
+        <w:rPr>
+          <w:rFonts w:ascii="Consolas" w:eastAsia="Times New Roman" w:hAnsi="Consolas" w:cs="Times New Roman"/>
+          <w:color w:val="B5CEA8"/>
+          <w:sz w:val="21"/>
+          <w:szCs w:val="21"/>
+        </w:rPr>
+        <w:t>0</w:t>
+      </w:r>
+      <w:r>
+        <w:rPr>
+          <w:rFonts w:ascii="Consolas" w:eastAsia="Times New Roman" w:hAnsi="Consolas" w:cs="Times New Roman"/>
+          <w:color w:val="D4D4D4"/>
+          <w:sz w:val="21"/>
+          <w:szCs w:val="21"/>
+        </w:rPr>
+        <w:t>;</w:t>
+      </w:r>
+    </w:p>
+    <w:p>
+      <w:pPr>
+        <w:shd w:val="clear" w:color="auto" w:fill="1E1E1E"/>
+        <w:spacing w:after="0" w:line="285" w:lineRule="atLeast"/>
+        <w:ind w:left="720"/>
+        <w:rPr>
+          <w:rFonts w:ascii="Consolas" w:eastAsia="Times New Roman" w:hAnsi="Consolas" w:cs="Times New Roman"/>
+          <w:color w:val="D4D4D4"/>
+          <w:sz w:val="21"/>
+          <w:szCs w:val="21"/>
+        </w:rPr>
+      </w:pPr>
+      <w:r>
+        <w:rPr>
+          <w:rFonts w:ascii="Consolas" w:eastAsia="Times New Roman" w:hAnsi="Consolas" w:cs="Times New Roman"/>
+          <w:color w:val="C586C0"/>
+          <w:sz w:val="21"/>
+          <w:szCs w:val="21"/>
+        </w:rPr>
+        <w:t>while</w:t>
+      </w:r>
+      <w:r>
+        <w:rPr>
+          <w:rFonts w:ascii="Consolas" w:eastAsia="Times New Roman" w:hAnsi="Consolas" w:cs="Times New Roman"/>
+          <w:color w:val="D4D4D4"/>
+          <w:sz w:val="21"/>
+          <w:szCs w:val="21"/>
+        </w:rPr>
+        <w:t xml:space="preserve"> (</w:t>
+      </w:r>
+      <w:proofErr w:type="spellStart"/>
+      <w:r>
+        <w:rPr>
+          <w:rFonts w:ascii="Consolas" w:eastAsia="Times New Roman" w:hAnsi="Consolas" w:cs="Times New Roman"/>
+          <w:color w:val="9CDCFE"/>
+          <w:sz w:val="21"/>
+          <w:szCs w:val="21"/>
+        </w:rPr>
+        <w:t>i</w:t>
+      </w:r>
+      <w:proofErr w:type="spellEnd"/>
+      <w:r>
+        <w:rPr>
+          <w:rFonts w:ascii="Consolas" w:eastAsia="Times New Roman" w:hAnsi="Consolas" w:cs="Times New Roman"/>
+          <w:color w:val="D4D4D4"/>
+          <w:sz w:val="21"/>
+          <w:szCs w:val="21"/>
+        </w:rPr>
+        <w:t xml:space="preserve"> &lt;= </w:t>
+      </w:r>
+      <w:r>
+        <w:rPr>
+          <w:rFonts w:ascii="Consolas" w:eastAsia="Times New Roman" w:hAnsi="Consolas" w:cs="Times New Roman"/>
+          <w:color w:val="B5CEA8"/>
+          <w:sz w:val="21"/>
+          <w:szCs w:val="21"/>
+        </w:rPr>
+        <w:t>5</w:t>
+      </w:r>
+      <w:r>
+        <w:rPr>
+          <w:rFonts w:ascii="Consolas" w:eastAsia="Times New Roman" w:hAnsi="Consolas" w:cs="Times New Roman"/>
+          <w:color w:val="D4D4D4"/>
+          <w:sz w:val="21"/>
+          <w:szCs w:val="21"/>
+        </w:rPr>
+        <w:t>) {</w:t>
+      </w:r>
+    </w:p>
+    <w:p>
+      <w:pPr>
+        <w:shd w:val="clear" w:color="auto" w:fill="1E1E1E"/>
+        <w:spacing w:after="0" w:line="285" w:lineRule="atLeast"/>
+        <w:ind w:left="720"/>
+        <w:rPr>
+          <w:rFonts w:ascii="Consolas" w:eastAsia="Times New Roman" w:hAnsi="Consolas" w:cs="Times New Roman"/>
+          <w:color w:val="D4D4D4"/>
+          <w:sz w:val="21"/>
+          <w:szCs w:val="21"/>
+        </w:rPr>
+      </w:pPr>
+      <w:r>
+        <w:rPr>
+          <w:rFonts w:ascii="Consolas" w:eastAsia="Times New Roman" w:hAnsi="Consolas" w:cs="Times New Roman"/>
+          <w:color w:val="C586C0"/>
+          <w:sz w:val="21"/>
+          <w:szCs w:val="21"/>
+        </w:rPr>
+        <w:t>if</w:t>
+      </w:r>
+      <w:r>
+        <w:rPr>
+          <w:rFonts w:ascii="Consolas" w:eastAsia="Times New Roman" w:hAnsi="Consolas" w:cs="Times New Roman"/>
+          <w:color w:val="D4D4D4"/>
+          <w:sz w:val="21"/>
+          <w:szCs w:val="21"/>
+        </w:rPr>
+        <w:t xml:space="preserve"> (</w:t>
+      </w:r>
+      <w:proofErr w:type="spellStart"/>
+      <w:r>
+        <w:rPr>
+          <w:rFonts w:ascii="Consolas" w:eastAsia="Times New Roman" w:hAnsi="Consolas" w:cs="Times New Roman"/>
+          <w:color w:val="9CDCFE"/>
+          <w:sz w:val="21"/>
+          <w:szCs w:val="21"/>
+        </w:rPr>
+        <w:t>i</w:t>
+      </w:r>
+      <w:proofErr w:type="spellEnd"/>
+      <w:r>
+        <w:rPr>
+          <w:rFonts w:ascii="Consolas" w:eastAsia="Times New Roman" w:hAnsi="Consolas" w:cs="Times New Roman"/>
+          <w:color w:val="D4D4D4"/>
+          <w:sz w:val="21"/>
+          <w:szCs w:val="21"/>
+        </w:rPr>
+        <w:t xml:space="preserve"> % </w:t>
+      </w:r>
+      <w:proofErr w:type="gramStart"/>
+      <w:r>
+        <w:rPr>
+          <w:rFonts w:ascii="Consolas" w:eastAsia="Times New Roman" w:hAnsi="Consolas" w:cs="Times New Roman"/>
+          <w:color w:val="B5CEA8"/>
+          <w:sz w:val="21"/>
+          <w:szCs w:val="21"/>
+        </w:rPr>
+        <w:t>2</w:t>
+      </w:r>
+      <w:r>
+        <w:rPr>
+          <w:rFonts w:ascii="Consolas" w:eastAsia="Times New Roman" w:hAnsi="Consolas" w:cs="Times New Roman"/>
+          <w:color w:val="D4D4D4"/>
+          <w:sz w:val="21"/>
+          <w:szCs w:val="21"/>
+        </w:rPr>
+        <w:t xml:space="preserve"> !</w:t>
+      </w:r>
+      <w:proofErr w:type="gramEnd"/>
+      <w:r>
+        <w:rPr>
+          <w:rFonts w:ascii="Consolas" w:eastAsia="Times New Roman" w:hAnsi="Consolas" w:cs="Times New Roman"/>
+          <w:color w:val="D4D4D4"/>
+          <w:sz w:val="21"/>
+          <w:szCs w:val="21"/>
+        </w:rPr>
+        <w:t xml:space="preserve">== </w:t>
+      </w:r>
+      <w:r>
+        <w:rPr>
+          <w:rFonts w:ascii="Consolas" w:eastAsia="Times New Roman" w:hAnsi="Consolas" w:cs="Times New Roman"/>
+          <w:color w:val="B5CEA8"/>
+          <w:sz w:val="21"/>
+          <w:szCs w:val="21"/>
+        </w:rPr>
+        <w:t>0</w:t>
+      </w:r>
+      <w:r>
+        <w:rPr>
+          <w:rFonts w:ascii="Consolas" w:eastAsia="Times New Roman" w:hAnsi="Consolas" w:cs="Times New Roman"/>
+          <w:color w:val="D4D4D4"/>
+          <w:sz w:val="21"/>
+          <w:szCs w:val="21"/>
+        </w:rPr>
+        <w:t xml:space="preserve">) </w:t>
+      </w:r>
+      <w:r>
+        <w:rPr>
+          <w:rFonts w:ascii="Consolas" w:eastAsia="Times New Roman" w:hAnsi="Consolas" w:cs="Times New Roman"/>
+          <w:color w:val="9CDCFE"/>
+          <w:sz w:val="21"/>
+          <w:szCs w:val="21"/>
+        </w:rPr>
+        <w:t>console</w:t>
+      </w:r>
+      <w:r>
+        <w:rPr>
+          <w:rFonts w:ascii="Consolas" w:eastAsia="Times New Roman" w:hAnsi="Consolas" w:cs="Times New Roman"/>
+          <w:color w:val="D4D4D4"/>
+          <w:sz w:val="21"/>
+          <w:szCs w:val="21"/>
+        </w:rPr>
+        <w:t>.</w:t>
+      </w:r>
+      <w:r>
+        <w:rPr>
+          <w:rFonts w:ascii="Consolas" w:eastAsia="Times New Roman" w:hAnsi="Consolas" w:cs="Times New Roman"/>
+          <w:color w:val="DCDCAA"/>
+          <w:sz w:val="21"/>
+          <w:szCs w:val="21"/>
+        </w:rPr>
+        <w:t>log</w:t>
+      </w:r>
+      <w:r>
+        <w:rPr>
+          <w:rFonts w:ascii="Consolas" w:eastAsia="Times New Roman" w:hAnsi="Consolas" w:cs="Times New Roman"/>
+          <w:color w:val="D4D4D4"/>
+          <w:sz w:val="21"/>
+          <w:szCs w:val="21"/>
+        </w:rPr>
+        <w:t>(</w:t>
+      </w:r>
+      <w:proofErr w:type="spellStart"/>
+      <w:r>
+        <w:rPr>
+          <w:rFonts w:ascii="Consolas" w:eastAsia="Times New Roman" w:hAnsi="Consolas" w:cs="Times New Roman"/>
+          <w:color w:val="9CDCFE"/>
+          <w:sz w:val="21"/>
+          <w:szCs w:val="21"/>
+        </w:rPr>
+        <w:t>i</w:t>
+      </w:r>
+      <w:proofErr w:type="spellEnd"/>
+      <w:r>
+        <w:rPr>
+          <w:rFonts w:ascii="Consolas" w:eastAsia="Times New Roman" w:hAnsi="Consolas" w:cs="Times New Roman"/>
+          <w:color w:val="D4D4D4"/>
+          <w:sz w:val="21"/>
+          <w:szCs w:val="21"/>
+        </w:rPr>
+        <w:t>);</w:t>
+      </w:r>
+    </w:p>
+    <w:p>
+      <w:pPr>
+        <w:shd w:val="clear" w:color="auto" w:fill="1E1E1E"/>
+        <w:spacing w:after="0" w:line="285" w:lineRule="atLeast"/>
+        <w:ind w:left="720"/>
+        <w:rPr>
+          <w:rFonts w:ascii="Consolas" w:eastAsia="Times New Roman" w:hAnsi="Consolas" w:cs="Times New Roman"/>
+          <w:color w:val="D4D4D4"/>
+          <w:sz w:val="21"/>
+          <w:szCs w:val="21"/>
+        </w:rPr>
+      </w:pPr>
+      <w:proofErr w:type="spellStart"/>
+      <w:r>
+        <w:rPr>
+          <w:rFonts w:ascii="Consolas" w:eastAsia="Times New Roman" w:hAnsi="Consolas" w:cs="Times New Roman"/>
+          <w:color w:val="9CDCFE"/>
+          <w:sz w:val="21"/>
+          <w:szCs w:val="21"/>
+        </w:rPr>
+        <w:t>i</w:t>
+      </w:r>
+      <w:proofErr w:type="spellEnd"/>
+      <w:r>
+        <w:rPr>
+          <w:rFonts w:ascii="Consolas" w:eastAsia="Times New Roman" w:hAnsi="Consolas" w:cs="Times New Roman"/>
+          <w:color w:val="D4D4D4"/>
+          <w:sz w:val="21"/>
+          <w:szCs w:val="21"/>
+        </w:rPr>
+        <w:t>++;</w:t>
+      </w:r>
+    </w:p>
+    <w:p>
+      <w:pPr>
+        <w:shd w:val="clear" w:color="auto" w:fill="1E1E1E"/>
+        <w:spacing w:after="0" w:line="285" w:lineRule="atLeast"/>
+        <w:ind w:left="720"/>
+        <w:rPr>
+          <w:rFonts w:ascii="Consolas" w:eastAsia="Times New Roman" w:hAnsi="Consolas" w:cs="Times New Roman"/>
+          <w:color w:val="D4D4D4"/>
+          <w:sz w:val="21"/>
+          <w:szCs w:val="21"/>
+        </w:rPr>
+      </w:pPr>
+      <w:r>
+        <w:rPr>
+          <w:rFonts w:ascii="Consolas" w:eastAsia="Times New Roman" w:hAnsi="Consolas" w:cs="Times New Roman"/>
+          <w:color w:val="D4D4D4"/>
+          <w:sz w:val="21"/>
+          <w:szCs w:val="21"/>
+        </w:rPr>
+        <w:t>}</w:t>
+      </w:r>
+    </w:p>
+    <w:p>
+      <w:pPr>
+        <w:pStyle w:val="NoSpacing"/>
+        <w:ind w:left="720"/>
+      </w:pPr>
+    </w:p>
+    <w:p>
+      <w:pPr>
+        <w:pStyle w:val="NoSpacing"/>
+        <w:ind w:left="720"/>
+      </w:pPr>
+    </w:p>
+    <w:p>
+      <w:pPr>
+        <w:pStyle w:val="NoSpacing"/>
+        <w:ind w:left="720"/>
+        <w:rPr>
+          <w:rFonts w:cstheme="minorHAnsi"/>
+        </w:rPr>
+      </w:pPr>
+      <w:r>
+        <w:rPr>
+          <w:rFonts w:cstheme="minorHAnsi"/>
+        </w:rPr>
+        <w:t xml:space="preserve">From </w:t>
+      </w:r>
+      <w:hyperlink r:id="rId33" w:history="1">
+        <w:r>
+          <w:rPr>
+            <w:rStyle w:val="Hyperlink"/>
+            <w:rFonts w:cstheme="minorHAnsi"/>
+          </w:rPr>
+          <w:t>W3Schools</w:t>
+        </w:r>
+      </w:hyperlink>
+      <w:r>
+        <w:rPr>
+          <w:rFonts w:cstheme="minorHAnsi"/>
+        </w:rPr>
+        <w:t xml:space="preserve"> </w:t>
+      </w:r>
+      <w:proofErr w:type="gramStart"/>
+      <w:r>
+        <w:rPr>
+          <w:rFonts w:cstheme="minorHAnsi"/>
+        </w:rPr>
+        <w:t xml:space="preserve">-  </w:t>
+      </w:r>
+      <w:r>
+        <w:rPr>
+          <w:rFonts w:cstheme="minorHAnsi"/>
+        </w:rPr>
+        <w:t>The</w:t>
+      </w:r>
+      <w:proofErr w:type="gramEnd"/>
+      <w:r>
+        <w:rPr>
+          <w:rFonts w:cstheme="minorHAnsi"/>
+        </w:rPr>
+        <w:t> </w:t>
+      </w:r>
+      <w:r>
+        <w:rPr>
+          <w:rFonts w:cstheme="minorHAnsi"/>
+          <w:b/>
+          <w:bCs/>
+        </w:rPr>
+        <w:t>while</w:t>
+      </w:r>
+      <w:r>
+        <w:rPr>
+          <w:rFonts w:cstheme="minorHAnsi"/>
+        </w:rPr>
+        <w:t> loop loops through a block of code as long as a specified condition is true.</w:t>
+      </w:r>
+    </w:p>
+    <w:p>
+      <w:pPr>
+        <w:pStyle w:val="NoSpacing"/>
+        <w:ind w:left="720"/>
+        <w:rPr>
+          <w:rFonts w:cstheme="minorHAnsi"/>
+        </w:rPr>
+      </w:pPr>
+    </w:p>
+    <w:p>
+      <w:pPr>
+        <w:pStyle w:val="NoSpacing"/>
+        <w:ind w:left="720"/>
+        <w:rPr>
+          <w:rFonts w:cstheme="minorHAnsi"/>
+        </w:rPr>
+      </w:pPr>
+      <w:r>
+        <w:rPr>
+          <w:rFonts w:cstheme="minorHAnsi"/>
+          <w:b/>
+          <w:bCs/>
+        </w:rPr>
+        <w:t>Syntax:</w:t>
+      </w:r>
+    </w:p>
+    <w:p>
+      <w:pPr>
+        <w:pStyle w:val="NoSpacing"/>
+        <w:ind w:left="720"/>
+        <w:rPr>
+          <w:rFonts w:cstheme="minorHAnsi"/>
+        </w:rPr>
+      </w:pPr>
+    </w:p>
+    <w:p>
+      <w:pPr>
+        <w:pStyle w:val="NoSpacing"/>
+        <w:ind w:left="720"/>
+        <w:rPr>
+          <w:rFonts w:cstheme="minorHAnsi"/>
+          <w:color w:val="000000"/>
+          <w:shd w:val="clear" w:color="auto" w:fill="FFFFFF"/>
+        </w:rPr>
+      </w:pPr>
+      <w:r>
+        <w:rPr>
+          <w:rStyle w:val="jskeywordcolor"/>
+          <w:rFonts w:cstheme="minorHAnsi"/>
+          <w:color w:val="0000CD"/>
+          <w:shd w:val="clear" w:color="auto" w:fill="FFFFFF"/>
+        </w:rPr>
+        <w:t>while</w:t>
+      </w:r>
+      <w:r>
+        <w:rPr>
+          <w:rFonts w:cstheme="minorHAnsi"/>
+          <w:color w:val="000000"/>
+          <w:shd w:val="clear" w:color="auto" w:fill="FFFFFF"/>
+        </w:rPr>
+        <w:t> (</w:t>
+      </w:r>
+      <w:r>
+        <w:rPr>
+          <w:rStyle w:val="Emphasis"/>
+          <w:rFonts w:cstheme="minorHAnsi"/>
+          <w:color w:val="000000"/>
+          <w:shd w:val="clear" w:color="auto" w:fill="FFFFFF"/>
+        </w:rPr>
+        <w:t>condition</w:t>
+      </w:r>
+      <w:r>
+        <w:rPr>
+          <w:rFonts w:cstheme="minorHAnsi"/>
+          <w:color w:val="000000"/>
+          <w:shd w:val="clear" w:color="auto" w:fill="FFFFFF"/>
+        </w:rPr>
+        <w:t>) {</w:t>
+      </w:r>
+      <w:r>
+        <w:rPr>
+          <w:rFonts w:cstheme="minorHAnsi"/>
+          <w:color w:val="000000"/>
+        </w:rPr>
+        <w:br/>
+      </w:r>
+      <w:r>
+        <w:rPr>
+          <w:rFonts w:cstheme="minorHAnsi"/>
+          <w:i/>
+          <w:iCs/>
+          <w:color w:val="000000"/>
+          <w:shd w:val="clear" w:color="auto" w:fill="FFFFFF"/>
+        </w:rPr>
+        <w:t>  </w:t>
+      </w:r>
+      <w:r>
+        <w:rPr>
+          <w:rStyle w:val="commentcolor"/>
+          <w:rFonts w:cstheme="minorHAnsi"/>
+          <w:i/>
+          <w:iCs/>
+          <w:color w:val="008000"/>
+          <w:shd w:val="clear" w:color="auto" w:fill="FFFFFF"/>
+        </w:rPr>
+        <w:t>// code block to be executed</w:t>
+      </w:r>
+      <w:r>
+        <w:rPr>
+          <w:rFonts w:cstheme="minorHAnsi"/>
+          <w:color w:val="000000"/>
+        </w:rPr>
+        <w:br/>
+      </w:r>
+      <w:r>
+        <w:rPr>
+          <w:rFonts w:cstheme="minorHAnsi"/>
+          <w:color w:val="000000"/>
+          <w:shd w:val="clear" w:color="auto" w:fill="FFFFFF"/>
+        </w:rPr>
+        <w:t>}</w:t>
+      </w:r>
+    </w:p>
+    <w:p>
+      <w:pPr>
+        <w:pStyle w:val="NoSpacing"/>
+        <w:ind w:left="720"/>
+        <w:rPr>
+          <w:rFonts w:cstheme="minorHAnsi"/>
+        </w:rPr>
+      </w:pPr>
+    </w:p>
+    <w:p>
+      <w:pPr>
+        <w:pStyle w:val="NoSpacing"/>
+        <w:ind w:left="720"/>
+        <w:rPr>
+          <w:rFonts w:cstheme="minorHAnsi"/>
+        </w:rPr>
+      </w:pPr>
+      <w:r>
+        <w:rPr>
+          <w:rFonts w:cstheme="minorHAnsi"/>
+          <w:b/>
+          <w:bCs/>
+        </w:rPr>
+        <w:t>Example:</w:t>
+      </w:r>
+    </w:p>
+    <w:p>
+      <w:pPr>
+        <w:pStyle w:val="NoSpacing"/>
+        <w:ind w:left="720"/>
+        <w:rPr>
+          <w:rFonts w:cstheme="minorHAnsi"/>
+        </w:rPr>
+      </w:pPr>
+    </w:p>
+    <w:p>
+      <w:pPr>
+        <w:pStyle w:val="NoSpacing"/>
+        <w:ind w:left="720"/>
+        <w:rPr>
+          <w:rFonts w:cstheme="minorHAnsi"/>
+        </w:rPr>
+      </w:pPr>
+      <w:r>
+        <w:rPr>
+          <w:rFonts w:cstheme="minorHAnsi"/>
+        </w:rPr>
+        <w:t>In the following example, the code in the loop will run, over and over again, as long as a variable (</w:t>
+      </w:r>
+      <w:proofErr w:type="spellStart"/>
+      <w:r>
+        <w:rPr>
+          <w:rFonts w:cstheme="minorHAnsi"/>
+        </w:rPr>
+        <w:t>i</w:t>
+      </w:r>
+      <w:proofErr w:type="spellEnd"/>
+      <w:r>
+        <w:rPr>
+          <w:rFonts w:cstheme="minorHAnsi"/>
+        </w:rPr>
+        <w:t>) is less than 10:</w:t>
+      </w:r>
+    </w:p>
+    <w:p>
+      <w:pPr>
+        <w:pStyle w:val="NoSpacing"/>
+        <w:ind w:left="720"/>
+        <w:rPr>
+          <w:rFonts w:cstheme="minorHAnsi"/>
+        </w:rPr>
+      </w:pPr>
+    </w:p>
+    <w:p>
+      <w:pPr>
+        <w:pStyle w:val="NoSpacing"/>
+        <w:ind w:left="720"/>
+        <w:rPr>
+          <w:rFonts w:cstheme="minorHAnsi"/>
+        </w:rPr>
+      </w:pPr>
+      <w:r>
+        <w:rPr>
+          <w:rStyle w:val="jskeywordcolor"/>
+          <w:rFonts w:cstheme="minorHAnsi"/>
+          <w:color w:val="0000CD"/>
+          <w:shd w:val="clear" w:color="auto" w:fill="FFFFFF"/>
+        </w:rPr>
+        <w:t>while</w:t>
+      </w:r>
+      <w:r>
+        <w:rPr>
+          <w:rFonts w:cstheme="minorHAnsi"/>
+          <w:color w:val="000000"/>
+          <w:shd w:val="clear" w:color="auto" w:fill="FFFFFF"/>
+        </w:rPr>
+        <w:t> (</w:t>
+      </w:r>
+      <w:proofErr w:type="spellStart"/>
+      <w:r>
+        <w:rPr>
+          <w:rFonts w:cstheme="minorHAnsi"/>
+          <w:color w:val="000000"/>
+          <w:shd w:val="clear" w:color="auto" w:fill="FFFFFF"/>
+        </w:rPr>
+        <w:t>i</w:t>
+      </w:r>
+      <w:proofErr w:type="spellEnd"/>
+      <w:r>
+        <w:rPr>
+          <w:rFonts w:cstheme="minorHAnsi"/>
+          <w:color w:val="000000"/>
+          <w:shd w:val="clear" w:color="auto" w:fill="FFFFFF"/>
+        </w:rPr>
+        <w:t xml:space="preserve"> &lt; </w:t>
+      </w:r>
+      <w:r>
+        <w:rPr>
+          <w:rStyle w:val="jsnumbercolor"/>
+          <w:rFonts w:cstheme="minorHAnsi"/>
+          <w:color w:val="FF0000"/>
+          <w:shd w:val="clear" w:color="auto" w:fill="FFFFFF"/>
+        </w:rPr>
+        <w:t>10</w:t>
+      </w:r>
+      <w:r>
+        <w:rPr>
+          <w:rFonts w:cstheme="minorHAnsi"/>
+          <w:color w:val="000000"/>
+          <w:shd w:val="clear" w:color="auto" w:fill="FFFFFF"/>
+        </w:rPr>
+        <w:t>) {</w:t>
+      </w:r>
+      <w:r>
+        <w:rPr>
+          <w:rFonts w:cstheme="minorHAnsi"/>
+          <w:color w:val="000000"/>
+        </w:rPr>
+        <w:br/>
+      </w:r>
+      <w:r>
+        <w:rPr>
+          <w:rFonts w:cstheme="minorHAnsi"/>
+          <w:color w:val="000000"/>
+          <w:shd w:val="clear" w:color="auto" w:fill="FFFFFF"/>
+        </w:rPr>
+        <w:t>  text += </w:t>
+      </w:r>
+      <w:r>
+        <w:rPr>
+          <w:rStyle w:val="jsstringcolor"/>
+          <w:rFonts w:cstheme="minorHAnsi"/>
+          <w:color w:val="A52A2A"/>
+          <w:shd w:val="clear" w:color="auto" w:fill="FFFFFF"/>
+        </w:rPr>
+        <w:t>"The number is "</w:t>
+      </w:r>
+      <w:r>
+        <w:rPr>
+          <w:rFonts w:cstheme="minorHAnsi"/>
+          <w:color w:val="000000"/>
+          <w:shd w:val="clear" w:color="auto" w:fill="FFFFFF"/>
+        </w:rPr>
+        <w:t xml:space="preserve"> + </w:t>
+      </w:r>
+      <w:proofErr w:type="spellStart"/>
+      <w:r>
+        <w:rPr>
+          <w:rFonts w:cstheme="minorHAnsi"/>
+          <w:color w:val="000000"/>
+          <w:shd w:val="clear" w:color="auto" w:fill="FFFFFF"/>
+        </w:rPr>
+        <w:t>i</w:t>
+      </w:r>
+      <w:proofErr w:type="spellEnd"/>
+      <w:r>
+        <w:rPr>
+          <w:rFonts w:cstheme="minorHAnsi"/>
+          <w:color w:val="000000"/>
+          <w:shd w:val="clear" w:color="auto" w:fill="FFFFFF"/>
+        </w:rPr>
+        <w:t>;</w:t>
+      </w:r>
+      <w:r>
+        <w:rPr>
+          <w:rFonts w:cstheme="minorHAnsi"/>
+          <w:color w:val="000000"/>
+        </w:rPr>
+        <w:br/>
+      </w:r>
+      <w:r>
+        <w:rPr>
+          <w:rFonts w:cstheme="minorHAnsi"/>
+          <w:color w:val="000000"/>
+          <w:shd w:val="clear" w:color="auto" w:fill="FFFFFF"/>
+        </w:rPr>
+        <w:t xml:space="preserve">  </w:t>
+      </w:r>
+      <w:proofErr w:type="spellStart"/>
+      <w:r>
+        <w:rPr>
+          <w:rFonts w:cstheme="minorHAnsi"/>
+          <w:color w:val="000000"/>
+          <w:shd w:val="clear" w:color="auto" w:fill="FFFFFF"/>
+        </w:rPr>
+        <w:t>i</w:t>
+      </w:r>
+      <w:proofErr w:type="spellEnd"/>
+      <w:r>
+        <w:rPr>
+          <w:rFonts w:cstheme="minorHAnsi"/>
+          <w:color w:val="000000"/>
+          <w:shd w:val="clear" w:color="auto" w:fill="FFFFFF"/>
+        </w:rPr>
+        <w:t>++;</w:t>
+      </w:r>
+      <w:r>
+        <w:rPr>
+          <w:rFonts w:cstheme="minorHAnsi"/>
+          <w:color w:val="000000"/>
+        </w:rPr>
+        <w:br/>
+      </w:r>
+      <w:r>
+        <w:rPr>
+          <w:rFonts w:cstheme="minorHAnsi"/>
+          <w:color w:val="000000"/>
+          <w:shd w:val="clear" w:color="auto" w:fill="FFFFFF"/>
+        </w:rPr>
+        <w:t>}</w:t>
+      </w:r>
+    </w:p>
+    <w:p>
+      <w:pPr>
+        <w:pStyle w:val="NoSpacing"/>
+        <w:ind w:left="720"/>
+        <w:rPr>
+          <w:rFonts w:cstheme="minorHAnsi"/>
+        </w:rPr>
+      </w:pPr>
+    </w:p>
+    <w:p>
+      <w:pPr>
+        <w:pStyle w:val="NoSpacing"/>
+        <w:ind w:left="720"/>
+        <w:rPr>
+          <w:rFonts w:cstheme="minorHAnsi"/>
+        </w:rPr>
+      </w:pPr>
+      <w:r>
+        <w:rPr>
+          <w:rFonts w:cstheme="minorHAnsi"/>
+        </w:rPr>
+        <w:t>If you forget to increase the variable used in the condition, the loop will never end. This will crash your browser.</w:t>
+      </w:r>
+    </w:p>
+    <w:p>
+      <w:pPr>
+        <w:pStyle w:val="NoSpacing"/>
+        <w:ind w:left="720"/>
+        <w:rPr>
+          <w:rFonts w:cstheme="minorHAnsi"/>
+        </w:rPr>
+      </w:pPr>
+    </w:p>
+    <w:p>
+      <w:pPr>
+        <w:pStyle w:val="NoSpacing"/>
+        <w:ind w:left="720"/>
+        <w:rPr>
+          <w:rFonts w:cstheme="minorHAnsi"/>
+        </w:rPr>
+      </w:pPr>
+    </w:p>
+    <w:p>
+      <w:pPr>
+        <w:pStyle w:val="NoSpacing"/>
+        <w:ind w:left="720"/>
+        <w:rPr>
+          <w:rFonts w:cstheme="minorHAnsi"/>
+        </w:rPr>
+      </w:pPr>
+    </w:p>
+    <w:p>
+      <w:pPr>
+        <w:pStyle w:val="NoSpacing"/>
+        <w:ind w:left="720"/>
+        <w:rPr>
+          <w:rFonts w:cstheme="minorHAnsi"/>
+        </w:rPr>
+      </w:pPr>
+      <w:r>
+        <w:rPr>
+          <w:rFonts w:cstheme="minorHAnsi"/>
+          <w:b/>
+          <w:bCs/>
+        </w:rPr>
+        <w:t>Comparing For and While</w:t>
+      </w:r>
+    </w:p>
+    <w:p>
+      <w:pPr>
+        <w:pStyle w:val="NoSpacing"/>
+        <w:ind w:left="720"/>
+        <w:rPr>
+          <w:rFonts w:cstheme="minorHAnsi"/>
+        </w:rPr>
+      </w:pPr>
+    </w:p>
+    <w:p>
+      <w:pPr>
+        <w:pStyle w:val="NoSpacing"/>
+        <w:ind w:left="720"/>
+        <w:rPr>
+          <w:rFonts w:cstheme="minorHAnsi"/>
+        </w:rPr>
+      </w:pPr>
+      <w:r>
+        <w:rPr>
+          <w:rFonts w:cstheme="minorHAnsi"/>
+        </w:rPr>
+        <w:t>If you have read the previous chapter, about the for loop, you will discover that a while loop is much the same as a for loop, with statement 1 and statement 3 omitted.</w:t>
+      </w:r>
+    </w:p>
+    <w:p>
+      <w:pPr>
+        <w:pStyle w:val="NoSpacing"/>
+        <w:ind w:left="720"/>
+        <w:rPr>
+          <w:rFonts w:cstheme="minorHAnsi"/>
+        </w:rPr>
+      </w:pPr>
+    </w:p>
+    <w:p>
+      <w:pPr>
+        <w:pStyle w:val="NoSpacing"/>
+        <w:ind w:left="720"/>
+        <w:rPr>
+          <w:rFonts w:cstheme="minorHAnsi"/>
+        </w:rPr>
+      </w:pPr>
+      <w:r>
+        <w:rPr>
+          <w:rFonts w:cstheme="minorHAnsi"/>
+        </w:rPr>
+        <w:t>The loop in this example uses a </w:t>
+      </w:r>
+      <w:r>
+        <w:rPr>
+          <w:rFonts w:cstheme="minorHAnsi"/>
+          <w:b/>
+          <w:bCs/>
+        </w:rPr>
+        <w:t>for</w:t>
+      </w:r>
+      <w:r>
+        <w:rPr>
+          <w:rFonts w:cstheme="minorHAnsi"/>
+        </w:rPr>
+        <w:t> loop to collect the car names from the cars array:</w:t>
+      </w:r>
+    </w:p>
+    <w:p>
+      <w:pPr>
+        <w:pStyle w:val="NoSpacing"/>
+        <w:ind w:left="720"/>
+        <w:rPr>
+          <w:rFonts w:cstheme="minorHAnsi"/>
+          <w:b/>
+          <w:bCs/>
+        </w:rPr>
+      </w:pPr>
+    </w:p>
+    <w:p>
+      <w:pPr>
+        <w:pStyle w:val="NoSpacing"/>
+        <w:ind w:left="720"/>
+        <w:rPr>
+          <w:rFonts w:cstheme="minorHAnsi"/>
+          <w:b/>
+          <w:bCs/>
+        </w:rPr>
+      </w:pPr>
+      <w:r>
+        <w:rPr>
+          <w:rFonts w:cstheme="minorHAnsi"/>
+          <w:b/>
+          <w:bCs/>
+        </w:rPr>
+        <w:t xml:space="preserve">Example: </w:t>
+      </w:r>
+    </w:p>
+    <w:p>
+      <w:pPr>
+        <w:pStyle w:val="NoSpacing"/>
+        <w:ind w:left="720"/>
+        <w:rPr>
+          <w:rFonts w:cstheme="minorHAnsi"/>
+          <w:b/>
+          <w:bCs/>
+        </w:rPr>
+      </w:pPr>
+    </w:p>
+    <w:p>
+      <w:pPr>
+        <w:pStyle w:val="NoSpacing"/>
+        <w:ind w:left="720"/>
+        <w:rPr>
+          <w:rFonts w:cstheme="minorHAnsi"/>
+          <w:b/>
+          <w:bCs/>
+        </w:rPr>
+      </w:pPr>
+      <w:r>
+        <w:rPr>
+          <w:rStyle w:val="jskeywordcolor"/>
+          <w:rFonts w:cstheme="minorHAnsi"/>
+          <w:color w:val="0000CD"/>
+          <w:shd w:val="clear" w:color="auto" w:fill="FFFFFF"/>
+        </w:rPr>
+        <w:t>const</w:t>
+      </w:r>
+      <w:r>
+        <w:rPr>
+          <w:rFonts w:cstheme="minorHAnsi"/>
+          <w:color w:val="000000"/>
+          <w:shd w:val="clear" w:color="auto" w:fill="FFFFFF"/>
+        </w:rPr>
+        <w:t> cars = [</w:t>
+      </w:r>
+      <w:r>
+        <w:rPr>
+          <w:rStyle w:val="jsstringcolor"/>
+          <w:rFonts w:cstheme="minorHAnsi"/>
+          <w:color w:val="A52A2A"/>
+          <w:shd w:val="clear" w:color="auto" w:fill="FFFFFF"/>
+        </w:rPr>
+        <w:t>"BMW"</w:t>
+      </w:r>
+      <w:r>
+        <w:rPr>
+          <w:rFonts w:cstheme="minorHAnsi"/>
+          <w:color w:val="000000"/>
+          <w:shd w:val="clear" w:color="auto" w:fill="FFFFFF"/>
+        </w:rPr>
+        <w:t>, </w:t>
+      </w:r>
+      <w:r>
+        <w:rPr>
+          <w:rStyle w:val="jsstringcolor"/>
+          <w:rFonts w:cstheme="minorHAnsi"/>
+          <w:color w:val="A52A2A"/>
+          <w:shd w:val="clear" w:color="auto" w:fill="FFFFFF"/>
+        </w:rPr>
+        <w:t>"Volvo"</w:t>
+      </w:r>
+      <w:r>
+        <w:rPr>
+          <w:rFonts w:cstheme="minorHAnsi"/>
+          <w:color w:val="000000"/>
+          <w:shd w:val="clear" w:color="auto" w:fill="FFFFFF"/>
+        </w:rPr>
+        <w:t>, </w:t>
+      </w:r>
+      <w:r>
+        <w:rPr>
+          <w:rStyle w:val="jsstringcolor"/>
+          <w:rFonts w:cstheme="minorHAnsi"/>
+          <w:color w:val="A52A2A"/>
+          <w:shd w:val="clear" w:color="auto" w:fill="FFFFFF"/>
+        </w:rPr>
+        <w:t>"Saab"</w:t>
+      </w:r>
+      <w:r>
+        <w:rPr>
+          <w:rFonts w:cstheme="minorHAnsi"/>
+          <w:color w:val="000000"/>
+          <w:shd w:val="clear" w:color="auto" w:fill="FFFFFF"/>
+        </w:rPr>
+        <w:t>, </w:t>
+      </w:r>
+      <w:r>
+        <w:rPr>
+          <w:rStyle w:val="jsstringcolor"/>
+          <w:rFonts w:cstheme="minorHAnsi"/>
+          <w:color w:val="A52A2A"/>
+          <w:shd w:val="clear" w:color="auto" w:fill="FFFFFF"/>
+        </w:rPr>
+        <w:t>"Ford"</w:t>
+      </w:r>
+      <w:r>
+        <w:rPr>
+          <w:rFonts w:cstheme="minorHAnsi"/>
+          <w:color w:val="000000"/>
+          <w:shd w:val="clear" w:color="auto" w:fill="FFFFFF"/>
+        </w:rPr>
+        <w:t>];</w:t>
+      </w:r>
+      <w:r>
+        <w:rPr>
+          <w:rFonts w:cstheme="minorHAnsi"/>
+          <w:color w:val="000000"/>
+        </w:rPr>
+        <w:br/>
+      </w:r>
+      <w:r>
+        <w:rPr>
+          <w:rStyle w:val="jskeywordcolor"/>
+          <w:rFonts w:cstheme="minorHAnsi"/>
+          <w:color w:val="0000CD"/>
+          <w:shd w:val="clear" w:color="auto" w:fill="FFFFFF"/>
+        </w:rPr>
+        <w:t>let</w:t>
+      </w:r>
+      <w:r>
+        <w:rPr>
+          <w:rFonts w:cstheme="minorHAnsi"/>
+          <w:color w:val="000000"/>
+          <w:shd w:val="clear" w:color="auto" w:fill="FFFFFF"/>
+        </w:rPr>
+        <w:t> </w:t>
+      </w:r>
+      <w:proofErr w:type="spellStart"/>
+      <w:r>
+        <w:rPr>
+          <w:rFonts w:cstheme="minorHAnsi"/>
+          <w:color w:val="000000"/>
+          <w:shd w:val="clear" w:color="auto" w:fill="FFFFFF"/>
+        </w:rPr>
+        <w:t>i</w:t>
+      </w:r>
+      <w:proofErr w:type="spellEnd"/>
+      <w:r>
+        <w:rPr>
+          <w:rFonts w:cstheme="minorHAnsi"/>
+          <w:color w:val="000000"/>
+          <w:shd w:val="clear" w:color="auto" w:fill="FFFFFF"/>
+        </w:rPr>
+        <w:t xml:space="preserve"> = </w:t>
+      </w:r>
+      <w:r>
+        <w:rPr>
+          <w:rStyle w:val="jsnumbercolor"/>
+          <w:rFonts w:cstheme="minorHAnsi"/>
+          <w:color w:val="FF0000"/>
+          <w:shd w:val="clear" w:color="auto" w:fill="FFFFFF"/>
+        </w:rPr>
+        <w:t>0</w:t>
+      </w:r>
+      <w:r>
+        <w:rPr>
+          <w:rFonts w:cstheme="minorHAnsi"/>
+          <w:color w:val="000000"/>
+          <w:shd w:val="clear" w:color="auto" w:fill="FFFFFF"/>
+        </w:rPr>
+        <w:t>;</w:t>
+      </w:r>
+      <w:r>
+        <w:rPr>
+          <w:rFonts w:cstheme="minorHAnsi"/>
+          <w:color w:val="000000"/>
+        </w:rPr>
+        <w:br/>
+      </w:r>
+      <w:r>
+        <w:rPr>
+          <w:rStyle w:val="jskeywordcolor"/>
+          <w:rFonts w:cstheme="minorHAnsi"/>
+          <w:color w:val="0000CD"/>
+          <w:shd w:val="clear" w:color="auto" w:fill="FFFFFF"/>
+        </w:rPr>
+        <w:lastRenderedPageBreak/>
+        <w:t>let</w:t>
+      </w:r>
+      <w:r>
+        <w:rPr>
+          <w:rFonts w:cstheme="minorHAnsi"/>
+          <w:color w:val="000000"/>
+          <w:shd w:val="clear" w:color="auto" w:fill="FFFFFF"/>
+        </w:rPr>
+        <w:t> text = </w:t>
+      </w:r>
+      <w:r>
+        <w:rPr>
+          <w:rStyle w:val="jsstringcolor"/>
+          <w:rFonts w:cstheme="minorHAnsi"/>
+          <w:color w:val="A52A2A"/>
+          <w:shd w:val="clear" w:color="auto" w:fill="FFFFFF"/>
+        </w:rPr>
+        <w:t>""</w:t>
+      </w:r>
+      <w:r>
+        <w:rPr>
+          <w:rFonts w:cstheme="minorHAnsi"/>
+          <w:color w:val="000000"/>
+          <w:shd w:val="clear" w:color="auto" w:fill="FFFFFF"/>
+        </w:rPr>
+        <w:t>;</w:t>
+      </w:r>
+      <w:r>
+        <w:rPr>
+          <w:rFonts w:cstheme="minorHAnsi"/>
+          <w:color w:val="000000"/>
+        </w:rPr>
+        <w:br/>
+      </w:r>
+      <w:r>
+        <w:rPr>
+          <w:rFonts w:cstheme="minorHAnsi"/>
+          <w:color w:val="000000"/>
+        </w:rPr>
+        <w:br/>
+      </w:r>
+      <w:r>
+        <w:rPr>
+          <w:rStyle w:val="jskeywordcolor"/>
+          <w:rFonts w:cstheme="minorHAnsi"/>
+          <w:color w:val="0000CD"/>
+          <w:shd w:val="clear" w:color="auto" w:fill="FFFFFF"/>
+        </w:rPr>
+        <w:t>for</w:t>
+      </w:r>
+      <w:r>
+        <w:rPr>
+          <w:rFonts w:cstheme="minorHAnsi"/>
+          <w:color w:val="000000"/>
+          <w:shd w:val="clear" w:color="auto" w:fill="FFFFFF"/>
+        </w:rPr>
+        <w:t> </w:t>
+      </w:r>
+      <w:proofErr w:type="gramStart"/>
+      <w:r>
+        <w:rPr>
+          <w:rFonts w:cstheme="minorHAnsi"/>
+          <w:color w:val="000000"/>
+          <w:shd w:val="clear" w:color="auto" w:fill="FFFFFF"/>
+        </w:rPr>
+        <w:t>(;cars</w:t>
+      </w:r>
+      <w:proofErr w:type="gramEnd"/>
+      <w:r>
+        <w:rPr>
+          <w:rFonts w:cstheme="minorHAnsi"/>
+          <w:color w:val="000000"/>
+          <w:shd w:val="clear" w:color="auto" w:fill="FFFFFF"/>
+        </w:rPr>
+        <w:t>[</w:t>
+      </w:r>
+      <w:proofErr w:type="spellStart"/>
+      <w:r>
+        <w:rPr>
+          <w:rFonts w:cstheme="minorHAnsi"/>
+          <w:color w:val="000000"/>
+          <w:shd w:val="clear" w:color="auto" w:fill="FFFFFF"/>
+        </w:rPr>
+        <w:t>i</w:t>
+      </w:r>
+      <w:proofErr w:type="spellEnd"/>
+      <w:r>
+        <w:rPr>
+          <w:rFonts w:cstheme="minorHAnsi"/>
+          <w:color w:val="000000"/>
+          <w:shd w:val="clear" w:color="auto" w:fill="FFFFFF"/>
+        </w:rPr>
+        <w:t>];) {</w:t>
+      </w:r>
+      <w:r>
+        <w:rPr>
+          <w:rFonts w:cstheme="minorHAnsi"/>
+          <w:color w:val="000000"/>
+        </w:rPr>
+        <w:br/>
+      </w:r>
+      <w:r>
+        <w:rPr>
+          <w:rFonts w:cstheme="minorHAnsi"/>
+          <w:color w:val="000000"/>
+          <w:shd w:val="clear" w:color="auto" w:fill="FFFFFF"/>
+        </w:rPr>
+        <w:t>  text += cars[</w:t>
+      </w:r>
+      <w:proofErr w:type="spellStart"/>
+      <w:r>
+        <w:rPr>
+          <w:rFonts w:cstheme="minorHAnsi"/>
+          <w:color w:val="000000"/>
+          <w:shd w:val="clear" w:color="auto" w:fill="FFFFFF"/>
+        </w:rPr>
+        <w:t>i</w:t>
+      </w:r>
+      <w:proofErr w:type="spellEnd"/>
+      <w:r>
+        <w:rPr>
+          <w:rFonts w:cstheme="minorHAnsi"/>
+          <w:color w:val="000000"/>
+          <w:shd w:val="clear" w:color="auto" w:fill="FFFFFF"/>
+        </w:rPr>
+        <w:t>];</w:t>
+      </w:r>
+      <w:r>
+        <w:rPr>
+          <w:rFonts w:cstheme="minorHAnsi"/>
+          <w:color w:val="000000"/>
+        </w:rPr>
+        <w:br/>
+      </w:r>
+      <w:r>
+        <w:rPr>
+          <w:rFonts w:cstheme="minorHAnsi"/>
+          <w:color w:val="000000"/>
+          <w:shd w:val="clear" w:color="auto" w:fill="FFFFFF"/>
+        </w:rPr>
+        <w:t xml:space="preserve">  </w:t>
+      </w:r>
+      <w:proofErr w:type="spellStart"/>
+      <w:r>
+        <w:rPr>
+          <w:rFonts w:cstheme="minorHAnsi"/>
+          <w:color w:val="000000"/>
+          <w:shd w:val="clear" w:color="auto" w:fill="FFFFFF"/>
+        </w:rPr>
+        <w:t>i</w:t>
+      </w:r>
+      <w:proofErr w:type="spellEnd"/>
+      <w:r>
+        <w:rPr>
+          <w:rFonts w:cstheme="minorHAnsi"/>
+          <w:color w:val="000000"/>
+          <w:shd w:val="clear" w:color="auto" w:fill="FFFFFF"/>
+        </w:rPr>
+        <w:t>++;</w:t>
+      </w:r>
+      <w:r>
+        <w:rPr>
+          <w:rFonts w:cstheme="minorHAnsi"/>
+          <w:color w:val="000000"/>
+        </w:rPr>
+        <w:br/>
+      </w:r>
+      <w:r>
+        <w:rPr>
+          <w:rFonts w:cstheme="minorHAnsi"/>
+          <w:color w:val="000000"/>
+          <w:shd w:val="clear" w:color="auto" w:fill="FFFFFF"/>
+        </w:rPr>
+        <w:t>}</w:t>
+      </w:r>
+    </w:p>
+    <w:p>
+      <w:pPr>
+        <w:pStyle w:val="NoSpacing"/>
+        <w:ind w:left="720"/>
+        <w:rPr>
+          <w:rFonts w:cstheme="minorHAnsi"/>
+        </w:rPr>
+      </w:pPr>
+    </w:p>
+    <w:p>
+      <w:pPr>
+        <w:pStyle w:val="NoSpacing"/>
+        <w:ind w:left="720"/>
         <w:rPr>
           <w:rFonts w:cstheme="minorHAnsi"/>
         </w:rPr>

</xml_diff>

<commit_message>
04 - Control Flow - 05 - Do...while
</commit_message>
<xml_diff>
--- a/JS-Basics/JS terms.docx
+++ b/JS-Basics/JS terms.docx
@@ -28431,6 +28431,1345 @@
         </w:rPr>
       </w:pPr>
     </w:p>
+    <w:p>
+      <w:pPr>
+        <w:pStyle w:val="NoSpacing"/>
+        <w:ind w:left="720"/>
+        <w:rPr>
+          <w:rFonts w:cstheme="minorHAnsi"/>
+        </w:rPr>
+      </w:pPr>
+    </w:p>
+    <w:p>
+      <w:pPr>
+        <w:pStyle w:val="NoSpacing"/>
+        <w:ind w:left="720"/>
+        <w:rPr>
+          <w:rFonts w:cstheme="minorHAnsi"/>
+        </w:rPr>
+      </w:pPr>
+    </w:p>
+    <w:p>
+      <w:pPr>
+        <w:pStyle w:val="NoSpacing"/>
+        <w:numPr>
+          <w:ilvl w:val="0"/>
+          <w:numId w:val="12"/>
+        </w:numPr>
+      </w:pPr>
+      <w:r>
+        <w:rPr>
+          <w:rFonts w:cstheme="minorHAnsi"/>
+          <w:b/>
+          <w:bCs/>
+          <w:color w:val="FF0000"/>
+        </w:rPr>
+        <w:t>Do While* loop</w:t>
+      </w:r>
+      <w:r>
+        <w:rPr>
+          <w:rFonts w:cstheme="minorHAnsi"/>
+        </w:rPr>
+        <w:t xml:space="preserve"> - Mosh - 04 - Flow Control - 04 - While - </w:t>
+      </w:r>
+      <w:r>
+        <w:rPr>
+          <w:rFonts w:cstheme="minorHAnsi"/>
+        </w:rPr>
+        <w:br/>
+      </w:r>
+      <w:r>
+        <w:rPr>
+          <w:rFonts w:cstheme="minorHAnsi"/>
+        </w:rPr>
+        <w:br/>
+      </w:r>
+      <w:r>
+        <w:t xml:space="preserve">Do while loops are always executed at least once even if this condition is evaluated </w:t>
+      </w:r>
+      <w:proofErr w:type="gramStart"/>
+      <w:r>
+        <w:t>to</w:t>
+      </w:r>
+      <w:proofErr w:type="gramEnd"/>
+      <w:r>
+        <w:t xml:space="preserve"> false.</w:t>
+      </w:r>
+    </w:p>
+    <w:p>
+      <w:pPr>
+        <w:pStyle w:val="NoSpacing"/>
+      </w:pPr>
+    </w:p>
+    <w:p>
+      <w:pPr>
+        <w:pStyle w:val="NoSpacing"/>
+        <w:ind w:left="720"/>
+      </w:pPr>
+      <w:r>
+        <w:t>Let’s examine our while loop.</w:t>
+      </w:r>
+    </w:p>
+    <w:p>
+      <w:pPr>
+        <w:shd w:val="clear" w:color="auto" w:fill="1E1E1E"/>
+        <w:spacing w:after="0" w:line="285" w:lineRule="atLeast"/>
+        <w:ind w:left="720"/>
+        <w:rPr>
+          <w:rFonts w:ascii="Consolas" w:eastAsia="Times New Roman" w:hAnsi="Consolas" w:cs="Times New Roman"/>
+          <w:color w:val="D4D4D4"/>
+          <w:sz w:val="21"/>
+          <w:szCs w:val="21"/>
+        </w:rPr>
+      </w:pPr>
+      <w:r>
+        <w:rPr>
+          <w:rFonts w:ascii="Consolas" w:eastAsia="Times New Roman" w:hAnsi="Consolas" w:cs="Times New Roman"/>
+          <w:color w:val="569CD6"/>
+          <w:sz w:val="21"/>
+          <w:szCs w:val="21"/>
+        </w:rPr>
+        <w:t>let</w:t>
+      </w:r>
+      <w:r>
+        <w:rPr>
+          <w:rFonts w:ascii="Consolas" w:eastAsia="Times New Roman" w:hAnsi="Consolas" w:cs="Times New Roman"/>
+          <w:color w:val="D4D4D4"/>
+          <w:sz w:val="21"/>
+          <w:szCs w:val="21"/>
+        </w:rPr>
+        <w:t xml:space="preserve"> </w:t>
+      </w:r>
+      <w:proofErr w:type="spellStart"/>
+      <w:r>
+        <w:rPr>
+          <w:rFonts w:ascii="Consolas" w:eastAsia="Times New Roman" w:hAnsi="Consolas" w:cs="Times New Roman"/>
+          <w:color w:val="9CDCFE"/>
+          <w:sz w:val="21"/>
+          <w:szCs w:val="21"/>
+        </w:rPr>
+        <w:t>i</w:t>
+      </w:r>
+      <w:proofErr w:type="spellEnd"/>
+      <w:r>
+        <w:rPr>
+          <w:rFonts w:ascii="Consolas" w:eastAsia="Times New Roman" w:hAnsi="Consolas" w:cs="Times New Roman"/>
+          <w:color w:val="D4D4D4"/>
+          <w:sz w:val="21"/>
+          <w:szCs w:val="21"/>
+        </w:rPr>
+        <w:t xml:space="preserve"> = </w:t>
+      </w:r>
+      <w:r>
+        <w:rPr>
+          <w:rFonts w:ascii="Consolas" w:eastAsia="Times New Roman" w:hAnsi="Consolas" w:cs="Times New Roman"/>
+          <w:color w:val="B5CEA8"/>
+          <w:sz w:val="21"/>
+          <w:szCs w:val="21"/>
+        </w:rPr>
+        <w:t>0</w:t>
+      </w:r>
+      <w:r>
+        <w:rPr>
+          <w:rFonts w:ascii="Consolas" w:eastAsia="Times New Roman" w:hAnsi="Consolas" w:cs="Times New Roman"/>
+          <w:color w:val="D4D4D4"/>
+          <w:sz w:val="21"/>
+          <w:szCs w:val="21"/>
+        </w:rPr>
+        <w:t>;</w:t>
+      </w:r>
+    </w:p>
+    <w:p>
+      <w:pPr>
+        <w:shd w:val="clear" w:color="auto" w:fill="1E1E1E"/>
+        <w:spacing w:after="0" w:line="285" w:lineRule="atLeast"/>
+        <w:ind w:left="720"/>
+        <w:rPr>
+          <w:rFonts w:ascii="Consolas" w:eastAsia="Times New Roman" w:hAnsi="Consolas" w:cs="Times New Roman"/>
+          <w:color w:val="D4D4D4"/>
+          <w:sz w:val="21"/>
+          <w:szCs w:val="21"/>
+        </w:rPr>
+      </w:pPr>
+      <w:r>
+        <w:rPr>
+          <w:rFonts w:ascii="Consolas" w:eastAsia="Times New Roman" w:hAnsi="Consolas" w:cs="Times New Roman"/>
+          <w:color w:val="C586C0"/>
+          <w:sz w:val="21"/>
+          <w:szCs w:val="21"/>
+        </w:rPr>
+        <w:t>while</w:t>
+      </w:r>
+      <w:r>
+        <w:rPr>
+          <w:rFonts w:ascii="Consolas" w:eastAsia="Times New Roman" w:hAnsi="Consolas" w:cs="Times New Roman"/>
+          <w:color w:val="D4D4D4"/>
+          <w:sz w:val="21"/>
+          <w:szCs w:val="21"/>
+        </w:rPr>
+        <w:t xml:space="preserve"> (</w:t>
+      </w:r>
+      <w:proofErr w:type="spellStart"/>
+      <w:r>
+        <w:rPr>
+          <w:rFonts w:ascii="Consolas" w:eastAsia="Times New Roman" w:hAnsi="Consolas" w:cs="Times New Roman"/>
+          <w:color w:val="9CDCFE"/>
+          <w:sz w:val="21"/>
+          <w:szCs w:val="21"/>
+        </w:rPr>
+        <w:t>i</w:t>
+      </w:r>
+      <w:proofErr w:type="spellEnd"/>
+      <w:r>
+        <w:rPr>
+          <w:rFonts w:ascii="Consolas" w:eastAsia="Times New Roman" w:hAnsi="Consolas" w:cs="Times New Roman"/>
+          <w:color w:val="D4D4D4"/>
+          <w:sz w:val="21"/>
+          <w:szCs w:val="21"/>
+        </w:rPr>
+        <w:t xml:space="preserve"> &lt;= </w:t>
+      </w:r>
+      <w:r>
+        <w:rPr>
+          <w:rFonts w:ascii="Consolas" w:eastAsia="Times New Roman" w:hAnsi="Consolas" w:cs="Times New Roman"/>
+          <w:color w:val="B5CEA8"/>
+          <w:sz w:val="21"/>
+          <w:szCs w:val="21"/>
+        </w:rPr>
+        <w:t>5</w:t>
+      </w:r>
+      <w:r>
+        <w:rPr>
+          <w:rFonts w:ascii="Consolas" w:eastAsia="Times New Roman" w:hAnsi="Consolas" w:cs="Times New Roman"/>
+          <w:color w:val="D4D4D4"/>
+          <w:sz w:val="21"/>
+          <w:szCs w:val="21"/>
+        </w:rPr>
+        <w:t>) {</w:t>
+      </w:r>
+    </w:p>
+    <w:p>
+      <w:pPr>
+        <w:shd w:val="clear" w:color="auto" w:fill="1E1E1E"/>
+        <w:spacing w:after="0" w:line="285" w:lineRule="atLeast"/>
+        <w:ind w:left="720"/>
+        <w:rPr>
+          <w:rFonts w:ascii="Consolas" w:eastAsia="Times New Roman" w:hAnsi="Consolas" w:cs="Times New Roman"/>
+          <w:color w:val="D4D4D4"/>
+          <w:sz w:val="21"/>
+          <w:szCs w:val="21"/>
+        </w:rPr>
+      </w:pPr>
+      <w:r>
+        <w:rPr>
+          <w:rFonts w:ascii="Consolas" w:eastAsia="Times New Roman" w:hAnsi="Consolas" w:cs="Times New Roman"/>
+          <w:color w:val="C586C0"/>
+          <w:sz w:val="21"/>
+          <w:szCs w:val="21"/>
+        </w:rPr>
+        <w:t>if</w:t>
+      </w:r>
+      <w:r>
+        <w:rPr>
+          <w:rFonts w:ascii="Consolas" w:eastAsia="Times New Roman" w:hAnsi="Consolas" w:cs="Times New Roman"/>
+          <w:color w:val="D4D4D4"/>
+          <w:sz w:val="21"/>
+          <w:szCs w:val="21"/>
+        </w:rPr>
+        <w:t xml:space="preserve"> (</w:t>
+      </w:r>
+      <w:proofErr w:type="spellStart"/>
+      <w:r>
+        <w:rPr>
+          <w:rFonts w:ascii="Consolas" w:eastAsia="Times New Roman" w:hAnsi="Consolas" w:cs="Times New Roman"/>
+          <w:color w:val="9CDCFE"/>
+          <w:sz w:val="21"/>
+          <w:szCs w:val="21"/>
+        </w:rPr>
+        <w:t>i</w:t>
+      </w:r>
+      <w:proofErr w:type="spellEnd"/>
+      <w:r>
+        <w:rPr>
+          <w:rFonts w:ascii="Consolas" w:eastAsia="Times New Roman" w:hAnsi="Consolas" w:cs="Times New Roman"/>
+          <w:color w:val="D4D4D4"/>
+          <w:sz w:val="21"/>
+          <w:szCs w:val="21"/>
+        </w:rPr>
+        <w:t xml:space="preserve"> % </w:t>
+      </w:r>
+      <w:proofErr w:type="gramStart"/>
+      <w:r>
+        <w:rPr>
+          <w:rFonts w:ascii="Consolas" w:eastAsia="Times New Roman" w:hAnsi="Consolas" w:cs="Times New Roman"/>
+          <w:color w:val="B5CEA8"/>
+          <w:sz w:val="21"/>
+          <w:szCs w:val="21"/>
+        </w:rPr>
+        <w:t>2</w:t>
+      </w:r>
+      <w:r>
+        <w:rPr>
+          <w:rFonts w:ascii="Consolas" w:eastAsia="Times New Roman" w:hAnsi="Consolas" w:cs="Times New Roman"/>
+          <w:color w:val="D4D4D4"/>
+          <w:sz w:val="21"/>
+          <w:szCs w:val="21"/>
+        </w:rPr>
+        <w:t xml:space="preserve"> !</w:t>
+      </w:r>
+      <w:proofErr w:type="gramEnd"/>
+      <w:r>
+        <w:rPr>
+          <w:rFonts w:ascii="Consolas" w:eastAsia="Times New Roman" w:hAnsi="Consolas" w:cs="Times New Roman"/>
+          <w:color w:val="D4D4D4"/>
+          <w:sz w:val="21"/>
+          <w:szCs w:val="21"/>
+        </w:rPr>
+        <w:t xml:space="preserve">== </w:t>
+      </w:r>
+      <w:r>
+        <w:rPr>
+          <w:rFonts w:ascii="Consolas" w:eastAsia="Times New Roman" w:hAnsi="Consolas" w:cs="Times New Roman"/>
+          <w:color w:val="B5CEA8"/>
+          <w:sz w:val="21"/>
+          <w:szCs w:val="21"/>
+        </w:rPr>
+        <w:t>0</w:t>
+      </w:r>
+      <w:r>
+        <w:rPr>
+          <w:rFonts w:ascii="Consolas" w:eastAsia="Times New Roman" w:hAnsi="Consolas" w:cs="Times New Roman"/>
+          <w:color w:val="D4D4D4"/>
+          <w:sz w:val="21"/>
+          <w:szCs w:val="21"/>
+        </w:rPr>
+        <w:t xml:space="preserve">) </w:t>
+      </w:r>
+      <w:r>
+        <w:rPr>
+          <w:rFonts w:ascii="Consolas" w:eastAsia="Times New Roman" w:hAnsi="Consolas" w:cs="Times New Roman"/>
+          <w:color w:val="9CDCFE"/>
+          <w:sz w:val="21"/>
+          <w:szCs w:val="21"/>
+        </w:rPr>
+        <w:t>console</w:t>
+      </w:r>
+      <w:r>
+        <w:rPr>
+          <w:rFonts w:ascii="Consolas" w:eastAsia="Times New Roman" w:hAnsi="Consolas" w:cs="Times New Roman"/>
+          <w:color w:val="D4D4D4"/>
+          <w:sz w:val="21"/>
+          <w:szCs w:val="21"/>
+        </w:rPr>
+        <w:t>.</w:t>
+      </w:r>
+      <w:r>
+        <w:rPr>
+          <w:rFonts w:ascii="Consolas" w:eastAsia="Times New Roman" w:hAnsi="Consolas" w:cs="Times New Roman"/>
+          <w:color w:val="DCDCAA"/>
+          <w:sz w:val="21"/>
+          <w:szCs w:val="21"/>
+        </w:rPr>
+        <w:t>log</w:t>
+      </w:r>
+      <w:r>
+        <w:rPr>
+          <w:rFonts w:ascii="Consolas" w:eastAsia="Times New Roman" w:hAnsi="Consolas" w:cs="Times New Roman"/>
+          <w:color w:val="D4D4D4"/>
+          <w:sz w:val="21"/>
+          <w:szCs w:val="21"/>
+        </w:rPr>
+        <w:t>(</w:t>
+      </w:r>
+      <w:proofErr w:type="spellStart"/>
+      <w:r>
+        <w:rPr>
+          <w:rFonts w:ascii="Consolas" w:eastAsia="Times New Roman" w:hAnsi="Consolas" w:cs="Times New Roman"/>
+          <w:color w:val="9CDCFE"/>
+          <w:sz w:val="21"/>
+          <w:szCs w:val="21"/>
+        </w:rPr>
+        <w:t>i</w:t>
+      </w:r>
+      <w:proofErr w:type="spellEnd"/>
+      <w:r>
+        <w:rPr>
+          <w:rFonts w:ascii="Consolas" w:eastAsia="Times New Roman" w:hAnsi="Consolas" w:cs="Times New Roman"/>
+          <w:color w:val="D4D4D4"/>
+          <w:sz w:val="21"/>
+          <w:szCs w:val="21"/>
+        </w:rPr>
+        <w:t>);</w:t>
+      </w:r>
+    </w:p>
+    <w:p>
+      <w:pPr>
+        <w:shd w:val="clear" w:color="auto" w:fill="1E1E1E"/>
+        <w:spacing w:after="0" w:line="285" w:lineRule="atLeast"/>
+        <w:ind w:left="720"/>
+        <w:rPr>
+          <w:rFonts w:ascii="Consolas" w:eastAsia="Times New Roman" w:hAnsi="Consolas" w:cs="Times New Roman"/>
+          <w:color w:val="D4D4D4"/>
+          <w:sz w:val="21"/>
+          <w:szCs w:val="21"/>
+        </w:rPr>
+      </w:pPr>
+      <w:proofErr w:type="spellStart"/>
+      <w:r>
+        <w:rPr>
+          <w:rFonts w:ascii="Consolas" w:eastAsia="Times New Roman" w:hAnsi="Consolas" w:cs="Times New Roman"/>
+          <w:color w:val="9CDCFE"/>
+          <w:sz w:val="21"/>
+          <w:szCs w:val="21"/>
+        </w:rPr>
+        <w:t>i</w:t>
+      </w:r>
+      <w:proofErr w:type="spellEnd"/>
+      <w:r>
+        <w:rPr>
+          <w:rFonts w:ascii="Consolas" w:eastAsia="Times New Roman" w:hAnsi="Consolas" w:cs="Times New Roman"/>
+          <w:color w:val="D4D4D4"/>
+          <w:sz w:val="21"/>
+          <w:szCs w:val="21"/>
+        </w:rPr>
+        <w:t>++;</w:t>
+      </w:r>
+    </w:p>
+    <w:p>
+      <w:pPr>
+        <w:shd w:val="clear" w:color="auto" w:fill="1E1E1E"/>
+        <w:spacing w:after="0" w:line="285" w:lineRule="atLeast"/>
+        <w:ind w:left="720"/>
+        <w:rPr>
+          <w:rFonts w:ascii="Consolas" w:eastAsia="Times New Roman" w:hAnsi="Consolas" w:cs="Times New Roman"/>
+          <w:color w:val="D4D4D4"/>
+          <w:sz w:val="21"/>
+          <w:szCs w:val="21"/>
+        </w:rPr>
+      </w:pPr>
+      <w:r>
+        <w:rPr>
+          <w:rFonts w:ascii="Consolas" w:eastAsia="Times New Roman" w:hAnsi="Consolas" w:cs="Times New Roman"/>
+          <w:color w:val="D4D4D4"/>
+          <w:sz w:val="21"/>
+          <w:szCs w:val="21"/>
+        </w:rPr>
+        <w:t>}</w:t>
+      </w:r>
+    </w:p>
+    <w:p>
+      <w:pPr>
+        <w:pStyle w:val="NoSpacing"/>
+        <w:ind w:left="720"/>
+      </w:pPr>
+    </w:p>
+    <w:p>
+      <w:pPr>
+        <w:pStyle w:val="NoSpacing"/>
+        <w:ind w:left="720"/>
+      </w:pPr>
+      <w:r>
+        <w:t xml:space="preserve">If we were to </w:t>
+      </w:r>
+      <w:proofErr w:type="gramStart"/>
+      <w:r>
+        <w:t>let</w:t>
+      </w:r>
+      <w:proofErr w:type="gramEnd"/>
+      <w:r>
+        <w:t xml:space="preserve"> I equal nine:</w:t>
+      </w:r>
+    </w:p>
+    <w:p>
+      <w:pPr>
+        <w:shd w:val="clear" w:color="auto" w:fill="1E1E1E"/>
+        <w:spacing w:after="0" w:line="285" w:lineRule="atLeast"/>
+        <w:ind w:left="720"/>
+        <w:rPr>
+          <w:rFonts w:ascii="Consolas" w:eastAsia="Times New Roman" w:hAnsi="Consolas" w:cs="Times New Roman"/>
+          <w:color w:val="D4D4D4"/>
+          <w:sz w:val="21"/>
+          <w:szCs w:val="21"/>
+        </w:rPr>
+      </w:pPr>
+      <w:r>
+        <w:rPr>
+          <w:rFonts w:ascii="Consolas" w:eastAsia="Times New Roman" w:hAnsi="Consolas" w:cs="Times New Roman"/>
+          <w:color w:val="569CD6"/>
+          <w:sz w:val="21"/>
+          <w:szCs w:val="21"/>
+        </w:rPr>
+        <w:t>let</w:t>
+      </w:r>
+      <w:r>
+        <w:rPr>
+          <w:rFonts w:ascii="Consolas" w:eastAsia="Times New Roman" w:hAnsi="Consolas" w:cs="Times New Roman"/>
+          <w:color w:val="D4D4D4"/>
+          <w:sz w:val="21"/>
+          <w:szCs w:val="21"/>
+        </w:rPr>
+        <w:t xml:space="preserve"> </w:t>
+      </w:r>
+      <w:proofErr w:type="spellStart"/>
+      <w:r>
+        <w:rPr>
+          <w:rFonts w:ascii="Consolas" w:eastAsia="Times New Roman" w:hAnsi="Consolas" w:cs="Times New Roman"/>
+          <w:color w:val="9CDCFE"/>
+          <w:sz w:val="21"/>
+          <w:szCs w:val="21"/>
+        </w:rPr>
+        <w:t>i</w:t>
+      </w:r>
+      <w:proofErr w:type="spellEnd"/>
+      <w:r>
+        <w:rPr>
+          <w:rFonts w:ascii="Consolas" w:eastAsia="Times New Roman" w:hAnsi="Consolas" w:cs="Times New Roman"/>
+          <w:color w:val="D4D4D4"/>
+          <w:sz w:val="21"/>
+          <w:szCs w:val="21"/>
+        </w:rPr>
+        <w:t xml:space="preserve"> = </w:t>
+      </w:r>
+      <w:r>
+        <w:rPr>
+          <w:rFonts w:ascii="Consolas" w:eastAsia="Times New Roman" w:hAnsi="Consolas" w:cs="Times New Roman"/>
+          <w:color w:val="B5CEA8"/>
+          <w:sz w:val="21"/>
+          <w:szCs w:val="21"/>
+        </w:rPr>
+        <w:t>9</w:t>
+      </w:r>
+      <w:r>
+        <w:rPr>
+          <w:rFonts w:ascii="Consolas" w:eastAsia="Times New Roman" w:hAnsi="Consolas" w:cs="Times New Roman"/>
+          <w:color w:val="D4D4D4"/>
+          <w:sz w:val="21"/>
+          <w:szCs w:val="21"/>
+        </w:rPr>
+        <w:t>;</w:t>
+      </w:r>
+    </w:p>
+    <w:p>
+      <w:pPr>
+        <w:shd w:val="clear" w:color="auto" w:fill="1E1E1E"/>
+        <w:spacing w:after="0" w:line="285" w:lineRule="atLeast"/>
+        <w:ind w:left="720"/>
+        <w:rPr>
+          <w:rFonts w:ascii="Consolas" w:eastAsia="Times New Roman" w:hAnsi="Consolas" w:cs="Times New Roman"/>
+          <w:color w:val="D4D4D4"/>
+          <w:sz w:val="21"/>
+          <w:szCs w:val="21"/>
+        </w:rPr>
+      </w:pPr>
+      <w:r>
+        <w:rPr>
+          <w:rFonts w:ascii="Consolas" w:eastAsia="Times New Roman" w:hAnsi="Consolas" w:cs="Times New Roman"/>
+          <w:color w:val="C586C0"/>
+          <w:sz w:val="21"/>
+          <w:szCs w:val="21"/>
+          <w:highlight w:val="red"/>
+        </w:rPr>
+        <w:t>while</w:t>
+      </w:r>
+      <w:r>
+        <w:rPr>
+          <w:rFonts w:ascii="Consolas" w:eastAsia="Times New Roman" w:hAnsi="Consolas" w:cs="Times New Roman"/>
+          <w:color w:val="D4D4D4"/>
+          <w:sz w:val="21"/>
+          <w:szCs w:val="21"/>
+          <w:highlight w:val="red"/>
+        </w:rPr>
+        <w:t xml:space="preserve"> (</w:t>
+      </w:r>
+      <w:proofErr w:type="spellStart"/>
+      <w:r>
+        <w:rPr>
+          <w:rFonts w:ascii="Consolas" w:eastAsia="Times New Roman" w:hAnsi="Consolas" w:cs="Times New Roman"/>
+          <w:color w:val="9CDCFE"/>
+          <w:sz w:val="21"/>
+          <w:szCs w:val="21"/>
+          <w:highlight w:val="red"/>
+        </w:rPr>
+        <w:t>i</w:t>
+      </w:r>
+      <w:proofErr w:type="spellEnd"/>
+      <w:r>
+        <w:rPr>
+          <w:rFonts w:ascii="Consolas" w:eastAsia="Times New Roman" w:hAnsi="Consolas" w:cs="Times New Roman"/>
+          <w:color w:val="D4D4D4"/>
+          <w:sz w:val="21"/>
+          <w:szCs w:val="21"/>
+          <w:highlight w:val="red"/>
+        </w:rPr>
+        <w:t xml:space="preserve"> &lt;= </w:t>
+      </w:r>
+      <w:r>
+        <w:rPr>
+          <w:rFonts w:ascii="Consolas" w:eastAsia="Times New Roman" w:hAnsi="Consolas" w:cs="Times New Roman"/>
+          <w:color w:val="B5CEA8"/>
+          <w:sz w:val="21"/>
+          <w:szCs w:val="21"/>
+          <w:highlight w:val="red"/>
+        </w:rPr>
+        <w:t>5</w:t>
+      </w:r>
+      <w:r>
+        <w:rPr>
+          <w:rFonts w:ascii="Consolas" w:eastAsia="Times New Roman" w:hAnsi="Consolas" w:cs="Times New Roman"/>
+          <w:color w:val="D4D4D4"/>
+          <w:sz w:val="21"/>
+          <w:szCs w:val="21"/>
+          <w:highlight w:val="red"/>
+        </w:rPr>
+        <w:t>)</w:t>
+      </w:r>
+      <w:r>
+        <w:rPr>
+          <w:rFonts w:ascii="Consolas" w:eastAsia="Times New Roman" w:hAnsi="Consolas" w:cs="Times New Roman"/>
+          <w:color w:val="D4D4D4"/>
+          <w:sz w:val="21"/>
+          <w:szCs w:val="21"/>
+        </w:rPr>
+        <w:t xml:space="preserve"> {</w:t>
+      </w:r>
+    </w:p>
+    <w:p>
+      <w:pPr>
+        <w:shd w:val="clear" w:color="auto" w:fill="1E1E1E"/>
+        <w:spacing w:after="0" w:line="285" w:lineRule="atLeast"/>
+        <w:ind w:left="720"/>
+        <w:rPr>
+          <w:rFonts w:ascii="Consolas" w:eastAsia="Times New Roman" w:hAnsi="Consolas" w:cs="Times New Roman"/>
+          <w:color w:val="D4D4D4"/>
+          <w:sz w:val="21"/>
+          <w:szCs w:val="21"/>
+        </w:rPr>
+      </w:pPr>
+      <w:r>
+        <w:rPr>
+          <w:rFonts w:ascii="Consolas" w:eastAsia="Times New Roman" w:hAnsi="Consolas" w:cs="Times New Roman"/>
+          <w:color w:val="C586C0"/>
+          <w:sz w:val="21"/>
+          <w:szCs w:val="21"/>
+        </w:rPr>
+        <w:t>if</w:t>
+      </w:r>
+      <w:r>
+        <w:rPr>
+          <w:rFonts w:ascii="Consolas" w:eastAsia="Times New Roman" w:hAnsi="Consolas" w:cs="Times New Roman"/>
+          <w:color w:val="D4D4D4"/>
+          <w:sz w:val="21"/>
+          <w:szCs w:val="21"/>
+        </w:rPr>
+        <w:t xml:space="preserve"> (</w:t>
+      </w:r>
+      <w:proofErr w:type="spellStart"/>
+      <w:r>
+        <w:rPr>
+          <w:rFonts w:ascii="Consolas" w:eastAsia="Times New Roman" w:hAnsi="Consolas" w:cs="Times New Roman"/>
+          <w:color w:val="9CDCFE"/>
+          <w:sz w:val="21"/>
+          <w:szCs w:val="21"/>
+        </w:rPr>
+        <w:t>i</w:t>
+      </w:r>
+      <w:proofErr w:type="spellEnd"/>
+      <w:r>
+        <w:rPr>
+          <w:rFonts w:ascii="Consolas" w:eastAsia="Times New Roman" w:hAnsi="Consolas" w:cs="Times New Roman"/>
+          <w:color w:val="D4D4D4"/>
+          <w:sz w:val="21"/>
+          <w:szCs w:val="21"/>
+        </w:rPr>
+        <w:t xml:space="preserve"> % </w:t>
+      </w:r>
+      <w:proofErr w:type="gramStart"/>
+      <w:r>
+        <w:rPr>
+          <w:rFonts w:ascii="Consolas" w:eastAsia="Times New Roman" w:hAnsi="Consolas" w:cs="Times New Roman"/>
+          <w:color w:val="B5CEA8"/>
+          <w:sz w:val="21"/>
+          <w:szCs w:val="21"/>
+        </w:rPr>
+        <w:t>2</w:t>
+      </w:r>
+      <w:r>
+        <w:rPr>
+          <w:rFonts w:ascii="Consolas" w:eastAsia="Times New Roman" w:hAnsi="Consolas" w:cs="Times New Roman"/>
+          <w:color w:val="D4D4D4"/>
+          <w:sz w:val="21"/>
+          <w:szCs w:val="21"/>
+        </w:rPr>
+        <w:t xml:space="preserve"> !</w:t>
+      </w:r>
+      <w:proofErr w:type="gramEnd"/>
+      <w:r>
+        <w:rPr>
+          <w:rFonts w:ascii="Consolas" w:eastAsia="Times New Roman" w:hAnsi="Consolas" w:cs="Times New Roman"/>
+          <w:color w:val="D4D4D4"/>
+          <w:sz w:val="21"/>
+          <w:szCs w:val="21"/>
+        </w:rPr>
+        <w:t xml:space="preserve">== </w:t>
+      </w:r>
+      <w:r>
+        <w:rPr>
+          <w:rFonts w:ascii="Consolas" w:eastAsia="Times New Roman" w:hAnsi="Consolas" w:cs="Times New Roman"/>
+          <w:color w:val="B5CEA8"/>
+          <w:sz w:val="21"/>
+          <w:szCs w:val="21"/>
+        </w:rPr>
+        <w:t>0</w:t>
+      </w:r>
+      <w:r>
+        <w:rPr>
+          <w:rFonts w:ascii="Consolas" w:eastAsia="Times New Roman" w:hAnsi="Consolas" w:cs="Times New Roman"/>
+          <w:color w:val="D4D4D4"/>
+          <w:sz w:val="21"/>
+          <w:szCs w:val="21"/>
+        </w:rPr>
+        <w:t xml:space="preserve">) </w:t>
+      </w:r>
+      <w:r>
+        <w:rPr>
+          <w:rFonts w:ascii="Consolas" w:eastAsia="Times New Roman" w:hAnsi="Consolas" w:cs="Times New Roman"/>
+          <w:color w:val="9CDCFE"/>
+          <w:sz w:val="21"/>
+          <w:szCs w:val="21"/>
+        </w:rPr>
+        <w:t>console</w:t>
+      </w:r>
+      <w:r>
+        <w:rPr>
+          <w:rFonts w:ascii="Consolas" w:eastAsia="Times New Roman" w:hAnsi="Consolas" w:cs="Times New Roman"/>
+          <w:color w:val="D4D4D4"/>
+          <w:sz w:val="21"/>
+          <w:szCs w:val="21"/>
+        </w:rPr>
+        <w:t>.</w:t>
+      </w:r>
+      <w:r>
+        <w:rPr>
+          <w:rFonts w:ascii="Consolas" w:eastAsia="Times New Roman" w:hAnsi="Consolas" w:cs="Times New Roman"/>
+          <w:color w:val="DCDCAA"/>
+          <w:sz w:val="21"/>
+          <w:szCs w:val="21"/>
+        </w:rPr>
+        <w:t>log</w:t>
+      </w:r>
+      <w:r>
+        <w:rPr>
+          <w:rFonts w:ascii="Consolas" w:eastAsia="Times New Roman" w:hAnsi="Consolas" w:cs="Times New Roman"/>
+          <w:color w:val="D4D4D4"/>
+          <w:sz w:val="21"/>
+          <w:szCs w:val="21"/>
+        </w:rPr>
+        <w:t>(</w:t>
+      </w:r>
+      <w:proofErr w:type="spellStart"/>
+      <w:r>
+        <w:rPr>
+          <w:rFonts w:ascii="Consolas" w:eastAsia="Times New Roman" w:hAnsi="Consolas" w:cs="Times New Roman"/>
+          <w:color w:val="9CDCFE"/>
+          <w:sz w:val="21"/>
+          <w:szCs w:val="21"/>
+        </w:rPr>
+        <w:t>i</w:t>
+      </w:r>
+      <w:proofErr w:type="spellEnd"/>
+      <w:r>
+        <w:rPr>
+          <w:rFonts w:ascii="Consolas" w:eastAsia="Times New Roman" w:hAnsi="Consolas" w:cs="Times New Roman"/>
+          <w:color w:val="D4D4D4"/>
+          <w:sz w:val="21"/>
+          <w:szCs w:val="21"/>
+        </w:rPr>
+        <w:t>);</w:t>
+      </w:r>
+    </w:p>
+    <w:p>
+      <w:pPr>
+        <w:shd w:val="clear" w:color="auto" w:fill="1E1E1E"/>
+        <w:spacing w:after="0" w:line="285" w:lineRule="atLeast"/>
+        <w:ind w:left="720"/>
+        <w:rPr>
+          <w:rFonts w:ascii="Consolas" w:eastAsia="Times New Roman" w:hAnsi="Consolas" w:cs="Times New Roman"/>
+          <w:color w:val="D4D4D4"/>
+          <w:sz w:val="21"/>
+          <w:szCs w:val="21"/>
+        </w:rPr>
+      </w:pPr>
+      <w:proofErr w:type="spellStart"/>
+      <w:r>
+        <w:rPr>
+          <w:rFonts w:ascii="Consolas" w:eastAsia="Times New Roman" w:hAnsi="Consolas" w:cs="Times New Roman"/>
+          <w:color w:val="9CDCFE"/>
+          <w:sz w:val="21"/>
+          <w:szCs w:val="21"/>
+        </w:rPr>
+        <w:t>i</w:t>
+      </w:r>
+      <w:proofErr w:type="spellEnd"/>
+      <w:r>
+        <w:rPr>
+          <w:rFonts w:ascii="Consolas" w:eastAsia="Times New Roman" w:hAnsi="Consolas" w:cs="Times New Roman"/>
+          <w:color w:val="D4D4D4"/>
+          <w:sz w:val="21"/>
+          <w:szCs w:val="21"/>
+        </w:rPr>
+        <w:t>++;</w:t>
+      </w:r>
+    </w:p>
+    <w:p>
+      <w:pPr>
+        <w:shd w:val="clear" w:color="auto" w:fill="1E1E1E"/>
+        <w:spacing w:after="0" w:line="285" w:lineRule="atLeast"/>
+        <w:ind w:left="720"/>
+        <w:rPr>
+          <w:rFonts w:ascii="Consolas" w:eastAsia="Times New Roman" w:hAnsi="Consolas" w:cs="Times New Roman"/>
+          <w:color w:val="D4D4D4"/>
+          <w:sz w:val="21"/>
+          <w:szCs w:val="21"/>
+        </w:rPr>
+      </w:pPr>
+      <w:r>
+        <w:rPr>
+          <w:rFonts w:ascii="Consolas" w:eastAsia="Times New Roman" w:hAnsi="Consolas" w:cs="Times New Roman"/>
+          <w:color w:val="D4D4D4"/>
+          <w:sz w:val="21"/>
+          <w:szCs w:val="21"/>
+        </w:rPr>
+        <w:t>}</w:t>
+      </w:r>
+    </w:p>
+    <w:p>
+      <w:pPr>
+        <w:pStyle w:val="NoSpacing"/>
+        <w:ind w:left="720"/>
+      </w:pPr>
+    </w:p>
+    <w:p>
+      <w:pPr>
+        <w:pStyle w:val="NoSpacing"/>
+        <w:ind w:left="720"/>
+      </w:pPr>
+      <w:r>
+        <w:t xml:space="preserve">The console will display nothing. Because the first time we try to execute the </w:t>
+      </w:r>
+      <w:r>
+        <w:rPr>
+          <w:highlight w:val="red"/>
+        </w:rPr>
+        <w:t>while loop</w:t>
+      </w:r>
+      <w:r>
+        <w:t xml:space="preserve">, this condition evaluates </w:t>
+      </w:r>
+      <w:proofErr w:type="gramStart"/>
+      <w:r>
+        <w:t>to</w:t>
+      </w:r>
+      <w:proofErr w:type="gramEnd"/>
+      <w:r>
+        <w:t xml:space="preserve"> false. The following statements are never executed. So, in while loops </w:t>
+      </w:r>
+      <w:r>
+        <w:rPr>
+          <w:highlight w:val="red"/>
+        </w:rPr>
+        <w:t>this</w:t>
+      </w:r>
+      <w:r>
+        <w:t xml:space="preserve"> condition is evaluated before the following code block, at the beginning of every iteration.</w:t>
+      </w:r>
+      <w:r>
+        <w:br/>
+      </w:r>
+      <w:r>
+        <w:br/>
+      </w:r>
+      <w:r>
+        <w:br/>
+        <w:t xml:space="preserve">From </w:t>
+      </w:r>
+      <w:hyperlink r:id="rId34" w:history="1">
+        <w:r>
+          <w:rPr>
+            <w:rStyle w:val="Hyperlink"/>
+          </w:rPr>
+          <w:t>W3Schools</w:t>
+        </w:r>
+      </w:hyperlink>
+      <w:r>
+        <w:t xml:space="preserve"> </w:t>
+      </w:r>
+      <w:proofErr w:type="gramStart"/>
+      <w:r>
+        <w:t xml:space="preserve">-  </w:t>
+      </w:r>
+      <w:r>
+        <w:t>The</w:t>
+      </w:r>
+      <w:proofErr w:type="gramEnd"/>
+      <w:r>
+        <w:t> </w:t>
+      </w:r>
+      <w:r>
+        <w:rPr>
+          <w:b/>
+          <w:bCs/>
+        </w:rPr>
+        <w:t>do while</w:t>
+      </w:r>
+      <w:r>
+        <w:t> loop is a variant of the while loop. This loop will execute the code block once, before checking if the condition is true, then it will repeat the loop as long as the condition is true.</w:t>
+      </w:r>
+    </w:p>
+    <w:p>
+      <w:pPr>
+        <w:pStyle w:val="NoSpacing"/>
+        <w:ind w:left="720"/>
+      </w:pPr>
+    </w:p>
+    <w:p>
+      <w:pPr>
+        <w:pStyle w:val="NoSpacing"/>
+        <w:ind w:left="720"/>
+      </w:pPr>
+      <w:r>
+        <w:rPr>
+          <w:b/>
+          <w:bCs/>
+        </w:rPr>
+        <w:t>Syntax:</w:t>
+      </w:r>
+    </w:p>
+    <w:p>
+      <w:pPr>
+        <w:pStyle w:val="NoSpacing"/>
+        <w:ind w:left="720"/>
+        <w:rPr>
+          <w:rFonts w:cstheme="minorHAnsi"/>
+        </w:rPr>
+      </w:pPr>
+      <w:r>
+        <w:rPr>
+          <w:rFonts w:cstheme="minorHAnsi"/>
+        </w:rPr>
+        <w:br/>
+      </w:r>
+      <w:r>
+        <w:rPr>
+          <w:rStyle w:val="jskeywordcolor"/>
+          <w:rFonts w:cstheme="minorHAnsi"/>
+          <w:color w:val="0000CD"/>
+          <w:shd w:val="clear" w:color="auto" w:fill="FFFFFF"/>
+        </w:rPr>
+        <w:t>do</w:t>
+      </w:r>
+      <w:r>
+        <w:rPr>
+          <w:rFonts w:cstheme="minorHAnsi"/>
+          <w:color w:val="000000"/>
+          <w:shd w:val="clear" w:color="auto" w:fill="FFFFFF"/>
+        </w:rPr>
+        <w:t> {</w:t>
+      </w:r>
+      <w:r>
+        <w:rPr>
+          <w:rFonts w:cstheme="minorHAnsi"/>
+          <w:color w:val="000000"/>
+        </w:rPr>
+        <w:br/>
+      </w:r>
+      <w:r>
+        <w:rPr>
+          <w:rFonts w:cstheme="minorHAnsi"/>
+          <w:i/>
+          <w:iCs/>
+          <w:color w:val="000000"/>
+          <w:shd w:val="clear" w:color="auto" w:fill="FFFFFF"/>
+        </w:rPr>
+        <w:t>  </w:t>
+      </w:r>
+      <w:r>
+        <w:rPr>
+          <w:rStyle w:val="commentcolor"/>
+          <w:rFonts w:cstheme="minorHAnsi"/>
+          <w:i/>
+          <w:iCs/>
+          <w:color w:val="008000"/>
+          <w:shd w:val="clear" w:color="auto" w:fill="FFFFFF"/>
+        </w:rPr>
+        <w:t>// code block to be executed</w:t>
+      </w:r>
+      <w:r>
+        <w:rPr>
+          <w:rFonts w:cstheme="minorHAnsi"/>
+          <w:i/>
+          <w:iCs/>
+          <w:color w:val="008000"/>
+          <w:shd w:val="clear" w:color="auto" w:fill="FFFFFF"/>
+        </w:rPr>
+        <w:br/>
+      </w:r>
+      <w:r>
+        <w:rPr>
+          <w:rFonts w:cstheme="minorHAnsi"/>
+          <w:color w:val="000000"/>
+          <w:shd w:val="clear" w:color="auto" w:fill="FFFFFF"/>
+        </w:rPr>
+        <w:t>}</w:t>
+      </w:r>
+      <w:r>
+        <w:rPr>
+          <w:rFonts w:cstheme="minorHAnsi"/>
+          <w:color w:val="000000"/>
+        </w:rPr>
+        <w:br/>
+      </w:r>
+      <w:r>
+        <w:rPr>
+          <w:rStyle w:val="jskeywordcolor"/>
+          <w:rFonts w:cstheme="minorHAnsi"/>
+          <w:color w:val="0000CD"/>
+          <w:shd w:val="clear" w:color="auto" w:fill="FFFFFF"/>
+        </w:rPr>
+        <w:t>while</w:t>
+      </w:r>
+      <w:r>
+        <w:rPr>
+          <w:rFonts w:cstheme="minorHAnsi"/>
+          <w:color w:val="000000"/>
+          <w:shd w:val="clear" w:color="auto" w:fill="FFFFFF"/>
+        </w:rPr>
+        <w:t> (</w:t>
+      </w:r>
+      <w:r>
+        <w:rPr>
+          <w:rStyle w:val="Emphasis"/>
+          <w:rFonts w:cstheme="minorHAnsi"/>
+          <w:color w:val="000000"/>
+          <w:shd w:val="clear" w:color="auto" w:fill="FFFFFF"/>
+        </w:rPr>
+        <w:t>condition</w:t>
+      </w:r>
+      <w:r>
+        <w:rPr>
+          <w:rFonts w:cstheme="minorHAnsi"/>
+          <w:color w:val="000000"/>
+          <w:shd w:val="clear" w:color="auto" w:fill="FFFFFF"/>
+        </w:rPr>
+        <w:t>);</w:t>
+      </w:r>
+      <w:r>
+        <w:rPr>
+          <w:rFonts w:cstheme="minorHAnsi"/>
+          <w:color w:val="000000"/>
+          <w:shd w:val="clear" w:color="auto" w:fill="FFFFFF"/>
+        </w:rPr>
+        <w:br/>
+      </w:r>
+    </w:p>
+    <w:p>
+      <w:pPr>
+        <w:pStyle w:val="NoSpacing"/>
+        <w:ind w:left="720"/>
+        <w:rPr>
+          <w:rFonts w:cstheme="minorHAnsi"/>
+        </w:rPr>
+      </w:pPr>
+    </w:p>
+    <w:p>
+      <w:pPr>
+        <w:pStyle w:val="NoSpacing"/>
+        <w:ind w:left="720"/>
+        <w:rPr>
+          <w:rFonts w:cstheme="minorHAnsi"/>
+        </w:rPr>
+      </w:pPr>
+      <w:r>
+        <w:rPr>
+          <w:rFonts w:cstheme="minorHAnsi"/>
+          <w:b/>
+          <w:bCs/>
+        </w:rPr>
+        <w:t>Example:</w:t>
+      </w:r>
+    </w:p>
+    <w:p>
+      <w:pPr>
+        <w:pStyle w:val="NoSpacing"/>
+        <w:ind w:left="720"/>
+        <w:rPr>
+          <w:rFonts w:cstheme="minorHAnsi"/>
+        </w:rPr>
+      </w:pPr>
+      <w:r>
+        <w:rPr>
+          <w:rFonts w:cstheme="minorHAnsi"/>
+        </w:rPr>
+        <w:br/>
+      </w:r>
+      <w:r>
+        <w:rPr>
+          <w:rFonts w:cstheme="minorHAnsi"/>
+        </w:rPr>
+        <w:t>The example below uses a </w:t>
+      </w:r>
+      <w:r>
+        <w:rPr>
+          <w:rFonts w:cstheme="minorHAnsi"/>
+          <w:b/>
+          <w:bCs/>
+        </w:rPr>
+        <w:t>do while</w:t>
+      </w:r>
+      <w:r>
+        <w:rPr>
+          <w:rFonts w:cstheme="minorHAnsi"/>
+        </w:rPr>
+        <w:t> loop. The loop will always be executed at least once, even if the condition is false, because the code block is executed before the condition is tested:</w:t>
+      </w:r>
+      <w:r>
+        <w:rPr>
+          <w:rFonts w:cstheme="minorHAnsi"/>
+        </w:rPr>
+        <w:br/>
+      </w:r>
+      <w:r>
+        <w:rPr>
+          <w:rFonts w:cstheme="minorHAnsi"/>
+        </w:rPr>
+        <w:br/>
+      </w:r>
+      <w:r>
+        <w:rPr>
+          <w:rStyle w:val="jskeywordcolor"/>
+          <w:rFonts w:cstheme="minorHAnsi"/>
+          <w:color w:val="0000CD"/>
+          <w:shd w:val="clear" w:color="auto" w:fill="FFFFFF"/>
+        </w:rPr>
+        <w:t>do</w:t>
+      </w:r>
+      <w:r>
+        <w:rPr>
+          <w:rFonts w:cstheme="minorHAnsi"/>
+          <w:color w:val="000000"/>
+          <w:shd w:val="clear" w:color="auto" w:fill="FFFFFF"/>
+        </w:rPr>
+        <w:t> {</w:t>
+      </w:r>
+      <w:r>
+        <w:rPr>
+          <w:rFonts w:cstheme="minorHAnsi"/>
+          <w:color w:val="000000"/>
+        </w:rPr>
+        <w:br/>
+      </w:r>
+      <w:r>
+        <w:rPr>
+          <w:rFonts w:cstheme="minorHAnsi"/>
+          <w:color w:val="000000"/>
+          <w:shd w:val="clear" w:color="auto" w:fill="FFFFFF"/>
+        </w:rPr>
+        <w:t>  text += </w:t>
+      </w:r>
+      <w:r>
+        <w:rPr>
+          <w:rStyle w:val="jsstringcolor"/>
+          <w:rFonts w:cstheme="minorHAnsi"/>
+          <w:color w:val="A52A2A"/>
+          <w:shd w:val="clear" w:color="auto" w:fill="FFFFFF"/>
+        </w:rPr>
+        <w:t>"The number is "</w:t>
+      </w:r>
+      <w:r>
+        <w:rPr>
+          <w:rFonts w:cstheme="minorHAnsi"/>
+          <w:color w:val="000000"/>
+          <w:shd w:val="clear" w:color="auto" w:fill="FFFFFF"/>
+        </w:rPr>
+        <w:t xml:space="preserve"> + </w:t>
+      </w:r>
+      <w:proofErr w:type="spellStart"/>
+      <w:r>
+        <w:rPr>
+          <w:rFonts w:cstheme="minorHAnsi"/>
+          <w:color w:val="000000"/>
+          <w:shd w:val="clear" w:color="auto" w:fill="FFFFFF"/>
+        </w:rPr>
+        <w:t>i</w:t>
+      </w:r>
+      <w:proofErr w:type="spellEnd"/>
+      <w:r>
+        <w:rPr>
+          <w:rFonts w:cstheme="minorHAnsi"/>
+          <w:color w:val="000000"/>
+          <w:shd w:val="clear" w:color="auto" w:fill="FFFFFF"/>
+        </w:rPr>
+        <w:t>;</w:t>
+      </w:r>
+      <w:r>
+        <w:rPr>
+          <w:rFonts w:cstheme="minorHAnsi"/>
+          <w:color w:val="000000"/>
+        </w:rPr>
+        <w:br/>
+      </w:r>
+      <w:r>
+        <w:rPr>
+          <w:rFonts w:cstheme="minorHAnsi"/>
+          <w:color w:val="000000"/>
+          <w:shd w:val="clear" w:color="auto" w:fill="FFFFFF"/>
+        </w:rPr>
+        <w:t xml:space="preserve">  </w:t>
+      </w:r>
+      <w:proofErr w:type="spellStart"/>
+      <w:r>
+        <w:rPr>
+          <w:rFonts w:cstheme="minorHAnsi"/>
+          <w:color w:val="000000"/>
+          <w:shd w:val="clear" w:color="auto" w:fill="FFFFFF"/>
+        </w:rPr>
+        <w:t>i</w:t>
+      </w:r>
+      <w:proofErr w:type="spellEnd"/>
+      <w:r>
+        <w:rPr>
+          <w:rFonts w:cstheme="minorHAnsi"/>
+          <w:color w:val="000000"/>
+          <w:shd w:val="clear" w:color="auto" w:fill="FFFFFF"/>
+        </w:rPr>
+        <w:t>++;</w:t>
+      </w:r>
+      <w:r>
+        <w:rPr>
+          <w:rFonts w:cstheme="minorHAnsi"/>
+          <w:color w:val="000000"/>
+        </w:rPr>
+        <w:br/>
+      </w:r>
+      <w:r>
+        <w:rPr>
+          <w:rFonts w:cstheme="minorHAnsi"/>
+          <w:color w:val="000000"/>
+          <w:shd w:val="clear" w:color="auto" w:fill="FFFFFF"/>
+        </w:rPr>
+        <w:t>}</w:t>
+      </w:r>
+      <w:r>
+        <w:rPr>
+          <w:rFonts w:cstheme="minorHAnsi"/>
+          <w:color w:val="000000"/>
+        </w:rPr>
+        <w:br/>
+      </w:r>
+      <w:r>
+        <w:rPr>
+          <w:rStyle w:val="jskeywordcolor"/>
+          <w:rFonts w:cstheme="minorHAnsi"/>
+          <w:color w:val="0000CD"/>
+          <w:shd w:val="clear" w:color="auto" w:fill="FFFFFF"/>
+        </w:rPr>
+        <w:t>while</w:t>
+      </w:r>
+      <w:r>
+        <w:rPr>
+          <w:rFonts w:cstheme="minorHAnsi"/>
+          <w:color w:val="000000"/>
+          <w:shd w:val="clear" w:color="auto" w:fill="FFFFFF"/>
+        </w:rPr>
+        <w:t> (</w:t>
+      </w:r>
+      <w:proofErr w:type="spellStart"/>
+      <w:r>
+        <w:rPr>
+          <w:rFonts w:cstheme="minorHAnsi"/>
+          <w:color w:val="000000"/>
+          <w:shd w:val="clear" w:color="auto" w:fill="FFFFFF"/>
+        </w:rPr>
+        <w:t>i</w:t>
+      </w:r>
+      <w:proofErr w:type="spellEnd"/>
+      <w:r>
+        <w:rPr>
+          <w:rFonts w:cstheme="minorHAnsi"/>
+          <w:color w:val="000000"/>
+          <w:shd w:val="clear" w:color="auto" w:fill="FFFFFF"/>
+        </w:rPr>
+        <w:t xml:space="preserve"> &lt; </w:t>
+      </w:r>
+      <w:r>
+        <w:rPr>
+          <w:rStyle w:val="jsnumbercolor"/>
+          <w:rFonts w:cstheme="minorHAnsi"/>
+          <w:color w:val="FF0000"/>
+          <w:shd w:val="clear" w:color="auto" w:fill="FFFFFF"/>
+        </w:rPr>
+        <w:t>10</w:t>
+      </w:r>
+      <w:r>
+        <w:rPr>
+          <w:rFonts w:cstheme="minorHAnsi"/>
+          <w:color w:val="000000"/>
+          <w:shd w:val="clear" w:color="auto" w:fill="FFFFFF"/>
+        </w:rPr>
+        <w:t>);</w:t>
+      </w:r>
+      <w:r>
+        <w:rPr>
+          <w:rFonts w:cstheme="minorHAnsi"/>
+        </w:rPr>
+        <w:br/>
+      </w:r>
+      <w:r>
+        <w:rPr>
+          <w:rFonts w:cstheme="minorHAnsi"/>
+        </w:rPr>
+        <w:br/>
+      </w:r>
+      <w:r>
+        <w:rPr>
+          <w:rFonts w:cstheme="minorHAnsi"/>
+        </w:rPr>
+        <w:lastRenderedPageBreak/>
+        <w:t>Do not forget to increase the variable used in the condition, otherwise the loop will never end!</w:t>
+      </w:r>
+      <w:r>
+        <w:rPr>
+          <w:rFonts w:cstheme="minorHAnsi"/>
+        </w:rPr>
+        <w:br/>
+      </w:r>
+      <w:r>
+        <w:rPr>
+          <w:rFonts w:cstheme="minorHAnsi"/>
+        </w:rPr>
+        <w:br/>
+      </w:r>
+    </w:p>
+    <w:p>
+      <w:pPr>
+        <w:pStyle w:val="NoSpacing"/>
+        <w:numPr>
+          <w:ilvl w:val="0"/>
+          <w:numId w:val="12"/>
+        </w:numPr>
+        <w:rPr>
+          <w:rFonts w:cstheme="minorHAnsi"/>
+        </w:rPr>
+      </w:pPr>
+    </w:p>
+    <w:p>
+      <w:pPr>
+        <w:pStyle w:val="NoSpacing"/>
+        <w:ind w:left="720"/>
+        <w:rPr>
+          <w:rFonts w:cstheme="minorHAnsi"/>
+        </w:rPr>
+      </w:pPr>
+    </w:p>
     <w:sectPr>
       <w:pgSz w:w="12240" w:h="15840"/>
       <w:pgMar w:top="288" w:right="1440" w:bottom="288" w:left="1440" w:header="720" w:footer="720" w:gutter="0"/>
@@ -29630,7 +30969,7 @@
   <w:abstractNum w:abstractNumId="10" w15:restartNumberingAfterBreak="0">
     <w:nsid w:val="6BDC25D5"/>
     <w:multiLevelType w:val="hybridMultilevel"/>
-    <w:tmpl w:val="DC507CD0"/>
+    <w:tmpl w:val="7780025C"/>
     <w:lvl w:ilvl="0" w:tplc="04090001">
       <w:start w:val="1"/>
       <w:numFmt w:val="bullet"/>

</xml_diff>

<commit_message>
04 - Control Flow - 06 - Infinite Loops
</commit_message>
<xml_diff>
--- a/JS-Basics/JS terms.docx
+++ b/JS-Basics/JS terms.docx
@@ -29756,6 +29756,992 @@
           <w:ilvl w:val="0"/>
           <w:numId w:val="12"/>
         </w:numPr>
+        <w:rPr>
+          <w:rFonts w:cstheme="minorHAnsi"/>
+        </w:rPr>
+      </w:pPr>
+      <w:r>
+        <w:rPr>
+          <w:rFonts w:cstheme="minorHAnsi"/>
+        </w:rPr>
+        <w:t xml:space="preserve">Infinite Loop - 04 - Control Flow - 06 - Infinite Loops - </w:t>
+      </w:r>
+      <w:r>
+        <w:t>An infinite loop executes infinitely. If you create one of these loops, you will crash your browser or your computer.</w:t>
+      </w:r>
+    </w:p>
+    <w:p>
+      <w:pPr>
+        <w:pStyle w:val="NoSpacing"/>
+        <w:ind w:left="720"/>
+        <w:rPr>
+          <w:rFonts w:cstheme="minorHAnsi"/>
+        </w:rPr>
+      </w:pPr>
+    </w:p>
+    <w:p>
+      <w:pPr>
+        <w:shd w:val="clear" w:color="auto" w:fill="1E1E1E"/>
+        <w:spacing w:after="0" w:line="285" w:lineRule="atLeast"/>
+        <w:ind w:left="720"/>
+        <w:rPr>
+          <w:rFonts w:ascii="Consolas" w:eastAsia="Times New Roman" w:hAnsi="Consolas" w:cs="Times New Roman"/>
+          <w:color w:val="D4D4D4"/>
+          <w:sz w:val="21"/>
+          <w:szCs w:val="21"/>
+        </w:rPr>
+      </w:pPr>
+      <w:r>
+        <w:rPr>
+          <w:rFonts w:ascii="Consolas" w:eastAsia="Times New Roman" w:hAnsi="Consolas" w:cs="Times New Roman"/>
+          <w:color w:val="569CD6"/>
+          <w:sz w:val="21"/>
+          <w:szCs w:val="21"/>
+        </w:rPr>
+        <w:t>let</w:t>
+      </w:r>
+      <w:r>
+        <w:rPr>
+          <w:rFonts w:ascii="Consolas" w:eastAsia="Times New Roman" w:hAnsi="Consolas" w:cs="Times New Roman"/>
+          <w:color w:val="D4D4D4"/>
+          <w:sz w:val="21"/>
+          <w:szCs w:val="21"/>
+        </w:rPr>
+        <w:t xml:space="preserve"> </w:t>
+      </w:r>
+      <w:proofErr w:type="spellStart"/>
+      <w:r>
+        <w:rPr>
+          <w:rFonts w:ascii="Consolas" w:eastAsia="Times New Roman" w:hAnsi="Consolas" w:cs="Times New Roman"/>
+          <w:color w:val="9CDCFE"/>
+          <w:sz w:val="21"/>
+          <w:szCs w:val="21"/>
+        </w:rPr>
+        <w:t>i</w:t>
+      </w:r>
+      <w:proofErr w:type="spellEnd"/>
+      <w:r>
+        <w:rPr>
+          <w:rFonts w:ascii="Consolas" w:eastAsia="Times New Roman" w:hAnsi="Consolas" w:cs="Times New Roman"/>
+          <w:color w:val="D4D4D4"/>
+          <w:sz w:val="21"/>
+          <w:szCs w:val="21"/>
+        </w:rPr>
+        <w:t xml:space="preserve"> = </w:t>
+      </w:r>
+      <w:r>
+        <w:rPr>
+          <w:rFonts w:ascii="Consolas" w:eastAsia="Times New Roman" w:hAnsi="Consolas" w:cs="Times New Roman"/>
+          <w:color w:val="B5CEA8"/>
+          <w:sz w:val="21"/>
+          <w:szCs w:val="21"/>
+        </w:rPr>
+        <w:t>0</w:t>
+      </w:r>
+      <w:r>
+        <w:rPr>
+          <w:rFonts w:ascii="Consolas" w:eastAsia="Times New Roman" w:hAnsi="Consolas" w:cs="Times New Roman"/>
+          <w:color w:val="D4D4D4"/>
+          <w:sz w:val="21"/>
+          <w:szCs w:val="21"/>
+        </w:rPr>
+        <w:t>;</w:t>
+      </w:r>
+    </w:p>
+    <w:p>
+      <w:pPr>
+        <w:shd w:val="clear" w:color="auto" w:fill="1E1E1E"/>
+        <w:spacing w:after="0" w:line="285" w:lineRule="atLeast"/>
+        <w:ind w:left="720"/>
+        <w:rPr>
+          <w:rFonts w:ascii="Consolas" w:eastAsia="Times New Roman" w:hAnsi="Consolas" w:cs="Times New Roman"/>
+          <w:color w:val="D4D4D4"/>
+          <w:sz w:val="21"/>
+          <w:szCs w:val="21"/>
+        </w:rPr>
+      </w:pPr>
+      <w:proofErr w:type="gramStart"/>
+      <w:r>
+        <w:rPr>
+          <w:rFonts w:ascii="Consolas" w:eastAsia="Times New Roman" w:hAnsi="Consolas" w:cs="Times New Roman"/>
+          <w:color w:val="C586C0"/>
+          <w:sz w:val="21"/>
+          <w:szCs w:val="21"/>
+        </w:rPr>
+        <w:t>while</w:t>
+      </w:r>
+      <w:r>
+        <w:rPr>
+          <w:rFonts w:ascii="Consolas" w:eastAsia="Times New Roman" w:hAnsi="Consolas" w:cs="Times New Roman"/>
+          <w:color w:val="D4D4D4"/>
+          <w:sz w:val="21"/>
+          <w:szCs w:val="21"/>
+        </w:rPr>
+        <w:t>(</w:t>
+      </w:r>
+      <w:proofErr w:type="spellStart"/>
+      <w:proofErr w:type="gramEnd"/>
+      <w:r>
+        <w:rPr>
+          <w:rFonts w:ascii="Consolas" w:eastAsia="Times New Roman" w:hAnsi="Consolas" w:cs="Times New Roman"/>
+          <w:color w:val="9CDCFE"/>
+          <w:sz w:val="21"/>
+          <w:szCs w:val="21"/>
+        </w:rPr>
+        <w:t>i</w:t>
+      </w:r>
+      <w:proofErr w:type="spellEnd"/>
+      <w:r>
+        <w:rPr>
+          <w:rFonts w:ascii="Consolas" w:eastAsia="Times New Roman" w:hAnsi="Consolas" w:cs="Times New Roman"/>
+          <w:color w:val="D4D4D4"/>
+          <w:sz w:val="21"/>
+          <w:szCs w:val="21"/>
+        </w:rPr>
+        <w:t xml:space="preserve"> &lt; </w:t>
+      </w:r>
+      <w:r>
+        <w:rPr>
+          <w:rFonts w:ascii="Consolas" w:eastAsia="Times New Roman" w:hAnsi="Consolas" w:cs="Times New Roman"/>
+          <w:color w:val="B5CEA8"/>
+          <w:sz w:val="21"/>
+          <w:szCs w:val="21"/>
+        </w:rPr>
+        <w:t>5</w:t>
+      </w:r>
+      <w:r>
+        <w:rPr>
+          <w:rFonts w:ascii="Consolas" w:eastAsia="Times New Roman" w:hAnsi="Consolas" w:cs="Times New Roman"/>
+          <w:color w:val="D4D4D4"/>
+          <w:sz w:val="21"/>
+          <w:szCs w:val="21"/>
+        </w:rPr>
+        <w:t>) {</w:t>
+      </w:r>
+    </w:p>
+    <w:p>
+      <w:pPr>
+        <w:shd w:val="clear" w:color="auto" w:fill="1E1E1E"/>
+        <w:spacing w:after="0" w:line="285" w:lineRule="atLeast"/>
+        <w:ind w:left="720"/>
+        <w:rPr>
+          <w:rFonts w:ascii="Consolas" w:eastAsia="Times New Roman" w:hAnsi="Consolas" w:cs="Times New Roman"/>
+          <w:color w:val="D4D4D4"/>
+          <w:sz w:val="21"/>
+          <w:szCs w:val="21"/>
+        </w:rPr>
+      </w:pPr>
+      <w:r>
+        <w:rPr>
+          <w:rFonts w:ascii="Consolas" w:eastAsia="Times New Roman" w:hAnsi="Consolas" w:cs="Times New Roman"/>
+          <w:color w:val="D4D4D4"/>
+          <w:sz w:val="21"/>
+          <w:szCs w:val="21"/>
+        </w:rPr>
+        <w:t xml:space="preserve">    </w:t>
+      </w:r>
+      <w:r>
+        <w:rPr>
+          <w:rFonts w:ascii="Consolas" w:eastAsia="Times New Roman" w:hAnsi="Consolas" w:cs="Times New Roman"/>
+          <w:color w:val="9CDCFE"/>
+          <w:sz w:val="21"/>
+          <w:szCs w:val="21"/>
+        </w:rPr>
+        <w:t>console</w:t>
+      </w:r>
+      <w:r>
+        <w:rPr>
+          <w:rFonts w:ascii="Consolas" w:eastAsia="Times New Roman" w:hAnsi="Consolas" w:cs="Times New Roman"/>
+          <w:color w:val="D4D4D4"/>
+          <w:sz w:val="21"/>
+          <w:szCs w:val="21"/>
+        </w:rPr>
+        <w:t>.</w:t>
+      </w:r>
+      <w:r>
+        <w:rPr>
+          <w:rFonts w:ascii="Consolas" w:eastAsia="Times New Roman" w:hAnsi="Consolas" w:cs="Times New Roman"/>
+          <w:color w:val="DCDCAA"/>
+          <w:sz w:val="21"/>
+          <w:szCs w:val="21"/>
+        </w:rPr>
+        <w:t>log</w:t>
+      </w:r>
+      <w:r>
+        <w:rPr>
+          <w:rFonts w:ascii="Consolas" w:eastAsia="Times New Roman" w:hAnsi="Consolas" w:cs="Times New Roman"/>
+          <w:color w:val="D4D4D4"/>
+          <w:sz w:val="21"/>
+          <w:szCs w:val="21"/>
+        </w:rPr>
+        <w:t>(</w:t>
+      </w:r>
+      <w:proofErr w:type="spellStart"/>
+      <w:r>
+        <w:rPr>
+          <w:rFonts w:ascii="Consolas" w:eastAsia="Times New Roman" w:hAnsi="Consolas" w:cs="Times New Roman"/>
+          <w:color w:val="9CDCFE"/>
+          <w:sz w:val="21"/>
+          <w:szCs w:val="21"/>
+        </w:rPr>
+        <w:t>i</w:t>
+      </w:r>
+      <w:proofErr w:type="spellEnd"/>
+      <w:r>
+        <w:rPr>
+          <w:rFonts w:ascii="Consolas" w:eastAsia="Times New Roman" w:hAnsi="Consolas" w:cs="Times New Roman"/>
+          <w:color w:val="D4D4D4"/>
+          <w:sz w:val="21"/>
+          <w:szCs w:val="21"/>
+        </w:rPr>
+        <w:t>);</w:t>
+      </w:r>
+    </w:p>
+    <w:p>
+      <w:pPr>
+        <w:shd w:val="clear" w:color="auto" w:fill="1E1E1E"/>
+        <w:spacing w:after="0" w:line="285" w:lineRule="atLeast"/>
+        <w:ind w:left="720"/>
+        <w:rPr>
+          <w:rFonts w:ascii="Consolas" w:eastAsia="Times New Roman" w:hAnsi="Consolas" w:cs="Times New Roman"/>
+          <w:color w:val="D4D4D4"/>
+          <w:sz w:val="21"/>
+          <w:szCs w:val="21"/>
+        </w:rPr>
+      </w:pPr>
+      <w:r>
+        <w:rPr>
+          <w:rFonts w:ascii="Consolas" w:eastAsia="Times New Roman" w:hAnsi="Consolas" w:cs="Times New Roman"/>
+          <w:color w:val="D4D4D4"/>
+          <w:sz w:val="21"/>
+          <w:szCs w:val="21"/>
+        </w:rPr>
+        <w:t>}</w:t>
+      </w:r>
+    </w:p>
+    <w:p>
+      <w:pPr>
+        <w:shd w:val="clear" w:color="auto" w:fill="1E1E1E"/>
+        <w:spacing w:after="0" w:line="285" w:lineRule="atLeast"/>
+        <w:ind w:left="720"/>
+        <w:rPr>
+          <w:rFonts w:ascii="Consolas" w:eastAsia="Times New Roman" w:hAnsi="Consolas" w:cs="Times New Roman"/>
+          <w:color w:val="D4D4D4"/>
+          <w:sz w:val="21"/>
+          <w:szCs w:val="21"/>
+        </w:rPr>
+      </w:pPr>
+    </w:p>
+    <w:p>
+      <w:pPr>
+        <w:shd w:val="clear" w:color="auto" w:fill="1E1E1E"/>
+        <w:spacing w:after="0" w:line="285" w:lineRule="atLeast"/>
+        <w:ind w:left="720"/>
+        <w:rPr>
+          <w:rFonts w:ascii="Consolas" w:eastAsia="Times New Roman" w:hAnsi="Consolas" w:cs="Times New Roman"/>
+          <w:color w:val="D4D4D4"/>
+          <w:sz w:val="21"/>
+          <w:szCs w:val="21"/>
+        </w:rPr>
+      </w:pPr>
+      <w:r>
+        <w:rPr>
+          <w:rFonts w:ascii="Consolas" w:eastAsia="Times New Roman" w:hAnsi="Consolas" w:cs="Times New Roman"/>
+          <w:color w:val="C586C0"/>
+          <w:sz w:val="21"/>
+          <w:szCs w:val="21"/>
+        </w:rPr>
+        <w:t>while</w:t>
+      </w:r>
+      <w:r>
+        <w:rPr>
+          <w:rFonts w:ascii="Consolas" w:eastAsia="Times New Roman" w:hAnsi="Consolas" w:cs="Times New Roman"/>
+          <w:color w:val="D4D4D4"/>
+          <w:sz w:val="21"/>
+          <w:szCs w:val="21"/>
+        </w:rPr>
+        <w:t xml:space="preserve"> (</w:t>
+      </w:r>
+      <w:r>
+        <w:rPr>
+          <w:rFonts w:ascii="Consolas" w:eastAsia="Times New Roman" w:hAnsi="Consolas" w:cs="Times New Roman"/>
+          <w:color w:val="569CD6"/>
+          <w:sz w:val="21"/>
+          <w:szCs w:val="21"/>
+        </w:rPr>
+        <w:t>true</w:t>
+      </w:r>
+      <w:r>
+        <w:rPr>
+          <w:rFonts w:ascii="Consolas" w:eastAsia="Times New Roman" w:hAnsi="Consolas" w:cs="Times New Roman"/>
+          <w:color w:val="D4D4D4"/>
+          <w:sz w:val="21"/>
+          <w:szCs w:val="21"/>
+        </w:rPr>
+        <w:t>) {</w:t>
+      </w:r>
+    </w:p>
+    <w:p>
+      <w:pPr>
+        <w:shd w:val="clear" w:color="auto" w:fill="1E1E1E"/>
+        <w:spacing w:after="0" w:line="285" w:lineRule="atLeast"/>
+        <w:ind w:left="720"/>
+        <w:rPr>
+          <w:rFonts w:ascii="Consolas" w:eastAsia="Times New Roman" w:hAnsi="Consolas" w:cs="Times New Roman"/>
+          <w:color w:val="D4D4D4"/>
+          <w:sz w:val="21"/>
+          <w:szCs w:val="21"/>
+        </w:rPr>
+      </w:pPr>
+    </w:p>
+    <w:p>
+      <w:pPr>
+        <w:shd w:val="clear" w:color="auto" w:fill="1E1E1E"/>
+        <w:spacing w:after="0" w:line="285" w:lineRule="atLeast"/>
+        <w:ind w:left="720"/>
+        <w:rPr>
+          <w:rFonts w:ascii="Consolas" w:eastAsia="Times New Roman" w:hAnsi="Consolas" w:cs="Times New Roman"/>
+          <w:color w:val="D4D4D4"/>
+          <w:sz w:val="21"/>
+          <w:szCs w:val="21"/>
+        </w:rPr>
+      </w:pPr>
+      <w:r>
+        <w:rPr>
+          <w:rFonts w:ascii="Consolas" w:eastAsia="Times New Roman" w:hAnsi="Consolas" w:cs="Times New Roman"/>
+          <w:color w:val="D4D4D4"/>
+          <w:sz w:val="21"/>
+          <w:szCs w:val="21"/>
+        </w:rPr>
+        <w:t xml:space="preserve">} </w:t>
+      </w:r>
+    </w:p>
+    <w:p>
+      <w:pPr>
+        <w:shd w:val="clear" w:color="auto" w:fill="1E1E1E"/>
+        <w:spacing w:after="240" w:line="285" w:lineRule="atLeast"/>
+        <w:ind w:left="720"/>
+        <w:rPr>
+          <w:rFonts w:ascii="Consolas" w:eastAsia="Times New Roman" w:hAnsi="Consolas" w:cs="Times New Roman"/>
+          <w:color w:val="D4D4D4"/>
+          <w:sz w:val="21"/>
+          <w:szCs w:val="21"/>
+        </w:rPr>
+      </w:pPr>
+    </w:p>
+    <w:p>
+      <w:pPr>
+        <w:shd w:val="clear" w:color="auto" w:fill="1E1E1E"/>
+        <w:spacing w:after="0" w:line="285" w:lineRule="atLeast"/>
+        <w:ind w:left="720"/>
+        <w:rPr>
+          <w:rFonts w:ascii="Consolas" w:eastAsia="Times New Roman" w:hAnsi="Consolas" w:cs="Times New Roman"/>
+          <w:color w:val="D4D4D4"/>
+          <w:sz w:val="21"/>
+          <w:szCs w:val="21"/>
+        </w:rPr>
+      </w:pPr>
+      <w:r>
+        <w:rPr>
+          <w:rFonts w:ascii="Consolas" w:eastAsia="Times New Roman" w:hAnsi="Consolas" w:cs="Times New Roman"/>
+          <w:color w:val="C586C0"/>
+          <w:sz w:val="21"/>
+          <w:szCs w:val="21"/>
+        </w:rPr>
+        <w:t>do</w:t>
+      </w:r>
+      <w:r>
+        <w:rPr>
+          <w:rFonts w:ascii="Consolas" w:eastAsia="Times New Roman" w:hAnsi="Consolas" w:cs="Times New Roman"/>
+          <w:color w:val="D4D4D4"/>
+          <w:sz w:val="21"/>
+          <w:szCs w:val="21"/>
+        </w:rPr>
+        <w:t xml:space="preserve"> {</w:t>
+      </w:r>
+    </w:p>
+    <w:p>
+      <w:pPr>
+        <w:shd w:val="clear" w:color="auto" w:fill="1E1E1E"/>
+        <w:spacing w:after="0" w:line="285" w:lineRule="atLeast"/>
+        <w:ind w:left="720"/>
+        <w:rPr>
+          <w:rFonts w:ascii="Consolas" w:eastAsia="Times New Roman" w:hAnsi="Consolas" w:cs="Times New Roman"/>
+          <w:color w:val="D4D4D4"/>
+          <w:sz w:val="21"/>
+          <w:szCs w:val="21"/>
+        </w:rPr>
+      </w:pPr>
+    </w:p>
+    <w:p>
+      <w:pPr>
+        <w:shd w:val="clear" w:color="auto" w:fill="1E1E1E"/>
+        <w:spacing w:after="0" w:line="285" w:lineRule="atLeast"/>
+        <w:ind w:left="720"/>
+        <w:rPr>
+          <w:rFonts w:ascii="Consolas" w:eastAsia="Times New Roman" w:hAnsi="Consolas" w:cs="Times New Roman"/>
+          <w:color w:val="D4D4D4"/>
+          <w:sz w:val="21"/>
+          <w:szCs w:val="21"/>
+        </w:rPr>
+      </w:pPr>
+      <w:r>
+        <w:rPr>
+          <w:rFonts w:ascii="Consolas" w:eastAsia="Times New Roman" w:hAnsi="Consolas" w:cs="Times New Roman"/>
+          <w:color w:val="D4D4D4"/>
+          <w:sz w:val="21"/>
+          <w:szCs w:val="21"/>
+        </w:rPr>
+        <w:t xml:space="preserve">} </w:t>
+      </w:r>
+      <w:r>
+        <w:rPr>
+          <w:rFonts w:ascii="Consolas" w:eastAsia="Times New Roman" w:hAnsi="Consolas" w:cs="Times New Roman"/>
+          <w:color w:val="C586C0"/>
+          <w:sz w:val="21"/>
+          <w:szCs w:val="21"/>
+        </w:rPr>
+        <w:t>while</w:t>
+      </w:r>
+      <w:r>
+        <w:rPr>
+          <w:rFonts w:ascii="Consolas" w:eastAsia="Times New Roman" w:hAnsi="Consolas" w:cs="Times New Roman"/>
+          <w:color w:val="D4D4D4"/>
+          <w:sz w:val="21"/>
+          <w:szCs w:val="21"/>
+        </w:rPr>
+        <w:t xml:space="preserve"> (</w:t>
+      </w:r>
+      <w:r>
+        <w:rPr>
+          <w:rFonts w:ascii="Consolas" w:eastAsia="Times New Roman" w:hAnsi="Consolas" w:cs="Times New Roman"/>
+          <w:color w:val="569CD6"/>
+          <w:sz w:val="21"/>
+          <w:szCs w:val="21"/>
+        </w:rPr>
+        <w:t>true</w:t>
+      </w:r>
+      <w:r>
+        <w:rPr>
+          <w:rFonts w:ascii="Consolas" w:eastAsia="Times New Roman" w:hAnsi="Consolas" w:cs="Times New Roman"/>
+          <w:color w:val="D4D4D4"/>
+          <w:sz w:val="21"/>
+          <w:szCs w:val="21"/>
+        </w:rPr>
+        <w:t>);</w:t>
+      </w:r>
+    </w:p>
+    <w:p>
+      <w:pPr>
+        <w:shd w:val="clear" w:color="auto" w:fill="1E1E1E"/>
+        <w:spacing w:after="0" w:line="285" w:lineRule="atLeast"/>
+        <w:ind w:left="720"/>
+        <w:rPr>
+          <w:rFonts w:ascii="Consolas" w:eastAsia="Times New Roman" w:hAnsi="Consolas" w:cs="Times New Roman"/>
+          <w:color w:val="D4D4D4"/>
+          <w:sz w:val="21"/>
+          <w:szCs w:val="21"/>
+        </w:rPr>
+      </w:pPr>
+    </w:p>
+    <w:p>
+      <w:pPr>
+        <w:shd w:val="clear" w:color="auto" w:fill="1E1E1E"/>
+        <w:spacing w:after="0" w:line="285" w:lineRule="atLeast"/>
+        <w:ind w:left="720"/>
+        <w:rPr>
+          <w:rFonts w:ascii="Consolas" w:eastAsia="Times New Roman" w:hAnsi="Consolas" w:cs="Times New Roman"/>
+          <w:color w:val="D4D4D4"/>
+          <w:sz w:val="21"/>
+          <w:szCs w:val="21"/>
+        </w:rPr>
+      </w:pPr>
+      <w:r>
+        <w:rPr>
+          <w:rFonts w:ascii="Consolas" w:eastAsia="Times New Roman" w:hAnsi="Consolas" w:cs="Times New Roman"/>
+          <w:color w:val="569CD6"/>
+          <w:sz w:val="21"/>
+          <w:szCs w:val="21"/>
+        </w:rPr>
+        <w:t>let</w:t>
+      </w:r>
+      <w:r>
+        <w:rPr>
+          <w:rFonts w:ascii="Consolas" w:eastAsia="Times New Roman" w:hAnsi="Consolas" w:cs="Times New Roman"/>
+          <w:color w:val="D4D4D4"/>
+          <w:sz w:val="21"/>
+          <w:szCs w:val="21"/>
+        </w:rPr>
+        <w:t xml:space="preserve"> </w:t>
+      </w:r>
+      <w:r>
+        <w:rPr>
+          <w:rFonts w:ascii="Consolas" w:eastAsia="Times New Roman" w:hAnsi="Consolas" w:cs="Times New Roman"/>
+          <w:color w:val="9CDCFE"/>
+          <w:sz w:val="21"/>
+          <w:szCs w:val="21"/>
+        </w:rPr>
+        <w:t>x</w:t>
+      </w:r>
+      <w:r>
+        <w:rPr>
+          <w:rFonts w:ascii="Consolas" w:eastAsia="Times New Roman" w:hAnsi="Consolas" w:cs="Times New Roman"/>
+          <w:color w:val="D4D4D4"/>
+          <w:sz w:val="21"/>
+          <w:szCs w:val="21"/>
+        </w:rPr>
+        <w:t xml:space="preserve"> = </w:t>
+      </w:r>
+      <w:r>
+        <w:rPr>
+          <w:rFonts w:ascii="Consolas" w:eastAsia="Times New Roman" w:hAnsi="Consolas" w:cs="Times New Roman"/>
+          <w:color w:val="B5CEA8"/>
+          <w:sz w:val="21"/>
+          <w:szCs w:val="21"/>
+        </w:rPr>
+        <w:t>0</w:t>
+      </w:r>
+      <w:r>
+        <w:rPr>
+          <w:rFonts w:ascii="Consolas" w:eastAsia="Times New Roman" w:hAnsi="Consolas" w:cs="Times New Roman"/>
+          <w:color w:val="D4D4D4"/>
+          <w:sz w:val="21"/>
+          <w:szCs w:val="21"/>
+        </w:rPr>
+        <w:t>;</w:t>
+      </w:r>
+    </w:p>
+    <w:p>
+      <w:pPr>
+        <w:shd w:val="clear" w:color="auto" w:fill="1E1E1E"/>
+        <w:spacing w:after="0" w:line="285" w:lineRule="atLeast"/>
+        <w:ind w:left="720"/>
+        <w:rPr>
+          <w:rFonts w:ascii="Consolas" w:eastAsia="Times New Roman" w:hAnsi="Consolas" w:cs="Times New Roman"/>
+          <w:color w:val="D4D4D4"/>
+          <w:sz w:val="21"/>
+          <w:szCs w:val="21"/>
+        </w:rPr>
+      </w:pPr>
+      <w:r>
+        <w:rPr>
+          <w:rFonts w:ascii="Consolas" w:eastAsia="Times New Roman" w:hAnsi="Consolas" w:cs="Times New Roman"/>
+          <w:color w:val="C586C0"/>
+          <w:sz w:val="21"/>
+          <w:szCs w:val="21"/>
+        </w:rPr>
+        <w:t>do</w:t>
+      </w:r>
+      <w:r>
+        <w:rPr>
+          <w:rFonts w:ascii="Consolas" w:eastAsia="Times New Roman" w:hAnsi="Consolas" w:cs="Times New Roman"/>
+          <w:color w:val="D4D4D4"/>
+          <w:sz w:val="21"/>
+          <w:szCs w:val="21"/>
+        </w:rPr>
+        <w:t xml:space="preserve"> {</w:t>
+      </w:r>
+    </w:p>
+    <w:p>
+      <w:pPr>
+        <w:shd w:val="clear" w:color="auto" w:fill="1E1E1E"/>
+        <w:spacing w:after="0" w:line="285" w:lineRule="atLeast"/>
+        <w:ind w:left="720"/>
+        <w:rPr>
+          <w:rFonts w:ascii="Consolas" w:eastAsia="Times New Roman" w:hAnsi="Consolas" w:cs="Times New Roman"/>
+          <w:color w:val="D4D4D4"/>
+          <w:sz w:val="21"/>
+          <w:szCs w:val="21"/>
+        </w:rPr>
+      </w:pPr>
+    </w:p>
+    <w:p>
+      <w:pPr>
+        <w:shd w:val="clear" w:color="auto" w:fill="1E1E1E"/>
+        <w:spacing w:after="0" w:line="285" w:lineRule="atLeast"/>
+        <w:ind w:left="720"/>
+        <w:rPr>
+          <w:rFonts w:ascii="Consolas" w:eastAsia="Times New Roman" w:hAnsi="Consolas" w:cs="Times New Roman"/>
+          <w:color w:val="D4D4D4"/>
+          <w:sz w:val="21"/>
+          <w:szCs w:val="21"/>
+        </w:rPr>
+      </w:pPr>
+      <w:r>
+        <w:rPr>
+          <w:rFonts w:ascii="Consolas" w:eastAsia="Times New Roman" w:hAnsi="Consolas" w:cs="Times New Roman"/>
+          <w:color w:val="D4D4D4"/>
+          <w:sz w:val="21"/>
+          <w:szCs w:val="21"/>
+        </w:rPr>
+        <w:t xml:space="preserve">} </w:t>
+      </w:r>
+      <w:r>
+        <w:rPr>
+          <w:rFonts w:ascii="Consolas" w:eastAsia="Times New Roman" w:hAnsi="Consolas" w:cs="Times New Roman"/>
+          <w:color w:val="C586C0"/>
+          <w:sz w:val="21"/>
+          <w:szCs w:val="21"/>
+        </w:rPr>
+        <w:t>while</w:t>
+      </w:r>
+      <w:r>
+        <w:rPr>
+          <w:rFonts w:ascii="Consolas" w:eastAsia="Times New Roman" w:hAnsi="Consolas" w:cs="Times New Roman"/>
+          <w:color w:val="D4D4D4"/>
+          <w:sz w:val="21"/>
+          <w:szCs w:val="21"/>
+        </w:rPr>
+        <w:t xml:space="preserve"> (</w:t>
+      </w:r>
+      <w:r>
+        <w:rPr>
+          <w:rFonts w:ascii="Consolas" w:eastAsia="Times New Roman" w:hAnsi="Consolas" w:cs="Times New Roman"/>
+          <w:color w:val="9CDCFE"/>
+          <w:sz w:val="21"/>
+          <w:szCs w:val="21"/>
+        </w:rPr>
+        <w:t>x</w:t>
+      </w:r>
+      <w:r>
+        <w:rPr>
+          <w:rFonts w:ascii="Consolas" w:eastAsia="Times New Roman" w:hAnsi="Consolas" w:cs="Times New Roman"/>
+          <w:color w:val="D4D4D4"/>
+          <w:sz w:val="21"/>
+          <w:szCs w:val="21"/>
+        </w:rPr>
+        <w:t xml:space="preserve"> &lt; </w:t>
+      </w:r>
+      <w:r>
+        <w:rPr>
+          <w:rFonts w:ascii="Consolas" w:eastAsia="Times New Roman" w:hAnsi="Consolas" w:cs="Times New Roman"/>
+          <w:color w:val="B5CEA8"/>
+          <w:sz w:val="21"/>
+          <w:szCs w:val="21"/>
+        </w:rPr>
+        <w:t>5</w:t>
+      </w:r>
+      <w:r>
+        <w:rPr>
+          <w:rFonts w:ascii="Consolas" w:eastAsia="Times New Roman" w:hAnsi="Consolas" w:cs="Times New Roman"/>
+          <w:color w:val="D4D4D4"/>
+          <w:sz w:val="21"/>
+          <w:szCs w:val="21"/>
+        </w:rPr>
+        <w:t xml:space="preserve">); </w:t>
+      </w:r>
+    </w:p>
+    <w:p>
+      <w:pPr>
+        <w:shd w:val="clear" w:color="auto" w:fill="1E1E1E"/>
+        <w:spacing w:after="240" w:line="285" w:lineRule="atLeast"/>
+        <w:ind w:left="720"/>
+        <w:rPr>
+          <w:rFonts w:ascii="Consolas" w:eastAsia="Times New Roman" w:hAnsi="Consolas" w:cs="Times New Roman"/>
+          <w:color w:val="D4D4D4"/>
+          <w:sz w:val="21"/>
+          <w:szCs w:val="21"/>
+        </w:rPr>
+      </w:pPr>
+    </w:p>
+    <w:p>
+      <w:pPr>
+        <w:shd w:val="clear" w:color="auto" w:fill="1E1E1E"/>
+        <w:spacing w:after="0" w:line="285" w:lineRule="atLeast"/>
+        <w:ind w:left="720"/>
+        <w:rPr>
+          <w:rFonts w:ascii="Consolas" w:eastAsia="Times New Roman" w:hAnsi="Consolas" w:cs="Times New Roman"/>
+          <w:color w:val="D4D4D4"/>
+          <w:sz w:val="21"/>
+          <w:szCs w:val="21"/>
+        </w:rPr>
+      </w:pPr>
+      <w:r>
+        <w:rPr>
+          <w:rFonts w:ascii="Consolas" w:eastAsia="Times New Roman" w:hAnsi="Consolas" w:cs="Times New Roman"/>
+          <w:color w:val="C586C0"/>
+          <w:sz w:val="21"/>
+          <w:szCs w:val="21"/>
+        </w:rPr>
+        <w:t>for</w:t>
+      </w:r>
+      <w:r>
+        <w:rPr>
+          <w:rFonts w:ascii="Consolas" w:eastAsia="Times New Roman" w:hAnsi="Consolas" w:cs="Times New Roman"/>
+          <w:color w:val="D4D4D4"/>
+          <w:sz w:val="21"/>
+          <w:szCs w:val="21"/>
+        </w:rPr>
+        <w:t xml:space="preserve"> (</w:t>
+      </w:r>
+      <w:r>
+        <w:rPr>
+          <w:rFonts w:ascii="Consolas" w:eastAsia="Times New Roman" w:hAnsi="Consolas" w:cs="Times New Roman"/>
+          <w:color w:val="569CD6"/>
+          <w:sz w:val="21"/>
+          <w:szCs w:val="21"/>
+        </w:rPr>
+        <w:t>let</w:t>
+      </w:r>
+      <w:r>
+        <w:rPr>
+          <w:rFonts w:ascii="Consolas" w:eastAsia="Times New Roman" w:hAnsi="Consolas" w:cs="Times New Roman"/>
+          <w:color w:val="D4D4D4"/>
+          <w:sz w:val="21"/>
+          <w:szCs w:val="21"/>
+        </w:rPr>
+        <w:t xml:space="preserve"> </w:t>
+      </w:r>
+      <w:proofErr w:type="spellStart"/>
+      <w:r>
+        <w:rPr>
+          <w:rFonts w:ascii="Consolas" w:eastAsia="Times New Roman" w:hAnsi="Consolas" w:cs="Times New Roman"/>
+          <w:color w:val="9CDCFE"/>
+          <w:sz w:val="21"/>
+          <w:szCs w:val="21"/>
+        </w:rPr>
+        <w:t>i</w:t>
+      </w:r>
+      <w:proofErr w:type="spellEnd"/>
+      <w:r>
+        <w:rPr>
+          <w:rFonts w:ascii="Consolas" w:eastAsia="Times New Roman" w:hAnsi="Consolas" w:cs="Times New Roman"/>
+          <w:color w:val="D4D4D4"/>
+          <w:sz w:val="21"/>
+          <w:szCs w:val="21"/>
+        </w:rPr>
+        <w:t xml:space="preserve"> = </w:t>
+      </w:r>
+      <w:r>
+        <w:rPr>
+          <w:rFonts w:ascii="Consolas" w:eastAsia="Times New Roman" w:hAnsi="Consolas" w:cs="Times New Roman"/>
+          <w:color w:val="B5CEA8"/>
+          <w:sz w:val="21"/>
+          <w:szCs w:val="21"/>
+        </w:rPr>
+        <w:t>0</w:t>
+      </w:r>
+      <w:r>
+        <w:rPr>
+          <w:rFonts w:ascii="Consolas" w:eastAsia="Times New Roman" w:hAnsi="Consolas" w:cs="Times New Roman"/>
+          <w:color w:val="D4D4D4"/>
+          <w:sz w:val="21"/>
+          <w:szCs w:val="21"/>
+        </w:rPr>
+        <w:t xml:space="preserve">; </w:t>
+      </w:r>
+      <w:proofErr w:type="spellStart"/>
+      <w:r>
+        <w:rPr>
+          <w:rFonts w:ascii="Consolas" w:eastAsia="Times New Roman" w:hAnsi="Consolas" w:cs="Times New Roman"/>
+          <w:color w:val="9CDCFE"/>
+          <w:sz w:val="21"/>
+          <w:szCs w:val="21"/>
+        </w:rPr>
+        <w:t>i</w:t>
+      </w:r>
+      <w:proofErr w:type="spellEnd"/>
+      <w:r>
+        <w:rPr>
+          <w:rFonts w:ascii="Consolas" w:eastAsia="Times New Roman" w:hAnsi="Consolas" w:cs="Times New Roman"/>
+          <w:color w:val="D4D4D4"/>
+          <w:sz w:val="21"/>
+          <w:szCs w:val="21"/>
+        </w:rPr>
+        <w:t xml:space="preserve"> &gt; </w:t>
+      </w:r>
+      <w:r>
+        <w:rPr>
+          <w:rFonts w:ascii="Consolas" w:eastAsia="Times New Roman" w:hAnsi="Consolas" w:cs="Times New Roman"/>
+          <w:color w:val="B5CEA8"/>
+          <w:sz w:val="21"/>
+          <w:szCs w:val="21"/>
+        </w:rPr>
+        <w:t>0</w:t>
+      </w:r>
+      <w:r>
+        <w:rPr>
+          <w:rFonts w:ascii="Consolas" w:eastAsia="Times New Roman" w:hAnsi="Consolas" w:cs="Times New Roman"/>
+          <w:color w:val="D4D4D4"/>
+          <w:sz w:val="21"/>
+          <w:szCs w:val="21"/>
+        </w:rPr>
+        <w:t xml:space="preserve">: </w:t>
+      </w:r>
+      <w:proofErr w:type="spellStart"/>
+      <w:r>
+        <w:rPr>
+          <w:rFonts w:ascii="Consolas" w:eastAsia="Times New Roman" w:hAnsi="Consolas" w:cs="Times New Roman"/>
+          <w:color w:val="9CDCFE"/>
+          <w:sz w:val="21"/>
+          <w:szCs w:val="21"/>
+        </w:rPr>
+        <w:t>i</w:t>
+      </w:r>
+      <w:proofErr w:type="spellEnd"/>
+      <w:r>
+        <w:rPr>
+          <w:rFonts w:ascii="Consolas" w:eastAsia="Times New Roman" w:hAnsi="Consolas" w:cs="Times New Roman"/>
+          <w:color w:val="D4D4D4"/>
+          <w:sz w:val="21"/>
+          <w:szCs w:val="21"/>
+        </w:rPr>
+        <w:t>++)</w:t>
+      </w:r>
+    </w:p>
+    <w:p>
+      <w:pPr>
+        <w:shd w:val="clear" w:color="auto" w:fill="1E1E1E"/>
+        <w:spacing w:after="0" w:line="285" w:lineRule="atLeast"/>
+        <w:ind w:left="720"/>
+        <w:rPr>
+          <w:rFonts w:ascii="Consolas" w:eastAsia="Times New Roman" w:hAnsi="Consolas" w:cs="Times New Roman"/>
+          <w:color w:val="D4D4D4"/>
+          <w:sz w:val="21"/>
+          <w:szCs w:val="21"/>
+        </w:rPr>
+      </w:pPr>
+    </w:p>
+    <w:p>
+      <w:pPr>
+        <w:shd w:val="clear" w:color="auto" w:fill="1E1E1E"/>
+        <w:spacing w:after="0" w:line="285" w:lineRule="atLeast"/>
+        <w:ind w:left="720"/>
+        <w:rPr>
+          <w:rFonts w:ascii="Consolas" w:eastAsia="Times New Roman" w:hAnsi="Consolas" w:cs="Times New Roman"/>
+          <w:color w:val="D4D4D4"/>
+          <w:sz w:val="21"/>
+          <w:szCs w:val="21"/>
+        </w:rPr>
+      </w:pPr>
+      <w:r>
+        <w:rPr>
+          <w:rFonts w:ascii="Consolas" w:eastAsia="Times New Roman" w:hAnsi="Consolas" w:cs="Times New Roman"/>
+          <w:color w:val="C586C0"/>
+          <w:sz w:val="21"/>
+          <w:szCs w:val="21"/>
+        </w:rPr>
+        <w:t>for</w:t>
+      </w:r>
+      <w:r>
+        <w:rPr>
+          <w:rFonts w:ascii="Consolas" w:eastAsia="Times New Roman" w:hAnsi="Consolas" w:cs="Times New Roman"/>
+          <w:color w:val="D4D4D4"/>
+          <w:sz w:val="21"/>
+          <w:szCs w:val="21"/>
+        </w:rPr>
+        <w:t xml:space="preserve"> (</w:t>
+      </w:r>
+      <w:r>
+        <w:rPr>
+          <w:rFonts w:ascii="Consolas" w:eastAsia="Times New Roman" w:hAnsi="Consolas" w:cs="Times New Roman"/>
+          <w:color w:val="569CD6"/>
+          <w:sz w:val="21"/>
+          <w:szCs w:val="21"/>
+        </w:rPr>
+        <w:t>let</w:t>
+      </w:r>
+      <w:r>
+        <w:rPr>
+          <w:rFonts w:ascii="Consolas" w:eastAsia="Times New Roman" w:hAnsi="Consolas" w:cs="Times New Roman"/>
+          <w:color w:val="D4D4D4"/>
+          <w:sz w:val="21"/>
+          <w:szCs w:val="21"/>
+        </w:rPr>
+        <w:t xml:space="preserve"> </w:t>
+      </w:r>
+      <w:proofErr w:type="spellStart"/>
+      <w:r>
+        <w:rPr>
+          <w:rFonts w:ascii="Consolas" w:eastAsia="Times New Roman" w:hAnsi="Consolas" w:cs="Times New Roman"/>
+          <w:color w:val="9CDCFE"/>
+          <w:sz w:val="21"/>
+          <w:szCs w:val="21"/>
+        </w:rPr>
+        <w:t>i</w:t>
+      </w:r>
+      <w:proofErr w:type="spellEnd"/>
+      <w:r>
+        <w:rPr>
+          <w:rFonts w:ascii="Consolas" w:eastAsia="Times New Roman" w:hAnsi="Consolas" w:cs="Times New Roman"/>
+          <w:color w:val="D4D4D4"/>
+          <w:sz w:val="21"/>
+          <w:szCs w:val="21"/>
+        </w:rPr>
+        <w:t xml:space="preserve"> = </w:t>
+      </w:r>
+      <w:r>
+        <w:rPr>
+          <w:rFonts w:ascii="Consolas" w:eastAsia="Times New Roman" w:hAnsi="Consolas" w:cs="Times New Roman"/>
+          <w:color w:val="B5CEA8"/>
+          <w:sz w:val="21"/>
+          <w:szCs w:val="21"/>
+        </w:rPr>
+        <w:t>0</w:t>
+      </w:r>
+      <w:r>
+        <w:rPr>
+          <w:rFonts w:ascii="Consolas" w:eastAsia="Times New Roman" w:hAnsi="Consolas" w:cs="Times New Roman"/>
+          <w:color w:val="D4D4D4"/>
+          <w:sz w:val="21"/>
+          <w:szCs w:val="21"/>
+        </w:rPr>
+        <w:t xml:space="preserve">; </w:t>
+      </w:r>
+      <w:proofErr w:type="spellStart"/>
+      <w:r>
+        <w:rPr>
+          <w:rFonts w:ascii="Consolas" w:eastAsia="Times New Roman" w:hAnsi="Consolas" w:cs="Times New Roman"/>
+          <w:color w:val="9CDCFE"/>
+          <w:sz w:val="21"/>
+          <w:szCs w:val="21"/>
+        </w:rPr>
+        <w:t>i</w:t>
+      </w:r>
+      <w:proofErr w:type="spellEnd"/>
+      <w:r>
+        <w:rPr>
+          <w:rFonts w:ascii="Consolas" w:eastAsia="Times New Roman" w:hAnsi="Consolas" w:cs="Times New Roman"/>
+          <w:color w:val="D4D4D4"/>
+          <w:sz w:val="21"/>
+          <w:szCs w:val="21"/>
+        </w:rPr>
+        <w:t xml:space="preserve"> &lt; </w:t>
+      </w:r>
+      <w:r>
+        <w:rPr>
+          <w:rFonts w:ascii="Consolas" w:eastAsia="Times New Roman" w:hAnsi="Consolas" w:cs="Times New Roman"/>
+          <w:color w:val="B5CEA8"/>
+          <w:sz w:val="21"/>
+          <w:szCs w:val="21"/>
+        </w:rPr>
+        <w:t>10</w:t>
+      </w:r>
+      <w:proofErr w:type="gramStart"/>
+      <w:r>
+        <w:rPr>
+          <w:rFonts w:ascii="Consolas" w:eastAsia="Times New Roman" w:hAnsi="Consolas" w:cs="Times New Roman"/>
+          <w:color w:val="D4D4D4"/>
+          <w:sz w:val="21"/>
+          <w:szCs w:val="21"/>
+        </w:rPr>
+        <w:t>; )</w:t>
+      </w:r>
+      <w:proofErr w:type="gramEnd"/>
+    </w:p>
+    <w:p>
+      <w:pPr>
+        <w:pStyle w:val="NoSpacing"/>
+        <w:ind w:left="720"/>
+        <w:rPr>
+          <w:rFonts w:cstheme="minorHAnsi"/>
+        </w:rPr>
+      </w:pPr>
+    </w:p>
+    <w:p>
+      <w:pPr>
+        <w:pStyle w:val="NoSpacing"/>
+        <w:ind w:left="720"/>
         <w:rPr>
           <w:rFonts w:cstheme="minorHAnsi"/>
         </w:rPr>

</xml_diff>